<commit_message>
Updates on the version of the jar file.
</commit_message>
<xml_diff>
--- a/doc/Event-Mention-Detection-scoring-v14.docx
+++ b/doc/Event-Mention-Detection-scoring-v14.docx
@@ -259,7 +259,12 @@
         <w:footnoteReference w:id="1"/>
       </w:r>
       <w:r>
-        <w:t xml:space="preserve"> to create a gold standard annotation file.  We convert the brat annotation file to our evaluation file format.  Let us refer to the output of an event mention detection system as a system event mention file.  We require a system event mention file to be given in the same file format as the gold standard file.  The evaluator (scorer) takes the gold standard file and a system event mention file as input, and compares them to give a score for the system.</w:t>
+        <w:t xml:space="preserve"> to create a gold standard annotation file.  We convert the brat annotation file to our evaluation file format.  Let us refer to the output of an event mention detection system as a </w:t>
+      </w:r>
+      <w:bookmarkStart w:id="0" w:name="_GoBack"/>
+      <w:bookmarkEnd w:id="0"/>
+      <w:r>
+        <w:t>system event mention file.  We require a system event mention file to be given in the same file format as the gold standard file.  The evaluator (scorer) takes the gold standard file and a system event mention file as input, and compares them to give a score for the system.</w:t>
       </w:r>
     </w:p>
     <w:p>
@@ -605,8 +610,6 @@
       <w:r>
         <w:t xml:space="preserve"> for easy manipulation.</w:t>
       </w:r>
-      <w:bookmarkStart w:id="0" w:name="_GoBack"/>
-      <w:bookmarkEnd w:id="0"/>
     </w:p>
     <w:p>
       <w:r>
@@ -1626,7 +1629,16 @@
                                 <w:sz w:val="18"/>
                                 <w:szCs w:val="18"/>
                               </w:rPr>
-                              <w:t xml:space="preserve"> ./evm-eval-1.0.0-jar-with-dependencies.jar </w:t>
+                              <w:t xml:space="preserve"> ./evm-eval-1.0.1</w:t>
+                            </w:r>
+                            <w:r>
+                              <w:rPr>
+                                <w:rFonts w:ascii="Courier New" w:hAnsi="Courier New" w:cs="Courier New"/>
+                                <w:color w:val="000000"/>
+                                <w:sz w:val="18"/>
+                                <w:szCs w:val="18"/>
+                              </w:rPr>
+                              <w:t xml:space="preserve">-jar-with-dependencies.jar </w:t>
                             </w:r>
                             <w:proofErr w:type="spellStart"/>
                             <w:r>
@@ -1657,9 +1669,13 @@
               </wp:anchor>
             </w:drawing>
           </mc:Choice>
-          <mc:Fallback xmlns:mv="urn:schemas-microsoft-com:mac:vml" xmlns:mo="http://schemas.microsoft.com/office/mac/office/2008/main">
+          <mc:Fallback>
             <w:pict>
-              <v:shape id="_x0000_s1027" type="#_x0000_t202" style="position:absolute;left:0;text-align:left;margin-left:2pt;margin-top:5.1pt;width:428.85pt;height:28.3pt;z-index:251661312;visibility:visible;mso-wrap-style:square;mso-width-percent:0;mso-height-percent:200;mso-wrap-distance-left:9pt;mso-wrap-distance-top:0;mso-wrap-distance-right:9pt;mso-wrap-distance-bottom:0;mso-position-horizontal:absolute;mso-position-horizontal-relative:text;mso-position-vertical:absolute;mso-position-vertical-relative:text;mso-width-percent:0;mso-height-percent:200;mso-width-relative:margin;mso-height-relative:margin;v-text-anchor:top" o:gfxdata="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">
+              <v:shapetype id="_x0000_t202" coordsize="21600,21600" o:spt="202" path="m,l,21600r21600,l21600,xe">
+                <v:stroke joinstyle="miter"/>
+                <v:path gradientshapeok="t" o:connecttype="rect"/>
+              </v:shapetype>
+              <v:shape id="_x0000_s1027" type="#_x0000_t202" style="position:absolute;left:0;text-align:left;margin-left:2pt;margin-top:5.1pt;width:428.85pt;height:28.3pt;z-index:251661312;visibility:visible;mso-wrap-style:square;mso-width-percent:0;mso-height-percent:200;mso-wrap-distance-left:9pt;mso-wrap-distance-top:0;mso-wrap-distance-right:9pt;mso-wrap-distance-bottom:0;mso-position-horizontal:absolute;mso-position-horizontal-relative:text;mso-position-vertical:absolute;mso-position-vertical-relative:text;mso-width-percent:0;mso-height-percent:200;mso-width-relative:margin;mso-height-relative:margin;v-text-anchor:top" o:gfxdata="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">
                 <v:textbox style="mso-fit-shape-to-text:t">
                   <w:txbxContent>
                     <w:p>
@@ -1721,7 +1737,16 @@
                           <w:sz w:val="18"/>
                           <w:szCs w:val="18"/>
                         </w:rPr>
-                        <w:t xml:space="preserve"> ./evm-eval-1.0.0-jar-with-dependencies.jar </w:t>
+                        <w:t xml:space="preserve"> ./evm-eval-1.0.1</w:t>
+                      </w:r>
+                      <w:r>
+                        <w:rPr>
+                          <w:rFonts w:ascii="Courier New" w:hAnsi="Courier New" w:cs="Courier New"/>
+                          <w:color w:val="000000"/>
+                          <w:sz w:val="18"/>
+                          <w:szCs w:val="18"/>
+                        </w:rPr>
+                        <w:t xml:space="preserve">-jar-with-dependencies.jar </w:t>
                       </w:r>
                       <w:proofErr w:type="spellStart"/>
                       <w:r>
@@ -2070,7 +2095,7 @@
               </wp:anchor>
             </w:drawing>
           </mc:Choice>
-          <mc:Fallback xmlns:mv="urn:schemas-microsoft-com:mac:vml" xmlns:mo="http://schemas.microsoft.com/office/mac/office/2008/main">
+          <mc:Fallback xmlns:mo="http://schemas.microsoft.com/office/mac/office/2008/main" xmlns:mv="urn:schemas-microsoft-com:mac:vml">
             <w:pict>
               <v:shape id="_x0000_s1028" type="#_x0000_t202" style="position:absolute;left:0;text-align:left;margin-left:2pt;margin-top:3.2pt;width:428.85pt;height:88.3pt;z-index:251663360;visibility:visible;mso-wrap-style:square;mso-width-percent:0;mso-height-percent:0;mso-wrap-distance-left:9pt;mso-wrap-distance-top:0;mso-wrap-distance-right:9pt;mso-wrap-distance-bottom:0;mso-position-horizontal:absolute;mso-position-horizontal-relative:text;mso-position-vertical:absolute;mso-position-vertical-relative:text;mso-width-percent:0;mso-height-percent:0;mso-width-relative:margin;mso-height-relative:margin;v-text-anchor:top" o:gfxdata="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">
                 <v:textbox>
@@ -2610,7 +2635,16 @@
                                 <w:sz w:val="18"/>
                                 <w:szCs w:val="18"/>
                               </w:rPr>
-                              <w:t xml:space="preserve"> ./evm-eval-1.0.0-jar-with-dependencies.jar </w:t>
+                              <w:t xml:space="preserve"> ./evm-eval-1.0.1</w:t>
+                            </w:r>
+                            <w:r>
+                              <w:rPr>
+                                <w:rFonts w:ascii="Courier New" w:hAnsi="Courier New" w:cs="Courier New"/>
+                                <w:color w:val="000000"/>
+                                <w:sz w:val="18"/>
+                                <w:szCs w:val="18"/>
+                              </w:rPr>
+                              <w:t xml:space="preserve">-jar-with-dependencies.jar </w:t>
                             </w:r>
                             <w:proofErr w:type="spellStart"/>
                             <w:r>
@@ -2713,9 +2747,9 @@
               </wp:anchor>
             </w:drawing>
           </mc:Choice>
-          <mc:Fallback xmlns:mv="urn:schemas-microsoft-com:mac:vml" xmlns:mo="http://schemas.microsoft.com/office/mac/office/2008/main">
+          <mc:Fallback>
             <w:pict>
-              <v:shape id="_x0000_s1029" type="#_x0000_t202" style="position:absolute;left:0;text-align:left;margin-left:2.1pt;margin-top:8.4pt;width:428.85pt;height:38.5pt;z-index:251665408;visibility:visible;mso-wrap-style:square;mso-width-percent:0;mso-height-percent:200;mso-wrap-distance-left:9pt;mso-wrap-distance-top:0;mso-wrap-distance-right:9pt;mso-wrap-distance-bottom:0;mso-position-horizontal:absolute;mso-position-horizontal-relative:text;mso-position-vertical:absolute;mso-position-vertical-relative:text;mso-width-percent:0;mso-height-percent:200;mso-width-relative:margin;mso-height-relative:margin;v-text-anchor:top" o:gfxdata="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">
+              <v:shape id="_x0000_s1029" type="#_x0000_t202" style="position:absolute;left:0;text-align:left;margin-left:2.1pt;margin-top:8.4pt;width:428.85pt;height:38.5pt;z-index:251665408;visibility:visible;mso-wrap-style:square;mso-width-percent:0;mso-height-percent:200;mso-wrap-distance-left:9pt;mso-wrap-distance-top:0;mso-wrap-distance-right:9pt;mso-wrap-distance-bottom:0;mso-position-horizontal:absolute;mso-position-horizontal-relative:text;mso-position-vertical:absolute;mso-position-vertical-relative:text;mso-width-percent:0;mso-height-percent:200;mso-width-relative:margin;mso-height-relative:margin;v-text-anchor:top" o:gfxdata="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">
                 <v:textbox style="mso-fit-shape-to-text:t">
                   <w:txbxContent>
                     <w:p>
@@ -2777,7 +2811,16 @@
                           <w:sz w:val="18"/>
                           <w:szCs w:val="18"/>
                         </w:rPr>
-                        <w:t xml:space="preserve"> ./evm-eval-1.0.0-jar-with-dependencies.jar </w:t>
+                        <w:t xml:space="preserve"> ./evm-eval-1.0.1</w:t>
+                      </w:r>
+                      <w:r>
+                        <w:rPr>
+                          <w:rFonts w:ascii="Courier New" w:hAnsi="Courier New" w:cs="Courier New"/>
+                          <w:color w:val="000000"/>
+                          <w:sz w:val="18"/>
+                          <w:szCs w:val="18"/>
+                        </w:rPr>
+                        <w:t xml:space="preserve">-jar-with-dependencies.jar </w:t>
                       </w:r>
                       <w:proofErr w:type="spellStart"/>
                       <w:r>
@@ -3045,7 +3088,7 @@
               </wp:anchor>
             </w:drawing>
           </mc:Choice>
-          <mc:Fallback xmlns:mv="urn:schemas-microsoft-com:mac:vml" xmlns:mo="http://schemas.microsoft.com/office/mac/office/2008/main">
+          <mc:Fallback xmlns:mo="http://schemas.microsoft.com/office/mac/office/2008/main" xmlns:mv="urn:schemas-microsoft-com:mac:vml">
             <w:pict>
               <v:shape id="_x0000_s1030" type="#_x0000_t202" style="position:absolute;left:0;text-align:left;margin-left:2.15pt;margin-top:6.8pt;width:428.85pt;height:48.7pt;z-index:251667456;visibility:visible;mso-wrap-style:square;mso-width-percent:0;mso-height-percent:200;mso-wrap-distance-left:9pt;mso-wrap-distance-top:0;mso-wrap-distance-right:9pt;mso-wrap-distance-bottom:0;mso-position-horizontal:absolute;mso-position-horizontal-relative:text;mso-position-vertical:absolute;mso-position-vertical-relative:text;mso-width-percent:0;mso-height-percent:200;mso-width-relative:margin;mso-height-relative:margin;v-text-anchor:top" o:gfxdata="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">
                 <v:textbox style="mso-fit-shape-to-text:t">
@@ -3350,7 +3393,16 @@
                                 <w:sz w:val="18"/>
                                 <w:szCs w:val="18"/>
                               </w:rPr>
-                              <w:t xml:space="preserve"> ./evm-eval-1.0.0-jar-with-dependencies.jar </w:t>
+                              <w:t xml:space="preserve"> ./evm-eval-1.0.1</w:t>
+                            </w:r>
+                            <w:r>
+                              <w:rPr>
+                                <w:rFonts w:ascii="Courier New" w:hAnsi="Courier New" w:cs="Courier New"/>
+                                <w:color w:val="000000"/>
+                                <w:sz w:val="18"/>
+                                <w:szCs w:val="18"/>
+                              </w:rPr>
+                              <w:t xml:space="preserve">-jar-with-dependencies.jar </w:t>
                             </w:r>
                             <w:proofErr w:type="spellStart"/>
                             <w:r>
@@ -3483,9 +3535,9 @@
               </wp:anchor>
             </w:drawing>
           </mc:Choice>
-          <mc:Fallback xmlns:mv="urn:schemas-microsoft-com:mac:vml" xmlns:mo="http://schemas.microsoft.com/office/mac/office/2008/main">
+          <mc:Fallback>
             <w:pict>
-              <v:shape id="_x0000_s1031" type="#_x0000_t202" style="position:absolute;left:0;text-align:left;margin-left:2.05pt;margin-top:3.05pt;width:428.85pt;height:48.7pt;z-index:251669504;visibility:visible;mso-wrap-style:square;mso-width-percent:0;mso-height-percent:200;mso-wrap-distance-left:9pt;mso-wrap-distance-top:0;mso-wrap-distance-right:9pt;mso-wrap-distance-bottom:0;mso-position-horizontal:absolute;mso-position-horizontal-relative:text;mso-position-vertical:absolute;mso-position-vertical-relative:text;mso-width-percent:0;mso-height-percent:200;mso-width-relative:margin;mso-height-relative:margin;v-text-anchor:top" o:gfxdata="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">
+              <v:shape id="_x0000_s1031" type="#_x0000_t202" style="position:absolute;left:0;text-align:left;margin-left:2.05pt;margin-top:3.05pt;width:428.85pt;height:48.7pt;z-index:251669504;visibility:visible;mso-wrap-style:square;mso-width-percent:0;mso-height-percent:200;mso-wrap-distance-left:9pt;mso-wrap-distance-top:0;mso-wrap-distance-right:9pt;mso-wrap-distance-bottom:0;mso-position-horizontal:absolute;mso-position-horizontal-relative:text;mso-position-vertical:absolute;mso-position-vertical-relative:text;mso-width-percent:0;mso-height-percent:200;mso-width-relative:margin;mso-height-relative:margin;v-text-anchor:top" o:gfxdata="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">
                 <v:textbox style="mso-fit-shape-to-text:t">
                   <w:txbxContent>
                     <w:p>
@@ -3548,7 +3600,16 @@
                           <w:sz w:val="18"/>
                           <w:szCs w:val="18"/>
                         </w:rPr>
-                        <w:t xml:space="preserve"> ./evm-eval-1.0.0-jar-with-dependencies.jar </w:t>
+                        <w:t xml:space="preserve"> ./evm-eval-1.0.1</w:t>
+                      </w:r>
+                      <w:r>
+                        <w:rPr>
+                          <w:rFonts w:ascii="Courier New" w:hAnsi="Courier New" w:cs="Courier New"/>
+                          <w:color w:val="000000"/>
+                          <w:sz w:val="18"/>
+                          <w:szCs w:val="18"/>
+                        </w:rPr>
+                        <w:t xml:space="preserve">-jar-with-dependencies.jar </w:t>
                       </w:r>
                       <w:proofErr w:type="spellStart"/>
                       <w:r>
@@ -11878,7 +11939,7 @@
           <w:rPr>
             <w:noProof/>
           </w:rPr>
-          <w:t>2</w:t>
+          <w:t>1</w:t>
         </w:r>
         <w:r>
           <w:rPr>
@@ -15779,7 +15840,7 @@
 </file>
 
 <file path=customXml/itemProps1.xml><?xml version="1.0" encoding="utf-8"?>
-<ds:datastoreItem xmlns:ds="http://schemas.openxmlformats.org/officeDocument/2006/customXml" ds:itemID="{780121D7-45FC-4EF7-B956-2BDB46A44CA7}">
+<ds:datastoreItem xmlns:ds="http://schemas.openxmlformats.org/officeDocument/2006/customXml" ds:itemID="{A25D5443-7AF0-4234-9D07-0FF8D25438C4}">
   <ds:schemaRefs>
     <ds:schemaRef ds:uri="http://schemas.openxmlformats.org/officeDocument/2006/bibliography"/>
   </ds:schemaRefs>

</xml_diff>

<commit_message>
very simple grammar check
</commit_message>
<xml_diff>
--- a/doc/Event-Mention-Detection-scoring-v14.docx
+++ b/doc/Event-Mention-Detection-scoring-v14.docx
@@ -1,6 +1,6 @@
 
 <file path=word/document.xml><?xml version="1.0" encoding="utf-8"?>
-<w:document xmlns:wpc="http://schemas.microsoft.com/office/word/2010/wordprocessingCanvas" xmlns:mc="http://schemas.openxmlformats.org/markup-compatibility/2006" xmlns:o="urn:schemas-microsoft-com:office:office" xmlns:r="http://schemas.openxmlformats.org/officeDocument/2006/relationships" xmlns:m="http://schemas.openxmlformats.org/officeDocument/2006/math" xmlns:v="urn:schemas-microsoft-com:vml" xmlns:wp14="http://schemas.microsoft.com/office/word/2010/wordprocessingDrawing" xmlns:wp="http://schemas.openxmlformats.org/drawingml/2006/wordprocessingDrawing" xmlns:w10="urn:schemas-microsoft-com:office:word" xmlns:w="http://schemas.openxmlformats.org/wordprocessingml/2006/main" xmlns:w14="http://schemas.microsoft.com/office/word/2010/wordml" xmlns:wpg="http://schemas.microsoft.com/office/word/2010/wordprocessingGroup" xmlns:wpi="http://schemas.microsoft.com/office/word/2010/wordprocessingInk" xmlns:wne="http://schemas.microsoft.com/office/word/2006/wordml" xmlns:wps="http://schemas.microsoft.com/office/word/2010/wordprocessingShape" mc:Ignorable="w14 wp14">
+<w:document xmlns:wpc="http://schemas.microsoft.com/office/word/2010/wordprocessingCanvas" xmlns:mo="http://schemas.microsoft.com/office/mac/office/2008/main" xmlns:mc="http://schemas.openxmlformats.org/markup-compatibility/2006" xmlns:mv="urn:schemas-microsoft-com:mac:vml" xmlns:o="urn:schemas-microsoft-com:office:office" xmlns:r="http://schemas.openxmlformats.org/officeDocument/2006/relationships" xmlns:m="http://schemas.openxmlformats.org/officeDocument/2006/math" xmlns:v="urn:schemas-microsoft-com:vml" xmlns:wp14="http://schemas.microsoft.com/office/word/2010/wordprocessingDrawing" xmlns:wp="http://schemas.openxmlformats.org/drawingml/2006/wordprocessingDrawing" xmlns:w10="urn:schemas-microsoft-com:office:word" xmlns:w="http://schemas.openxmlformats.org/wordprocessingml/2006/main" xmlns:w14="http://schemas.microsoft.com/office/word/2010/wordml" xmlns:wpg="http://schemas.microsoft.com/office/word/2010/wordprocessingGroup" xmlns:wpi="http://schemas.microsoft.com/office/word/2010/wordprocessingInk" xmlns:wne="http://schemas.microsoft.com/office/word/2006/wordml" xmlns:wps="http://schemas.microsoft.com/office/word/2010/wordprocessingShape" mc:Ignorable="w14 wp14">
   <w:body>
     <w:p>
       <w:pPr>
@@ -110,7 +110,6 @@
       <w:r>
         <w:rPr>
           <w:noProof/>
-          <w:lang w:eastAsia="ja-JP"/>
         </w:rPr>
         <w:drawing>
           <wp:inline distT="0" distB="0" distL="0" distR="0" wp14:anchorId="29F445A3" wp14:editId="1B203AFC">
@@ -259,12 +258,7 @@
         <w:footnoteReference w:id="1"/>
       </w:r>
       <w:r>
-        <w:t xml:space="preserve"> to create a gold standard annotation file.  We convert the brat annotation file to our evaluation file format.  Let us refer to the output of an event mention detection system as a </w:t>
-      </w:r>
-      <w:bookmarkStart w:id="0" w:name="_GoBack"/>
-      <w:bookmarkEnd w:id="0"/>
-      <w:r>
-        <w:t>system event mention file.  We require a system event mention file to be given in the same file format as the gold standard file.  The evaluator (scorer) takes the gold standard file and a system event mention file as input, and compares them to give a score for the system.</w:t>
+        <w:t xml:space="preserve"> to create a gold standard annotation file.  We convert the brat annotation file to our evaluation file format.  Let us refer to the output of an event mention detection system as a system event mention file.  We require a system event mention file to be given in the same file format as the gold standard file.  The evaluator (scorer) takes the gold standard file and a system event mention file as input, and compares them to give a score for the system.</w:t>
       </w:r>
     </w:p>
     <w:p>
@@ -372,24 +366,11 @@
       <w:r>
         <w:t xml:space="preserve">Second, a modern English </w:t>
       </w:r>
-      <w:proofErr w:type="spellStart"/>
-      <w:r>
-        <w:t>tokenizer</w:t>
-      </w:r>
-      <w:proofErr w:type="spellEnd"/>
-      <w:r>
-        <w:t xml:space="preserve"> is </w:t>
-      </w:r>
-      <w:r>
-        <w:t xml:space="preserve">basically reliable enough to help human annotators correct (or rethink at least) their event mention annotation, particularly in the relatively unstable process of their creating the gold standard together.  This is not only about trivial annotation errors (e.g., </w:t>
-      </w:r>
-      <w:proofErr w:type="spellStart"/>
-      <w:r>
-        <w:t>misselection</w:t>
-      </w:r>
-      <w:proofErr w:type="spellEnd"/>
-      <w:r>
-        <w:t xml:space="preserve"> of a span with extra whitespace in their web browser) but also about linguistically questionable event mentions.</w:t>
+      <w:r>
+        <w:t xml:space="preserve">tokenizer is </w:t>
+      </w:r>
+      <w:r>
+        <w:t>basically reliable enough to help human annotators correct (or rethink at least) their event mention annotation, particularly in the relatively unstable process of their creating the gold standard together.  This is not only about trivial annotation errors (e.g., misselection of a span with extra whitespace in their web browser) but also about linguistically questionable event mentions.</w:t>
       </w:r>
       <w:r>
         <w:t xml:space="preserve">  We will give an</w:t>
@@ -410,15 +391,7 @@
         <w:t>The inpu</w:t>
       </w:r>
       <w:r>
-        <w:t xml:space="preserve">t and output of our </w:t>
-      </w:r>
-      <w:proofErr w:type="spellStart"/>
-      <w:r>
-        <w:t>tokenizer</w:t>
-      </w:r>
-      <w:proofErr w:type="spellEnd"/>
-      <w:r>
-        <w:t xml:space="preserve"> are</w:t>
+        <w:t>t and output of our tokenizer are</w:t>
       </w:r>
       <w:r>
         <w:t xml:space="preserve"> defined as follows.</w:t>
@@ -429,16 +402,8 @@
         <w:rPr>
           <w:b/>
         </w:rPr>
-        <w:t xml:space="preserve">Input of the </w:t>
-      </w:r>
-      <w:proofErr w:type="spellStart"/>
-      <w:r>
-        <w:rPr>
-          <w:b/>
-        </w:rPr>
-        <w:t>tokenizer</w:t>
-      </w:r>
-      <w:proofErr w:type="spellEnd"/>
+        <w:t>Input of the tokenizer</w:t>
+      </w:r>
       <w:r>
         <w:t>:</w:t>
       </w:r>
@@ -487,16 +452,8 @@
         <w:rPr>
           <w:b/>
         </w:rPr>
-        <w:t xml:space="preserve">put of the </w:t>
-      </w:r>
-      <w:proofErr w:type="spellStart"/>
-      <w:r>
-        <w:rPr>
-          <w:b/>
-        </w:rPr>
-        <w:t>tokenizer</w:t>
-      </w:r>
-      <w:proofErr w:type="spellEnd"/>
+        <w:t>put of the tokenizer</w:t>
+      </w:r>
       <w:r>
         <w:t xml:space="preserve">: </w:t>
       </w:r>
@@ -510,24 +467,19 @@
         <w:t>s</w:t>
       </w:r>
       <w:r>
-        <w:t xml:space="preserve"> (.</w:t>
-      </w:r>
-      <w:proofErr w:type="spellStart"/>
-      <w:r>
-        <w:t>tkn</w:t>
-      </w:r>
-      <w:proofErr w:type="spellEnd"/>
-      <w:r>
-        <w:t>)</w:t>
+        <w:t xml:space="preserve"> (.tkn)</w:t>
       </w:r>
     </w:p>
     <w:p/>
     <w:p>
       <w:r>
-        <w:t xml:space="preserve">The token file is a tab </w:t>
-      </w:r>
-      <w:r>
-        <w:t>separated file</w:t>
+        <w:t xml:space="preserve">The token file is a </w:t>
+      </w:r>
+      <w:r>
+        <w:t>tab-separated</w:t>
+      </w:r>
+      <w:r>
+        <w:t xml:space="preserve"> file</w:t>
       </w:r>
       <w:r>
         <w:t xml:space="preserve"> with each line containing the following fields:</w:t>
@@ -535,15 +487,7 @@
     </w:p>
     <w:p>
       <w:r>
-        <w:t>&lt;</w:t>
-      </w:r>
-      <w:proofErr w:type="gramStart"/>
-      <w:r>
-        <w:t>token</w:t>
-      </w:r>
-      <w:proofErr w:type="gramEnd"/>
-      <w:r>
-        <w:t xml:space="preserve"> ID&gt;</w:t>
+        <w:t>&lt;token ID&gt;</w:t>
       </w:r>
       <w:r>
         <w:t>&lt;TAB&gt;</w:t>
@@ -552,39 +496,25 @@
         <w:t>&lt;token string&gt;</w:t>
       </w:r>
       <w:r>
-        <w:t>&gt;</w:t>
-      </w:r>
-      <w:r>
-        <w:t>&lt;TAB&gt;</w:t>
+        <w:t>&gt;&lt;TAB&gt;</w:t>
       </w:r>
       <w:r>
         <w:t>&lt;begin offset&gt;</w:t>
       </w:r>
       <w:r>
-        <w:t>&gt;</w:t>
-      </w:r>
-      <w:r>
-        <w:t>&lt;TAB&gt;</w:t>
+        <w:t>&gt;&lt;TAB&gt;</w:t>
       </w:r>
       <w:r>
         <w:t xml:space="preserve">&lt;end offset&gt;.  </w:t>
       </w:r>
       <w:r>
-        <w:t>T</w:t>
-      </w:r>
-      <w:r>
-        <w:t xml:space="preserve">he first character of the document has </w:t>
-      </w:r>
-      <w:proofErr w:type="gramStart"/>
-      <w:r>
-        <w:t>a</w:t>
-      </w:r>
-      <w:proofErr w:type="gramEnd"/>
-      <w:r>
-        <w:t xml:space="preserve"> offset of 0.</w:t>
-      </w:r>
-      <w:r>
-        <w:t xml:space="preserve"> </w:t>
+        <w:t>The first character of the document has a</w:t>
+      </w:r>
+      <w:r>
+        <w:t>n</w:t>
+      </w:r>
+      <w:r>
+        <w:t xml:space="preserve"> offset of 0. </w:t>
       </w:r>
       <w:r>
         <w:t xml:space="preserve"> The &lt;begin offset&gt; is inclusive and the end offset can be calculated by &lt;begin offset&gt; + length of span</w:t>
@@ -615,7 +545,6 @@
       <w:r>
         <w:rPr>
           <w:noProof/>
-          <w:lang w:eastAsia="ja-JP"/>
         </w:rPr>
         <mc:AlternateContent>
           <mc:Choice Requires="wps">
@@ -1384,31 +1313,7 @@
     <w:p/>
     <w:p>
       <w:r>
-        <w:t xml:space="preserve">Our </w:t>
-      </w:r>
-      <w:proofErr w:type="spellStart"/>
-      <w:r>
-        <w:t>tokenizer</w:t>
-      </w:r>
-      <w:proofErr w:type="spellEnd"/>
-      <w:r>
-        <w:t xml:space="preserve"> implementation is based on the </w:t>
-      </w:r>
-      <w:proofErr w:type="spellStart"/>
-      <w:r>
-        <w:t>tokenizer</w:t>
-      </w:r>
-      <w:proofErr w:type="spellEnd"/>
-      <w:r>
-        <w:t xml:space="preserve"> in the Stanford </w:t>
-      </w:r>
-      <w:proofErr w:type="spellStart"/>
-      <w:r>
-        <w:t>CoreNLP</w:t>
-      </w:r>
-      <w:proofErr w:type="spellEnd"/>
-      <w:r>
-        <w:t xml:space="preserve"> tool</w:t>
+        <w:t>Our tokenizer implementation is based on the tokenizer in the Stanford CoreNLP tool</w:t>
       </w:r>
       <w:r>
         <w:rPr>
@@ -1447,21 +1352,11 @@
           <w:sz w:val="18"/>
           <w:szCs w:val="18"/>
         </w:rPr>
-        <w:t>-jar-with-</w:t>
-      </w:r>
-      <w:proofErr w:type="gramStart"/>
-      <w:r>
-        <w:rPr>
-          <w:rFonts w:ascii="Courier New" w:hAnsi="Courier New" w:cs="Courier New"/>
-          <w:sz w:val="18"/>
-          <w:szCs w:val="18"/>
-        </w:rPr>
-        <w:t>dependencies.jar</w:t>
+        <w:t>-jar-with-dependencies.jar</w:t>
       </w:r>
       <w:r>
         <w:t xml:space="preserve"> .</w:t>
       </w:r>
-      <w:proofErr w:type="gramEnd"/>
       <w:r>
         <w:t xml:space="preserve">  The requirements of the software are as follows:</w:t>
       </w:r>
@@ -1490,15 +1385,7 @@
         <w:t>The same number of text files and brat annotation files</w:t>
       </w:r>
       <w:r>
-        <w:t xml:space="preserve"> (*.</w:t>
-      </w:r>
-      <w:proofErr w:type="spellStart"/>
-      <w:r>
-        <w:t>ann</w:t>
-      </w:r>
-      <w:proofErr w:type="spellEnd"/>
-      <w:r>
-        <w:t>)</w:t>
+        <w:t xml:space="preserve"> (*.ann)</w:t>
       </w:r>
       <w:r>
         <w:t xml:space="preserve"> with the same file base name</w:t>
@@ -1508,11 +1395,9 @@
       <w:r>
         <w:t xml:space="preserve">You can run the </w:t>
       </w:r>
-      <w:proofErr w:type="spellStart"/>
       <w:r>
         <w:t>tokenizer</w:t>
       </w:r>
-      <w:proofErr w:type="spellEnd"/>
       <w:r>
         <w:t xml:space="preserve"> by the following command.</w:t>
       </w:r>
@@ -1521,7 +1406,6 @@
       <w:r>
         <w:rPr>
           <w:noProof/>
-          <w:lang w:eastAsia="ja-JP"/>
         </w:rPr>
         <w:lastRenderedPageBreak/>
         <mc:AlternateContent>
@@ -1589,47 +1473,7 @@
                                 <w:sz w:val="18"/>
                                 <w:szCs w:val="18"/>
                               </w:rPr>
-                              <w:t xml:space="preserve">$ </w:t>
-                            </w:r>
-                            <w:proofErr w:type="gramStart"/>
-                            <w:r>
-                              <w:rPr>
-                                <w:rFonts w:ascii="Courier New" w:hAnsi="Courier New" w:cs="Courier New"/>
-                                <w:color w:val="000000"/>
-                                <w:sz w:val="18"/>
-                                <w:szCs w:val="18"/>
-                              </w:rPr>
-                              <w:t>java</w:t>
-                            </w:r>
-                            <w:proofErr w:type="gramEnd"/>
-                            <w:r>
-                              <w:rPr>
-                                <w:rFonts w:ascii="Courier New" w:hAnsi="Courier New" w:cs="Courier New"/>
-                                <w:color w:val="000000"/>
-                                <w:sz w:val="18"/>
-                                <w:szCs w:val="18"/>
-                              </w:rPr>
-                              <w:t xml:space="preserve"> -</w:t>
-                            </w:r>
-                            <w:proofErr w:type="spellStart"/>
-                            <w:r>
-                              <w:rPr>
-                                <w:rFonts w:ascii="Courier New" w:hAnsi="Courier New" w:cs="Courier New"/>
-                                <w:color w:val="000000"/>
-                                <w:sz w:val="18"/>
-                                <w:szCs w:val="18"/>
-                              </w:rPr>
-                              <w:t>cp</w:t>
-                            </w:r>
-                            <w:proofErr w:type="spellEnd"/>
-                            <w:r>
-                              <w:rPr>
-                                <w:rFonts w:ascii="Courier New" w:hAnsi="Courier New" w:cs="Courier New"/>
-                                <w:color w:val="000000"/>
-                                <w:sz w:val="18"/>
-                                <w:szCs w:val="18"/>
-                              </w:rPr>
-                              <w:t xml:space="preserve"> ./evm-eval-1.0.1</w:t>
+                              <w:t>$ java -cp ./evm-eval-1.0.1</w:t>
                             </w:r>
                             <w:r>
                               <w:rPr>
@@ -1638,19 +1482,8 @@
                                 <w:sz w:val="18"/>
                                 <w:szCs w:val="18"/>
                               </w:rPr>
-                              <w:t xml:space="preserve">-jar-with-dependencies.jar </w:t>
+                              <w:t>-jar-with-dependencies.jar evmeval.TokenFileFactory</w:t>
                             </w:r>
-                            <w:proofErr w:type="spellStart"/>
-                            <w:r>
-                              <w:rPr>
-                                <w:rFonts w:ascii="Courier New" w:hAnsi="Courier New" w:cs="Courier New"/>
-                                <w:color w:val="000000"/>
-                                <w:sz w:val="18"/>
-                                <w:szCs w:val="18"/>
-                              </w:rPr>
-                              <w:t>evmeval.TokenFileFactory</w:t>
-                            </w:r>
-                            <w:proofErr w:type="spellEnd"/>
                           </w:p>
                         </w:txbxContent>
                       </wps:txbx>
@@ -1772,15 +1605,7 @@
     <w:p/>
     <w:p>
       <w:r>
-        <w:t xml:space="preserve">If you run the </w:t>
-      </w:r>
-      <w:proofErr w:type="spellStart"/>
-      <w:r>
-        <w:t>tokenizer</w:t>
-      </w:r>
-      <w:proofErr w:type="spellEnd"/>
-      <w:r>
-        <w:t xml:space="preserve"> without any options, </w:t>
+        <w:t xml:space="preserve">If you run the tokenizer without any options, </w:t>
       </w:r>
       <w:r>
         <w:t xml:space="preserve">you should </w:t>
@@ -1796,7 +1621,6 @@
       <w:r>
         <w:rPr>
           <w:noProof/>
-          <w:lang w:eastAsia="ja-JP"/>
         </w:rPr>
         <mc:AlternateContent>
           <mc:Choice Requires="wps">
@@ -1857,7 +1681,6 @@
                                 <w:szCs w:val="18"/>
                               </w:rPr>
                             </w:pPr>
-                            <w:proofErr w:type="gramStart"/>
                             <w:r>
                               <w:rPr>
                                 <w:rFonts w:ascii="Courier New" w:hAnsi="Courier New" w:cs="Courier New"/>
@@ -1865,37 +1688,7 @@
                                 <w:sz w:val="18"/>
                                 <w:szCs w:val="18"/>
                               </w:rPr>
-                              <w:t>usage</w:t>
-                            </w:r>
-                            <w:proofErr w:type="gramEnd"/>
-                            <w:r>
-                              <w:rPr>
-                                <w:rFonts w:ascii="Courier New" w:hAnsi="Courier New" w:cs="Courier New"/>
-                                <w:color w:val="000000"/>
-                                <w:sz w:val="18"/>
-                                <w:szCs w:val="18"/>
-                              </w:rPr>
-                              <w:t xml:space="preserve">: java </w:t>
-                            </w:r>
-                            <w:proofErr w:type="spellStart"/>
-                            <w:r>
-                              <w:rPr>
-                                <w:rFonts w:ascii="Courier New" w:hAnsi="Courier New" w:cs="Courier New"/>
-                                <w:color w:val="000000"/>
-                                <w:sz w:val="18"/>
-                                <w:szCs w:val="18"/>
-                              </w:rPr>
-                              <w:t>evmeval.TokenFileFactory</w:t>
-                            </w:r>
-                            <w:proofErr w:type="spellEnd"/>
-                            <w:r>
-                              <w:rPr>
-                                <w:rFonts w:ascii="Courier New" w:hAnsi="Courier New" w:cs="Courier New"/>
-                                <w:color w:val="000000"/>
-                                <w:sz w:val="18"/>
-                                <w:szCs w:val="18"/>
-                              </w:rPr>
-                              <w:t xml:space="preserve"> -a &lt;annotation&gt; -e &lt;extension&gt; [-h]</w:t>
+                              <w:t>usage: java evmeval.TokenFileFactory -a &lt;annotation&gt; -e &lt;extension&gt; [-h]</w:t>
                             </w:r>
                           </w:p>
                           <w:p>
@@ -1987,27 +1780,7 @@
                                 <w:sz w:val="18"/>
                                 <w:szCs w:val="18"/>
                               </w:rPr>
-                              <w:t xml:space="preserve"> -h                </w:t>
-                            </w:r>
-                            <w:proofErr w:type="gramStart"/>
-                            <w:r>
-                              <w:rPr>
-                                <w:rFonts w:ascii="Courier New" w:hAnsi="Courier New" w:cs="Courier New"/>
-                                <w:color w:val="000000"/>
-                                <w:sz w:val="18"/>
-                                <w:szCs w:val="18"/>
-                              </w:rPr>
-                              <w:t>print</w:t>
-                            </w:r>
-                            <w:proofErr w:type="gramEnd"/>
-                            <w:r>
-                              <w:rPr>
-                                <w:rFonts w:ascii="Courier New" w:hAnsi="Courier New" w:cs="Courier New"/>
-                                <w:color w:val="000000"/>
-                                <w:sz w:val="18"/>
-                                <w:szCs w:val="18"/>
-                              </w:rPr>
-                              <w:t xml:space="preserve"> this message</w:t>
+                              <w:t xml:space="preserve"> -h                print this message</w:t>
                             </w:r>
                           </w:p>
                           <w:p>
@@ -2095,7 +1868,7 @@
               </wp:anchor>
             </w:drawing>
           </mc:Choice>
-          <mc:Fallback xmlns:mo="http://schemas.microsoft.com/office/mac/office/2008/main" xmlns:mv="urn:schemas-microsoft-com:mac:vml">
+          <mc:Fallback>
             <w:pict>
               <v:shape id="_x0000_s1028" type="#_x0000_t202" style="position:absolute;left:0;text-align:left;margin-left:2pt;margin-top:3.2pt;width:428.85pt;height:88.3pt;z-index:251663360;visibility:visible;mso-wrap-style:square;mso-width-percent:0;mso-height-percent:0;mso-wrap-distance-left:9pt;mso-wrap-distance-top:0;mso-wrap-distance-right:9pt;mso-wrap-distance-bottom:0;mso-position-horizontal:absolute;mso-position-horizontal-relative:text;mso-position-vertical:absolute;mso-position-vertical-relative:text;mso-width-percent:0;mso-height-percent:0;mso-width-relative:margin;mso-height-relative:margin;v-text-anchor:top" o:gfxdata="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">
                 <v:textbox>
@@ -2473,15 +2246,7 @@
         <w:t>As seen in the usage, the</w:t>
       </w:r>
       <w:r>
-        <w:t xml:space="preserve"> </w:t>
-      </w:r>
-      <w:proofErr w:type="spellStart"/>
-      <w:r>
-        <w:t>tokenizer</w:t>
-      </w:r>
-      <w:proofErr w:type="spellEnd"/>
-      <w:r>
-        <w:t xml:space="preserve"> takes a text file directory path and an annotation file directory path as input</w:t>
+        <w:t xml:space="preserve"> tokenizer takes a text file directory path and an annotation file directory path as input</w:t>
       </w:r>
       <w:r>
         <w:t>,</w:t>
@@ -2493,15 +2258,7 @@
         <w:t xml:space="preserve">  </w:t>
       </w:r>
       <w:r>
-        <w:t xml:space="preserve">The </w:t>
-      </w:r>
-      <w:proofErr w:type="spellStart"/>
-      <w:r>
-        <w:t>tokenizer</w:t>
-      </w:r>
-      <w:proofErr w:type="spellEnd"/>
-      <w:r>
-        <w:t xml:space="preserve"> outputs the same number of output files as </w:t>
+        <w:t xml:space="preserve">The tokenizer outputs the same number of output files as </w:t>
       </w:r>
       <w:r>
         <w:t>that of input files in the text (annotation) file directory</w:t>
@@ -2513,22 +2270,13 @@
         <w:t>Y</w:t>
       </w:r>
       <w:r>
-        <w:t xml:space="preserve">ou can run the </w:t>
-      </w:r>
-      <w:proofErr w:type="spellStart"/>
-      <w:r>
-        <w:t>tokenizer</w:t>
-      </w:r>
-      <w:proofErr w:type="spellEnd"/>
-      <w:r>
-        <w:t xml:space="preserve"> by specifying options as follows, for example.</w:t>
+        <w:t>ou can run the tokenizer by specifying options as follows, for example.</w:t>
       </w:r>
     </w:p>
     <w:p>
       <w:r>
         <w:rPr>
           <w:noProof/>
-          <w:lang w:eastAsia="ja-JP"/>
         </w:rPr>
         <mc:AlternateContent>
           <mc:Choice Requires="wps">
@@ -2595,47 +2343,7 @@
                                 <w:sz w:val="18"/>
                                 <w:szCs w:val="18"/>
                               </w:rPr>
-                              <w:t xml:space="preserve">$ </w:t>
-                            </w:r>
-                            <w:proofErr w:type="gramStart"/>
-                            <w:r>
-                              <w:rPr>
-                                <w:rFonts w:ascii="Courier New" w:hAnsi="Courier New" w:cs="Courier New"/>
-                                <w:color w:val="000000"/>
-                                <w:sz w:val="18"/>
-                                <w:szCs w:val="18"/>
-                              </w:rPr>
-                              <w:t>java</w:t>
-                            </w:r>
-                            <w:proofErr w:type="gramEnd"/>
-                            <w:r>
-                              <w:rPr>
-                                <w:rFonts w:ascii="Courier New" w:hAnsi="Courier New" w:cs="Courier New"/>
-                                <w:color w:val="000000"/>
-                                <w:sz w:val="18"/>
-                                <w:szCs w:val="18"/>
-                              </w:rPr>
-                              <w:t xml:space="preserve"> -</w:t>
-                            </w:r>
-                            <w:proofErr w:type="spellStart"/>
-                            <w:r>
-                              <w:rPr>
-                                <w:rFonts w:ascii="Courier New" w:hAnsi="Courier New" w:cs="Courier New"/>
-                                <w:color w:val="000000"/>
-                                <w:sz w:val="18"/>
-                                <w:szCs w:val="18"/>
-                              </w:rPr>
-                              <w:t>cp</w:t>
-                            </w:r>
-                            <w:proofErr w:type="spellEnd"/>
-                            <w:r>
-                              <w:rPr>
-                                <w:rFonts w:ascii="Courier New" w:hAnsi="Courier New" w:cs="Courier New"/>
-                                <w:color w:val="000000"/>
-                                <w:sz w:val="18"/>
-                                <w:szCs w:val="18"/>
-                              </w:rPr>
-                              <w:t xml:space="preserve"> ./evm-eval-1.0.1</w:t>
+                              <w:t>$ java -cp ./evm-eval-1.0.1</w:t>
                             </w:r>
                             <w:r>
                               <w:rPr>
@@ -2644,19 +2352,8 @@
                                 <w:sz w:val="18"/>
                                 <w:szCs w:val="18"/>
                               </w:rPr>
-                              <w:t xml:space="preserve">-jar-with-dependencies.jar </w:t>
+                              <w:t>-jar-with-dependencies.jar evmeval.TokenFileFactory</w:t>
                             </w:r>
-                            <w:proofErr w:type="spellStart"/>
-                            <w:r>
-                              <w:rPr>
-                                <w:rFonts w:ascii="Courier New" w:hAnsi="Courier New" w:cs="Courier New"/>
-                                <w:color w:val="000000"/>
-                                <w:sz w:val="18"/>
-                                <w:szCs w:val="18"/>
-                              </w:rPr>
-                              <w:t>evmeval.TokenFileFactory</w:t>
-                            </w:r>
-                            <w:proofErr w:type="spellEnd"/>
                             <w:r>
                               <w:rPr>
                                 <w:rFonts w:ascii="Courier New" w:hAnsi="Courier New" w:cs="Courier New"/>
@@ -2938,7 +2635,6 @@
       <w:r>
         <w:rPr>
           <w:noProof/>
-          <w:lang w:eastAsia="ja-JP"/>
         </w:rPr>
         <mc:AlternateContent>
           <mc:Choice Requires="wps">
@@ -3006,27 +2702,7 @@
                                 <w:sz w:val="18"/>
                                 <w:szCs w:val="18"/>
                               </w:rPr>
-                              <w:t xml:space="preserve">[WARN] Boundary mismatch found in d21dc2cb6e6435da7f9d9b0e5759e214: Token [1716,1735] [buffet/music/buying] vs. </w:t>
-                            </w:r>
-                            <w:proofErr w:type="spellStart"/>
-                            <w:r>
-                              <w:rPr>
-                                <w:rFonts w:ascii="Courier New" w:hAnsi="Courier New" w:cs="Courier New"/>
-                                <w:color w:val="000000"/>
-                                <w:sz w:val="18"/>
-                                <w:szCs w:val="18"/>
-                              </w:rPr>
-                              <w:t>EventMentionSpan</w:t>
-                            </w:r>
-                            <w:proofErr w:type="spellEnd"/>
-                            <w:r>
-                              <w:rPr>
-                                <w:rFonts w:ascii="Courier New" w:hAnsi="Courier New" w:cs="Courier New"/>
-                                <w:color w:val="000000"/>
-                                <w:sz w:val="18"/>
-                                <w:szCs w:val="18"/>
-                              </w:rPr>
-                              <w:t xml:space="preserve"> [1729,1735] [buying]</w:t>
+                              <w:t>[WARN] Boundary mismatch found in d21dc2cb6e6435da7f9d9b0e5759e214: Token [1716,1735] [buffet/music/buying] vs. EventMentionSpan [1729,1735] [buying]</w:t>
                             </w:r>
                           </w:p>
                           <w:p>
@@ -3048,27 +2724,7 @@
                                 <w:sz w:val="18"/>
                                 <w:szCs w:val="18"/>
                               </w:rPr>
-                              <w:t xml:space="preserve">[WARN] Boundary mismatch found in d21dc2cb6e6435da7f9d9b0e5759e214: Token [1747,1754] [in/hire] vs. </w:t>
-                            </w:r>
-                            <w:proofErr w:type="spellStart"/>
-                            <w:r>
-                              <w:rPr>
-                                <w:rFonts w:ascii="Courier New" w:hAnsi="Courier New" w:cs="Courier New"/>
-                                <w:color w:val="000000"/>
-                                <w:sz w:val="18"/>
-                                <w:szCs w:val="18"/>
-                              </w:rPr>
-                              <w:t>EventMentionSpan</w:t>
-                            </w:r>
-                            <w:proofErr w:type="spellEnd"/>
-                            <w:r>
-                              <w:rPr>
-                                <w:rFonts w:ascii="Courier New" w:hAnsi="Courier New" w:cs="Courier New"/>
-                                <w:color w:val="000000"/>
-                                <w:sz w:val="18"/>
-                                <w:szCs w:val="18"/>
-                              </w:rPr>
-                              <w:t xml:space="preserve"> [1750,1754] [hire]</w:t>
+                              <w:t>[WARN] Boundary mismatch found in d21dc2cb6e6435da7f9d9b0e5759e214: Token [1747,1754] [in/hire] vs. EventMentionSpan [1750,1754] [hire]</w:t>
                             </w:r>
                           </w:p>
                         </w:txbxContent>
@@ -3088,7 +2744,7 @@
               </wp:anchor>
             </w:drawing>
           </mc:Choice>
-          <mc:Fallback xmlns:mo="http://schemas.microsoft.com/office/mac/office/2008/main" xmlns:mv="urn:schemas-microsoft-com:mac:vml">
+          <mc:Fallback>
             <w:pict>
               <v:shape id="_x0000_s1030" type="#_x0000_t202" style="position:absolute;left:0;text-align:left;margin-left:2.15pt;margin-top:6.8pt;width:428.85pt;height:48.7pt;z-index:251667456;visibility:visible;mso-wrap-style:square;mso-width-percent:0;mso-height-percent:200;mso-wrap-distance-left:9pt;mso-wrap-distance-top:0;mso-wrap-distance-right:9pt;mso-wrap-distance-bottom:0;mso-position-horizontal:absolute;mso-position-horizontal-relative:text;mso-position-vertical:absolute;mso-position-vertical-relative:text;mso-width-percent:0;mso-height-percent:200;mso-width-relative:margin;mso-height-relative:margin;v-text-anchor:top" o:gfxdata="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">
                 <v:textbox style="mso-fit-shape-to-text:t">
@@ -3209,15 +2865,7 @@
         <w:t>d21dc2cb6e6435da7f9d9b0e5759e214</w:t>
       </w:r>
       <w:r>
-        <w:t xml:space="preserve">.  The first one says that the </w:t>
-      </w:r>
-      <w:proofErr w:type="spellStart"/>
-      <w:r>
-        <w:t>tokenizer</w:t>
-      </w:r>
-      <w:proofErr w:type="spellEnd"/>
-      <w:r>
-        <w:t xml:space="preserve"> has found a token “buffet/music/buying” whereas a human annotator annotated “buying” as an event mention.  This example indicates that human annotators can take advantage of the information to go over linguistically questionable event mentions as well as trivial annotation errors.</w:t>
+        <w:t>.  The first one says that the tokenizer has found a token “buffet/music/buying” whereas a human annotator annotated “buying” as an event mention.  This example indicates that human annotators can take advantage of the information to go over linguistically questionable event mentions as well as trivial annotation errors.</w:t>
       </w:r>
     </w:p>
     <w:p/>
@@ -3247,15 +2895,7 @@
     <w:p/>
     <w:p>
       <w:r>
-        <w:t xml:space="preserve">The final note on the tokenization is a command option to set the additional separator characters for tokenization.  The idea of the additional separator characters is to let users control a more fine-grained level of tokenization besides the Stanford tokenization.  Our </w:t>
-      </w:r>
-      <w:proofErr w:type="spellStart"/>
-      <w:r>
-        <w:t>tokenizer</w:t>
-      </w:r>
-      <w:proofErr w:type="spellEnd"/>
-      <w:r>
-        <w:t xml:space="preserve"> is exactly the same as the Stanford one by default.  We observe that sometimes we might want to split the Stanford tokens further (e.g., “buffet/music/buying” into “buffet”, “music” and “buying”).  To make evaluation more flexible, we provide an additional command option </w:t>
+        <w:t xml:space="preserve">The final note on the tokenization is a command option to set the additional separator characters for tokenization.  The idea of the additional separator characters is to let users control a more fine-grained level of tokenization besides the Stanford tokenization.  Our tokenizer is exactly the same as the Stanford one by default.  We observe that sometimes we might want to split the Stanford tokens further (e.g., “buffet/music/buying” into “buffet”, “music” and “buying”).  To make evaluation more flexible, we provide an additional command option </w:t>
       </w:r>
       <w:r>
         <w:rPr>
@@ -3270,22 +2910,13 @@
       </w:r>
       <w:r>
         <w:lastRenderedPageBreak/>
-        <w:t xml:space="preserve">defines a set of additional separators for splitting tokens on top of the Stanford </w:t>
-      </w:r>
-      <w:proofErr w:type="spellStart"/>
-      <w:r>
-        <w:t>tokenizer</w:t>
-      </w:r>
-      <w:proofErr w:type="spellEnd"/>
-      <w:r>
-        <w:t>.  For instance, if you use the option in the command above, you will get the following result:</w:t>
+        <w:t>defines a set of additional separators for splitting tokens on top of the Stanford tokenizer.  For instance, if you use the option in the command above, you will get the following result:</w:t>
       </w:r>
     </w:p>
     <w:p>
       <w:r>
         <w:rPr>
           <w:noProof/>
-          <w:lang w:eastAsia="ja-JP"/>
         </w:rPr>
         <mc:AlternateContent>
           <mc:Choice Requires="wps">
@@ -3353,47 +2984,7 @@
                                 <w:sz w:val="18"/>
                                 <w:szCs w:val="18"/>
                               </w:rPr>
-                              <w:t xml:space="preserve">$ </w:t>
-                            </w:r>
-                            <w:proofErr w:type="gramStart"/>
-                            <w:r>
-                              <w:rPr>
-                                <w:rFonts w:ascii="Courier New" w:hAnsi="Courier New" w:cs="Courier New"/>
-                                <w:color w:val="000000"/>
-                                <w:sz w:val="18"/>
-                                <w:szCs w:val="18"/>
-                              </w:rPr>
-                              <w:t>java</w:t>
-                            </w:r>
-                            <w:proofErr w:type="gramEnd"/>
-                            <w:r>
-                              <w:rPr>
-                                <w:rFonts w:ascii="Courier New" w:hAnsi="Courier New" w:cs="Courier New"/>
-                                <w:color w:val="000000"/>
-                                <w:sz w:val="18"/>
-                                <w:szCs w:val="18"/>
-                              </w:rPr>
-                              <w:t xml:space="preserve"> -</w:t>
-                            </w:r>
-                            <w:proofErr w:type="spellStart"/>
-                            <w:r>
-                              <w:rPr>
-                                <w:rFonts w:ascii="Courier New" w:hAnsi="Courier New" w:cs="Courier New"/>
-                                <w:color w:val="000000"/>
-                                <w:sz w:val="18"/>
-                                <w:szCs w:val="18"/>
-                              </w:rPr>
-                              <w:t>cp</w:t>
-                            </w:r>
-                            <w:proofErr w:type="spellEnd"/>
-                            <w:r>
-                              <w:rPr>
-                                <w:rFonts w:ascii="Courier New" w:hAnsi="Courier New" w:cs="Courier New"/>
-                                <w:color w:val="000000"/>
-                                <w:sz w:val="18"/>
-                                <w:szCs w:val="18"/>
-                              </w:rPr>
-                              <w:t xml:space="preserve"> ./evm-eval-1.0.1</w:t>
+                              <w:t>$ java -cp ./evm-eval-1.0.1</w:t>
                             </w:r>
                             <w:r>
                               <w:rPr>
@@ -3402,19 +2993,8 @@
                                 <w:sz w:val="18"/>
                                 <w:szCs w:val="18"/>
                               </w:rPr>
-                              <w:t xml:space="preserve">-jar-with-dependencies.jar </w:t>
+                              <w:t>-jar-with-dependencies.jar evmeval.TokenFileFactory</w:t>
                             </w:r>
-                            <w:proofErr w:type="spellStart"/>
-                            <w:r>
-                              <w:rPr>
-                                <w:rFonts w:ascii="Courier New" w:hAnsi="Courier New" w:cs="Courier New"/>
-                                <w:color w:val="000000"/>
-                                <w:sz w:val="18"/>
-                                <w:szCs w:val="18"/>
-                              </w:rPr>
-                              <w:t>evmeval.TokenFileFactory</w:t>
-                            </w:r>
-                            <w:proofErr w:type="spellEnd"/>
                             <w:r>
                               <w:rPr>
                                 <w:rFonts w:ascii="Courier New" w:hAnsi="Courier New" w:cs="Courier New"/>
@@ -3900,15 +3480,7 @@
         <w:t>score</w:t>
       </w:r>
       <w:r>
-        <w:t xml:space="preserve">, </w:t>
-      </w:r>
-      <w:proofErr w:type="spellStart"/>
-      <w:r>
-        <w:t>realis</w:t>
-      </w:r>
-      <w:proofErr w:type="spellEnd"/>
-      <w:r>
-        <w:t xml:space="preserve"> status detection and mention type detection score</w:t>
+        <w:t>, realis status detection and mention type detection score</w:t>
       </w:r>
       <w:r>
         <w:t xml:space="preserve"> </w:t>
@@ -4029,15 +3601,7 @@
         </w:numPr>
       </w:pPr>
       <w:r>
-        <w:t>Header := #</w:t>
-      </w:r>
-      <w:proofErr w:type="spellStart"/>
-      <w:r>
-        <w:t>BeginOfDocument</w:t>
-      </w:r>
-      <w:proofErr w:type="spellEnd"/>
-      <w:r>
-        <w:t>&lt;s&gt;&lt;doc ID&gt;</w:t>
+        <w:t>Header := #BeginOfDocument&lt;s&gt;&lt;doc ID&gt;</w:t>
       </w:r>
     </w:p>
     <w:p>
@@ -4061,13 +3625,8 @@
         </w:numPr>
       </w:pPr>
       <w:r>
-        <w:t>Footer := #</w:t>
-      </w:r>
-      <w:proofErr w:type="spellStart"/>
-      <w:r>
-        <w:t>EndOfDocument</w:t>
-      </w:r>
-      <w:proofErr w:type="spellEnd"/>
+        <w:t>Footer := #EndOfDocument</w:t>
+      </w:r>
     </w:p>
     <w:p>
       <w:pPr>
@@ -4150,51 +3709,47 @@
           <w:shd w:val="clear" w:color="auto" w:fill="FFFFFF"/>
         </w:rPr>
       </w:pPr>
-      <w:proofErr w:type="gramStart"/>
       <w:r>
         <w:rPr>
           <w:rFonts w:ascii="Cambria" w:eastAsia="Times New Roman" w:hAnsi="Cambria" w:cs="Times New Roman"/>
           <w:shd w:val="clear" w:color="auto" w:fill="FFFFFF"/>
         </w:rPr>
-        <w:t>event-mention</w:t>
-      </w:r>
-      <w:proofErr w:type="gramEnd"/>
+        <w:t>event-mention := &lt;system ID&gt;&lt;TAB&gt;&lt;doc ID&gt;&lt;TAB&gt;</w:t>
+      </w:r>
       <w:r>
         <w:rPr>
           <w:rFonts w:ascii="Cambria" w:eastAsia="Times New Roman" w:hAnsi="Cambria" w:cs="Times New Roman"/>
           <w:shd w:val="clear" w:color="auto" w:fill="FFFFFF"/>
         </w:rPr>
-        <w:t xml:space="preserve"> := &lt;system ID&gt;&lt;TAB&gt;&lt;doc ID&gt;&lt;TAB&gt;</w:t>
+        <w:t>&lt;mention ID&gt;&lt;TAB&gt;</w:t>
       </w:r>
       <w:r>
         <w:rPr>
           <w:rFonts w:ascii="Cambria" w:eastAsia="Times New Roman" w:hAnsi="Cambria" w:cs="Times New Roman"/>
           <w:shd w:val="clear" w:color="auto" w:fill="FFFFFF"/>
         </w:rPr>
-        <w:t>&lt;mention ID&gt;&lt;TAB&gt;</w:t>
+        <w:t>&lt;token ID list&gt;&lt;TAB&gt;</w:t>
       </w:r>
       <w:r>
         <w:rPr>
           <w:rFonts w:ascii="Cambria" w:eastAsia="Times New Roman" w:hAnsi="Cambria" w:cs="Times New Roman"/>
           <w:shd w:val="clear" w:color="auto" w:fill="FFFFFF"/>
         </w:rPr>
-        <w:t>&lt;token ID list&gt;&lt;TAB&gt; &lt;mention&gt;&lt;TAB&gt;&lt;event-type&gt;&lt;TAB&gt;&lt;</w:t>
-      </w:r>
-      <w:proofErr w:type="spellStart"/>
+        <w:t>&lt;mentio</w:t>
+      </w:r>
       <w:r>
         <w:rPr>
           <w:rFonts w:ascii="Cambria" w:eastAsia="Times New Roman" w:hAnsi="Cambria" w:cs="Times New Roman"/>
           <w:shd w:val="clear" w:color="auto" w:fill="FFFFFF"/>
         </w:rPr>
-        <w:t>realis</w:t>
-      </w:r>
-      <w:proofErr w:type="spellEnd"/>
+        <w:t xml:space="preserve">n&gt;&lt;TAB&gt;&lt;event-type&gt;&lt;TAB&gt;&lt;realis </w:t>
+      </w:r>
       <w:r>
         <w:rPr>
           <w:rFonts w:ascii="Cambria" w:eastAsia="Times New Roman" w:hAnsi="Cambria" w:cs="Times New Roman"/>
           <w:shd w:val="clear" w:color="auto" w:fill="FFFFFF"/>
         </w:rPr>
-        <w:t xml:space="preserve"> status&gt;&lt;TAB&gt;&lt;score1&gt;&lt;TAB&gt; &lt;score2&gt;&lt;TAB&gt;&lt;score3&gt;</w:t>
+        <w:t>status&gt;&lt;TAB&gt;&lt;score1&gt;&lt;TAB&gt; &lt;score2&gt;&lt;TAB&gt;&lt;score3&gt;</w:t>
       </w:r>
     </w:p>
     <w:p>
@@ -4220,14 +3775,15 @@
       </w:r>
     </w:p>
     <w:p>
+      <w:pPr>
+        <w:jc w:val="left"/>
+      </w:pPr>
       <w:r>
         <w:t>&lt;</w:t>
       </w:r>
-      <w:proofErr w:type="gramStart"/>
       <w:r>
         <w:t>system</w:t>
       </w:r>
-      <w:proofErr w:type="gramEnd"/>
       <w:r>
         <w:t xml:space="preserve"> ID&gt; </w:t>
       </w:r>
@@ -4236,14 +3792,15 @@
       </w:r>
     </w:p>
     <w:p>
+      <w:pPr>
+        <w:jc w:val="left"/>
+      </w:pPr>
       <w:r>
         <w:t>&lt;</w:t>
       </w:r>
-      <w:proofErr w:type="gramStart"/>
       <w:r>
         <w:t>doc</w:t>
       </w:r>
-      <w:proofErr w:type="gramEnd"/>
       <w:r>
         <w:t xml:space="preserve"> ID&gt; </w:t>
       </w:r>
@@ -4258,16 +3815,11 @@
       </w:r>
     </w:p>
     <w:p>
-      <w:r>
-        <w:t>&lt;</w:t>
-      </w:r>
-      <w:proofErr w:type="gramStart"/>
-      <w:r>
-        <w:t>mention</w:t>
-      </w:r>
-      <w:proofErr w:type="gramEnd"/>
-      <w:r>
-        <w:t xml:space="preserve"> ID&gt; := the ID of </w:t>
+      <w:pPr>
+        <w:jc w:val="left"/>
+      </w:pPr>
+      <w:r>
+        <w:t xml:space="preserve">&lt;mention ID&gt; := the ID of </w:t>
       </w:r>
       <w:r>
         <w:t>the</w:t>
@@ -4281,6 +3833,7 @@
     </w:p>
     <w:p>
       <w:pPr>
+        <w:jc w:val="left"/>
         <w:rPr>
           <w:rFonts w:ascii="Cambria" w:eastAsia="Times New Roman" w:hAnsi="Cambria" w:cs="Times New Roman"/>
           <w:shd w:val="clear" w:color="auto" w:fill="FFFFFF"/>
@@ -4291,196 +3844,192 @@
           <w:rFonts w:ascii="Cambria" w:eastAsia="Times New Roman" w:hAnsi="Cambria" w:cs="Times New Roman"/>
           <w:shd w:val="clear" w:color="auto" w:fill="FFFFFF"/>
         </w:rPr>
-        <w:t>&lt;</w:t>
-      </w:r>
-      <w:proofErr w:type="gramStart"/>
+        <w:t>&lt;to</w:t>
+      </w:r>
       <w:r>
         <w:rPr>
           <w:rFonts w:ascii="Cambria" w:eastAsia="Times New Roman" w:hAnsi="Cambria" w:cs="Times New Roman"/>
           <w:shd w:val="clear" w:color="auto" w:fill="FFFFFF"/>
         </w:rPr>
-        <w:t>to</w:t>
+        <w:t xml:space="preserve">ken ID list&gt; := list of IDs for the token(s) of the current mention, </w:t>
       </w:r>
       <w:r>
         <w:rPr>
           <w:rFonts w:ascii="Cambria" w:eastAsia="Times New Roman" w:hAnsi="Cambria" w:cs="Times New Roman"/>
           <w:shd w:val="clear" w:color="auto" w:fill="FFFFFF"/>
         </w:rPr>
-        <w:t>ken</w:t>
-      </w:r>
-      <w:proofErr w:type="gramEnd"/>
+        <w:t xml:space="preserve"> </w:t>
+      </w:r>
       <w:r>
         <w:rPr>
           <w:rFonts w:ascii="Cambria" w:eastAsia="Times New Roman" w:hAnsi="Cambria" w:cs="Times New Roman"/>
           <w:shd w:val="clear" w:color="auto" w:fill="FFFFFF"/>
         </w:rPr>
-        <w:t xml:space="preserve"> ID list&gt; := list of IDs for the token(s) of the current mention, </w:t>
-      </w:r>
-    </w:p>
-    <w:p>
-      <w:pPr>
-        <w:ind w:left="1440" w:firstLine="720"/>
+        <w:t>in ascending order, separated by comma</w:t>
+      </w:r>
+      <w:r>
         <w:rPr>
           <w:rFonts w:ascii="Cambria" w:eastAsia="Times New Roman" w:hAnsi="Cambria" w:cs="Times New Roman"/>
           <w:shd w:val="clear" w:color="auto" w:fill="FFFFFF"/>
         </w:rPr>
-      </w:pPr>
-      <w:proofErr w:type="gramStart"/>
+        <w:t>s</w:t>
+      </w:r>
       <w:r>
         <w:rPr>
           <w:rFonts w:ascii="Cambria" w:eastAsia="Times New Roman" w:hAnsi="Cambria" w:cs="Times New Roman"/>
           <w:shd w:val="clear" w:color="auto" w:fill="FFFFFF"/>
         </w:rPr>
-        <w:t>in</w:t>
-      </w:r>
-      <w:proofErr w:type="gramEnd"/>
+        <w:t xml:space="preserve"> (,)</w:t>
+      </w:r>
       <w:r>
         <w:rPr>
           <w:rFonts w:ascii="Cambria" w:eastAsia="Times New Roman" w:hAnsi="Cambria" w:cs="Times New Roman"/>
           <w:shd w:val="clear" w:color="auto" w:fill="FFFFFF"/>
         </w:rPr>
-        <w:t> ascending order, separated by comma</w:t>
-      </w:r>
-      <w:r>
+        <w:t xml:space="preserve"> </w:t>
+      </w:r>
+    </w:p>
+    <w:p>
+      <w:pPr>
+        <w:jc w:val="left"/>
         <w:rPr>
           <w:rFonts w:ascii="Cambria" w:eastAsia="Times New Roman" w:hAnsi="Cambria" w:cs="Times New Roman"/>
           <w:shd w:val="clear" w:color="auto" w:fill="FFFFFF"/>
         </w:rPr>
-        <w:t>s</w:t>
-      </w:r>
+      </w:pPr>
       <w:r>
         <w:rPr>
           <w:rFonts w:ascii="Cambria" w:eastAsia="Times New Roman" w:hAnsi="Cambria" w:cs="Times New Roman"/>
           <w:shd w:val="clear" w:color="auto" w:fill="FFFFFF"/>
         </w:rPr>
-        <w:t xml:space="preserve"> (,)</w:t>
-      </w:r>
-      <w:r>
+        <w:t xml:space="preserve">&lt;mention&gt; := the actual character string of the mention </w:t>
+      </w:r>
+    </w:p>
+    <w:p>
+      <w:pPr>
+        <w:jc w:val="left"/>
         <w:rPr>
           <w:rFonts w:ascii="Cambria" w:eastAsia="Times New Roman" w:hAnsi="Cambria" w:cs="Times New Roman"/>
           <w:shd w:val="clear" w:color="auto" w:fill="FFFFFF"/>
         </w:rPr>
-        <w:t xml:space="preserve"> </w:t>
-      </w:r>
-    </w:p>
-    <w:p>
-      <w:pPr>
+      </w:pPr>
+      <w:r>
         <w:rPr>
           <w:rFonts w:ascii="Cambria" w:eastAsia="Times New Roman" w:hAnsi="Cambria" w:cs="Times New Roman"/>
           <w:shd w:val="clear" w:color="auto" w:fill="FFFFFF"/>
         </w:rPr>
-      </w:pPr>
+        <w:t xml:space="preserve">&lt;event-type&gt; </w:t>
+      </w:r>
       <w:r>
         <w:rPr>
           <w:rFonts w:ascii="Cambria" w:eastAsia="Times New Roman" w:hAnsi="Cambria" w:cs="Times New Roman"/>
           <w:shd w:val="clear" w:color="auto" w:fill="FFFFFF"/>
         </w:rPr>
-        <w:t>&lt;</w:t>
-      </w:r>
-      <w:proofErr w:type="gramStart"/>
-      <w:r>
+        <w:t xml:space="preserve">:= the ACE hierarchy type </w:t>
+      </w:r>
+    </w:p>
+    <w:p>
+      <w:pPr>
+        <w:jc w:val="left"/>
         <w:rPr>
           <w:rFonts w:ascii="Cambria" w:eastAsia="Times New Roman" w:hAnsi="Cambria" w:cs="Times New Roman"/>
           <w:shd w:val="clear" w:color="auto" w:fill="FFFFFF"/>
         </w:rPr>
-        <w:t>mention</w:t>
-      </w:r>
-      <w:proofErr w:type="gramEnd"/>
+      </w:pPr>
       <w:r>
         <w:rPr>
           <w:rFonts w:ascii="Cambria" w:eastAsia="Times New Roman" w:hAnsi="Cambria" w:cs="Times New Roman"/>
           <w:shd w:val="clear" w:color="auto" w:fill="FFFFFF"/>
         </w:rPr>
-        <w:t xml:space="preserve">&gt; := the actual character string of the mention </w:t>
-      </w:r>
-    </w:p>
-    <w:p>
-      <w:pPr>
+        <w:t xml:space="preserve">&lt;realis </w:t>
+      </w:r>
+      <w:r>
         <w:rPr>
           <w:rFonts w:ascii="Cambria" w:eastAsia="Times New Roman" w:hAnsi="Cambria" w:cs="Times New Roman"/>
           <w:shd w:val="clear" w:color="auto" w:fill="FFFFFF"/>
         </w:rPr>
-      </w:pPr>
+        <w:t xml:space="preserve">status&gt; </w:t>
+      </w:r>
       <w:r>
         <w:rPr>
           <w:rFonts w:ascii="Cambria" w:eastAsia="Times New Roman" w:hAnsi="Cambria" w:cs="Times New Roman"/>
           <w:shd w:val="clear" w:color="auto" w:fill="FFFFFF"/>
         </w:rPr>
-        <w:t>&lt;event-type</w:t>
-      </w:r>
-      <w:proofErr w:type="gramStart"/>
-      <w:r>
+        <w:t xml:space="preserve">:= the REALIS label </w:t>
+      </w:r>
+    </w:p>
+    <w:p>
+      <w:pPr>
+        <w:jc w:val="left"/>
         <w:rPr>
           <w:rFonts w:ascii="Cambria" w:eastAsia="Times New Roman" w:hAnsi="Cambria" w:cs="Times New Roman"/>
           <w:shd w:val="clear" w:color="auto" w:fill="FFFFFF"/>
         </w:rPr>
-        <w:t xml:space="preserve">&gt; </w:t>
-      </w:r>
+      </w:pPr>
       <w:r>
         <w:rPr>
           <w:rFonts w:ascii="Cambria" w:eastAsia="Times New Roman" w:hAnsi="Cambria" w:cs="Times New Roman"/>
           <w:shd w:val="clear" w:color="auto" w:fill="FFFFFF"/>
         </w:rPr>
-        <w:t>:</w:t>
-      </w:r>
-      <w:proofErr w:type="gramEnd"/>
+        <w:t>&lt;score</w:t>
+      </w:r>
       <w:r>
         <w:rPr>
           <w:rFonts w:ascii="Cambria" w:eastAsia="Times New Roman" w:hAnsi="Cambria" w:cs="Times New Roman"/>
           <w:shd w:val="clear" w:color="auto" w:fill="FFFFFF"/>
         </w:rPr>
-        <w:t xml:space="preserve">= the ACE hierarchy type </w:t>
-      </w:r>
-    </w:p>
-    <w:p>
-      <w:pPr>
+        <w:t>1</w:t>
+      </w:r>
+      <w:r>
         <w:rPr>
           <w:rFonts w:ascii="Cambria" w:eastAsia="Times New Roman" w:hAnsi="Cambria" w:cs="Times New Roman"/>
           <w:shd w:val="clear" w:color="auto" w:fill="FFFFFF"/>
         </w:rPr>
-      </w:pPr>
+        <w:t xml:space="preserve">&gt; </w:t>
+      </w:r>
       <w:r>
         <w:rPr>
           <w:rFonts w:ascii="Cambria" w:eastAsia="Times New Roman" w:hAnsi="Cambria" w:cs="Times New Roman"/>
           <w:shd w:val="clear" w:color="auto" w:fill="FFFFFF"/>
         </w:rPr>
-        <w:t>&lt;</w:t>
-      </w:r>
-      <w:proofErr w:type="spellStart"/>
-      <w:proofErr w:type="gramStart"/>
-      <w:r>
+        <w:t xml:space="preserve">:= any score (confidence, etc.) the system wants to assign (ignored) </w:t>
+      </w:r>
+    </w:p>
+    <w:p>
+      <w:pPr>
+        <w:jc w:val="left"/>
         <w:rPr>
           <w:rFonts w:ascii="Cambria" w:eastAsia="Times New Roman" w:hAnsi="Cambria" w:cs="Times New Roman"/>
           <w:shd w:val="clear" w:color="auto" w:fill="FFFFFF"/>
         </w:rPr>
-        <w:t>realis</w:t>
-      </w:r>
-      <w:proofErr w:type="spellEnd"/>
-      <w:proofErr w:type="gramEnd"/>
+      </w:pPr>
       <w:r>
         <w:rPr>
           <w:rFonts w:ascii="Cambria" w:eastAsia="Times New Roman" w:hAnsi="Cambria" w:cs="Times New Roman"/>
           <w:shd w:val="clear" w:color="auto" w:fill="FFFFFF"/>
         </w:rPr>
-        <w:t xml:space="preserve"> </w:t>
-      </w:r>
-      <w:r>
+        <w:t xml:space="preserve">&lt;score2&gt; := score assigned in the evaluation </w:t>
+      </w:r>
+    </w:p>
+    <w:p>
+      <w:pPr>
+        <w:jc w:val="left"/>
         <w:rPr>
           <w:rFonts w:ascii="Cambria" w:eastAsia="Times New Roman" w:hAnsi="Cambria" w:cs="Times New Roman"/>
           <w:shd w:val="clear" w:color="auto" w:fill="FFFFFF"/>
         </w:rPr>
-        <w:t xml:space="preserve">status&gt; </w:t>
-      </w:r>
+      </w:pPr>
       <w:r>
         <w:rPr>
           <w:rFonts w:ascii="Cambria" w:eastAsia="Times New Roman" w:hAnsi="Cambria" w:cs="Times New Roman"/>
           <w:shd w:val="clear" w:color="auto" w:fill="FFFFFF"/>
         </w:rPr>
-        <w:t xml:space="preserve">:= the REALIS label </w:t>
-      </w:r>
-    </w:p>
-    <w:p>
-      <w:pPr>
+        <w:t xml:space="preserve">&lt;score3&gt; := additional possible score assigned by human </w:t>
+      </w:r>
+    </w:p>
+    <w:p>
+      <w:pPr>
+        <w:jc w:val="left"/>
         <w:rPr>
           <w:rFonts w:ascii="Cambria" w:eastAsia="Times New Roman" w:hAnsi="Cambria" w:cs="Times New Roman"/>
           <w:shd w:val="clear" w:color="auto" w:fill="FFFFFF"/>
@@ -4491,130 +4040,7 @@
           <w:rFonts w:ascii="Cambria" w:eastAsia="Times New Roman" w:hAnsi="Cambria" w:cs="Times New Roman"/>
           <w:shd w:val="clear" w:color="auto" w:fill="FFFFFF"/>
         </w:rPr>
-        <w:t>&lt;score</w:t>
-      </w:r>
-      <w:r>
-        <w:rPr>
-          <w:rFonts w:ascii="Cambria" w:eastAsia="Times New Roman" w:hAnsi="Cambria" w:cs="Times New Roman"/>
-          <w:shd w:val="clear" w:color="auto" w:fill="FFFFFF"/>
-        </w:rPr>
-        <w:t>1</w:t>
-      </w:r>
-      <w:proofErr w:type="gramStart"/>
-      <w:r>
-        <w:rPr>
-          <w:rFonts w:ascii="Cambria" w:eastAsia="Times New Roman" w:hAnsi="Cambria" w:cs="Times New Roman"/>
-          <w:shd w:val="clear" w:color="auto" w:fill="FFFFFF"/>
-        </w:rPr>
-        <w:t xml:space="preserve">&gt; </w:t>
-      </w:r>
-      <w:r>
-        <w:rPr>
-          <w:rFonts w:ascii="Cambria" w:eastAsia="Times New Roman" w:hAnsi="Cambria" w:cs="Times New Roman"/>
-          <w:shd w:val="clear" w:color="auto" w:fill="FFFFFF"/>
-        </w:rPr>
-        <w:t>:</w:t>
-      </w:r>
-      <w:proofErr w:type="gramEnd"/>
-      <w:r>
-        <w:rPr>
-          <w:rFonts w:ascii="Cambria" w:eastAsia="Times New Roman" w:hAnsi="Cambria" w:cs="Times New Roman"/>
-          <w:shd w:val="clear" w:color="auto" w:fill="FFFFFF"/>
-        </w:rPr>
-        <w:t xml:space="preserve">= any score (confidence, etc.) the system wants to assign (ignored) </w:t>
-      </w:r>
-    </w:p>
-    <w:p>
-      <w:pPr>
-        <w:rPr>
-          <w:rFonts w:ascii="Cambria" w:eastAsia="Times New Roman" w:hAnsi="Cambria" w:cs="Times New Roman"/>
-          <w:shd w:val="clear" w:color="auto" w:fill="FFFFFF"/>
-        </w:rPr>
-      </w:pPr>
-      <w:r>
-        <w:rPr>
-          <w:rFonts w:ascii="Cambria" w:eastAsia="Times New Roman" w:hAnsi="Cambria" w:cs="Times New Roman"/>
-          <w:shd w:val="clear" w:color="auto" w:fill="FFFFFF"/>
-        </w:rPr>
-        <w:t>&lt;score2</w:t>
-      </w:r>
-      <w:proofErr w:type="gramStart"/>
-      <w:r>
-        <w:rPr>
-          <w:rFonts w:ascii="Cambria" w:eastAsia="Times New Roman" w:hAnsi="Cambria" w:cs="Times New Roman"/>
-          <w:shd w:val="clear" w:color="auto" w:fill="FFFFFF"/>
-        </w:rPr>
-        <w:t>&gt; :</w:t>
-      </w:r>
-      <w:proofErr w:type="gramEnd"/>
-      <w:r>
-        <w:rPr>
-          <w:rFonts w:ascii="Cambria" w:eastAsia="Times New Roman" w:hAnsi="Cambria" w:cs="Times New Roman"/>
-          <w:shd w:val="clear" w:color="auto" w:fill="FFFFFF"/>
-        </w:rPr>
-        <w:t xml:space="preserve">= score assigned in the evaluation </w:t>
-      </w:r>
-    </w:p>
-    <w:p>
-      <w:pPr>
-        <w:rPr>
-          <w:rFonts w:ascii="Cambria" w:eastAsia="Times New Roman" w:hAnsi="Cambria" w:cs="Times New Roman"/>
-          <w:shd w:val="clear" w:color="auto" w:fill="FFFFFF"/>
-        </w:rPr>
-      </w:pPr>
-      <w:r>
-        <w:rPr>
-          <w:rFonts w:ascii="Cambria" w:eastAsia="Times New Roman" w:hAnsi="Cambria" w:cs="Times New Roman"/>
-          <w:shd w:val="clear" w:color="auto" w:fill="FFFFFF"/>
-        </w:rPr>
-        <w:t>&lt;score3</w:t>
-      </w:r>
-      <w:proofErr w:type="gramStart"/>
-      <w:r>
-        <w:rPr>
-          <w:rFonts w:ascii="Cambria" w:eastAsia="Times New Roman" w:hAnsi="Cambria" w:cs="Times New Roman"/>
-          <w:shd w:val="clear" w:color="auto" w:fill="FFFFFF"/>
-        </w:rPr>
-        <w:t>&gt; :</w:t>
-      </w:r>
-      <w:proofErr w:type="gramEnd"/>
-      <w:r>
-        <w:rPr>
-          <w:rFonts w:ascii="Cambria" w:eastAsia="Times New Roman" w:hAnsi="Cambria" w:cs="Times New Roman"/>
-          <w:shd w:val="clear" w:color="auto" w:fill="FFFFFF"/>
-        </w:rPr>
-        <w:t xml:space="preserve">= additional possible score assigned by human </w:t>
-      </w:r>
-    </w:p>
-    <w:p>
-      <w:pPr>
-        <w:rPr>
-          <w:rFonts w:ascii="Cambria" w:eastAsia="Times New Roman" w:hAnsi="Cambria" w:cs="Times New Roman"/>
-          <w:shd w:val="clear" w:color="auto" w:fill="FFFFFF"/>
-        </w:rPr>
-      </w:pPr>
-      <w:r>
-        <w:rPr>
-          <w:rFonts w:ascii="Cambria" w:eastAsia="Times New Roman" w:hAnsi="Cambria" w:cs="Times New Roman"/>
-          <w:shd w:val="clear" w:color="auto" w:fill="FFFFFF"/>
-        </w:rPr>
-        <w:t>&lt;TAB</w:t>
-      </w:r>
-      <w:proofErr w:type="gramStart"/>
-      <w:r>
-        <w:rPr>
-          <w:rFonts w:ascii="Cambria" w:eastAsia="Times New Roman" w:hAnsi="Cambria" w:cs="Times New Roman"/>
-          <w:shd w:val="clear" w:color="auto" w:fill="FFFFFF"/>
-        </w:rPr>
-        <w:t>&gt; :</w:t>
-      </w:r>
-      <w:proofErr w:type="gramEnd"/>
-      <w:r>
-        <w:rPr>
-          <w:rFonts w:ascii="Cambria" w:eastAsia="Times New Roman" w:hAnsi="Cambria" w:cs="Times New Roman"/>
-          <w:shd w:val="clear" w:color="auto" w:fill="FFFFFF"/>
-        </w:rPr>
-        <w:t>= tab character</w:t>
+        <w:t>&lt;TAB&gt; := tab character</w:t>
       </w:r>
     </w:p>
     <w:p>
@@ -4655,13 +4081,8 @@
       <w:r>
         <w:t xml:space="preserve">G, and a system mention with S.  </w:t>
       </w:r>
-      <w:proofErr w:type="gramStart"/>
-      <w:r>
-        <w:t>Overlap(</w:t>
-      </w:r>
-      <w:proofErr w:type="gramEnd"/>
-      <w:r>
-        <w:t xml:space="preserve">G,S) </w:t>
+      <w:r>
+        <w:t xml:space="preserve">Overlap(G,S) </w:t>
       </w:r>
       <w:r>
         <w:t>is a token-based F1</w:t>
@@ -5346,34 +4767,12 @@
         <w:rPr>
           <w:color w:val="auto"/>
         </w:rPr>
-        <w:t xml:space="preserve">Scoring </w:t>
-      </w:r>
-      <w:proofErr w:type="spellStart"/>
-      <w:r>
-        <w:rPr>
-          <w:color w:val="auto"/>
-        </w:rPr>
-        <w:t>realis</w:t>
-      </w:r>
-      <w:proofErr w:type="spellEnd"/>
-      <w:r>
-        <w:rPr>
-          <w:color w:val="auto"/>
-        </w:rPr>
-        <w:t xml:space="preserve"> status and mention type detection</w:t>
-      </w:r>
-    </w:p>
-    <w:p>
-      <w:r>
-        <w:t xml:space="preserve">To score </w:t>
-      </w:r>
-      <w:proofErr w:type="spellStart"/>
-      <w:r>
-        <w:t>realis</w:t>
-      </w:r>
-      <w:proofErr w:type="spellEnd"/>
-      <w:r>
-        <w:t xml:space="preserve"> status and mention type detection, we use the same mapping:</w:t>
+        <w:t>Scoring realis status and mention type detection</w:t>
+      </w:r>
+    </w:p>
+    <w:p>
+      <w:r>
+        <w:t>To score realis status and mention type detection, we use the same mapping:</w:t>
       </w:r>
     </w:p>
     <w:p>
@@ -5609,7 +5008,6 @@
       <w:r>
         <w:t xml:space="preserve">Initialize with </w:t>
       </w:r>
-      <w:proofErr w:type="spellStart"/>
       <w:r>
         <w:t>r</w:t>
       </w:r>
@@ -5617,25 +5015,13 @@
         <w:t>ealis</w:t>
       </w:r>
       <w:r>
-        <w:t>_score</w:t>
-      </w:r>
-      <w:proofErr w:type="spellEnd"/>
-      <w:r>
-        <w:t xml:space="preserve"> = 0</w:t>
-      </w:r>
-      <w:r>
-        <w:t xml:space="preserve">; </w:t>
-      </w:r>
-      <w:proofErr w:type="spellStart"/>
-      <w:r>
-        <w:t>mention</w:t>
-      </w:r>
-      <w:r>
-        <w:t>_score</w:t>
-      </w:r>
-      <w:proofErr w:type="spellEnd"/>
-      <w:r>
-        <w:t xml:space="preserve"> = 0</w:t>
+        <w:t>_score = 0</w:t>
+      </w:r>
+      <w:r>
+        <w:t>; mention</w:t>
+      </w:r>
+      <w:r>
+        <w:t>_score = 0</w:t>
       </w:r>
     </w:p>
     <w:p>
@@ -5715,26 +5101,10 @@
         </m:r>
       </m:oMath>
       <w:r>
-        <w:t xml:space="preserve">realis , </w:t>
-      </w:r>
-      <w:proofErr w:type="spellStart"/>
-      <w:r>
-        <w:t>realis_score</w:t>
-      </w:r>
-      <w:proofErr w:type="spellEnd"/>
-      <w:r>
-        <w:t xml:space="preserve"> = </w:t>
-      </w:r>
-      <w:proofErr w:type="spellStart"/>
-      <w:r>
-        <w:t>r</w:t>
-      </w:r>
-      <w:r>
-        <w:t>ealis_score</w:t>
-      </w:r>
-      <w:proofErr w:type="spellEnd"/>
-      <w:r>
-        <w:t xml:space="preserve"> + 1/</w:t>
+        <w:t>realis , realis_score = r</w:t>
+      </w:r>
+      <w:r>
+        <w:t>ealis_score + 1/</w:t>
       </w:r>
       <m:oMath>
         <m:sSub>
@@ -5845,32 +5215,16 @@
         </m:r>
       </m:oMath>
       <w:r>
-        <w:t xml:space="preserve">mention , </w:t>
-      </w:r>
-      <w:proofErr w:type="spellStart"/>
-      <w:r>
-        <w:t>m</w:t>
+        <w:t>mention , m</w:t>
       </w:r>
       <w:r>
         <w:t>en</w:t>
       </w:r>
       <w:r>
-        <w:t>tion_score</w:t>
-      </w:r>
-      <w:proofErr w:type="spellEnd"/>
-      <w:r>
-        <w:t xml:space="preserve"> = </w:t>
-      </w:r>
-      <w:proofErr w:type="spellStart"/>
-      <w:r>
-        <w:t>m</w:t>
-      </w:r>
-      <w:r>
-        <w:t>ention_score</w:t>
-      </w:r>
-      <w:proofErr w:type="spellEnd"/>
-      <w:r>
-        <w:t xml:space="preserve"> + 1/</w:t>
+        <w:t>tion_score = m</w:t>
+      </w:r>
+      <w:r>
+        <w:t>ention_score + 1/</w:t>
       </w:r>
       <m:oMath>
         <m:sSub>
@@ -5912,35 +5266,14 @@
           <w:numId w:val="8"/>
         </w:numPr>
       </w:pPr>
-      <w:proofErr w:type="spellStart"/>
-      <w:r>
-        <w:t>realis_detection_accuracy</w:t>
-      </w:r>
-      <w:proofErr w:type="spellEnd"/>
-      <w:r>
-        <w:t xml:space="preserve"> = </w:t>
-      </w:r>
-      <w:proofErr w:type="spellStart"/>
-      <w:r>
-        <w:t>r</w:t>
-      </w:r>
-      <w:r>
-        <w:t>ealis_score</w:t>
-      </w:r>
-      <w:proofErr w:type="spellEnd"/>
-      <w:r>
-        <w:t xml:space="preserve"> / </w:t>
-      </w:r>
-      <w:r>
-        <w:t>#</w:t>
-      </w:r>
-      <w:proofErr w:type="spellStart"/>
-      <w:r>
-        <w:t>GoldStandardMentions</w:t>
-      </w:r>
-      <w:proofErr w:type="spellEnd"/>
-      <w:r>
-        <w:t xml:space="preserve">  </w:t>
+      <w:r>
+        <w:t>realis_detection_accuracy = r</w:t>
+      </w:r>
+      <w:r>
+        <w:t xml:space="preserve">ealis_score / </w:t>
+      </w:r>
+      <w:r>
+        <w:t xml:space="preserve">#GoldStandardMentions  </w:t>
       </w:r>
     </w:p>
     <w:p>
@@ -5951,35 +5284,14 @@
           <w:numId w:val="8"/>
         </w:numPr>
       </w:pPr>
-      <w:proofErr w:type="spellStart"/>
-      <w:r>
-        <w:t>type_detection_accuracy</w:t>
-      </w:r>
-      <w:proofErr w:type="spellEnd"/>
-      <w:r>
-        <w:t xml:space="preserve"> = </w:t>
-      </w:r>
-      <w:proofErr w:type="spellStart"/>
-      <w:r>
-        <w:t>m</w:t>
-      </w:r>
-      <w:r>
-        <w:t>ention_score</w:t>
-      </w:r>
-      <w:proofErr w:type="spellEnd"/>
-      <w:r>
-        <w:t xml:space="preserve"> / </w:t>
-      </w:r>
-      <w:r>
-        <w:t>#</w:t>
-      </w:r>
-      <w:proofErr w:type="spellStart"/>
-      <w:r>
-        <w:t>GoldStandardMentions</w:t>
-      </w:r>
-      <w:proofErr w:type="spellEnd"/>
-      <w:r>
-        <w:t xml:space="preserve">  </w:t>
+      <w:r>
+        <w:t>type_detection_accuracy = m</w:t>
+      </w:r>
+      <w:r>
+        <w:t xml:space="preserve">ention_score / </w:t>
+      </w:r>
+      <w:r>
+        <w:t xml:space="preserve">#GoldStandardMentions  </w:t>
       </w:r>
     </w:p>
     <w:p>
@@ -6323,30 +5635,20 @@
     </w:p>
     <w:p/>
     <w:p>
-      <w:proofErr w:type="spellStart"/>
       <w:r>
         <w:lastRenderedPageBreak/>
         <w:t>Precision_mac</w:t>
       </w:r>
       <w:r>
-        <w:t>ro</w:t>
-      </w:r>
-      <w:proofErr w:type="spellEnd"/>
-      <w:r>
-        <w:t xml:space="preserve"> = sum of all Precision / #</w:t>
+        <w:t>ro = sum of all Precision / #</w:t>
       </w:r>
       <w:r>
         <w:t>document</w:t>
       </w:r>
     </w:p>
     <w:p>
-      <w:proofErr w:type="spellStart"/>
-      <w:r>
-        <w:t>Recall_macro</w:t>
-      </w:r>
-      <w:proofErr w:type="spellEnd"/>
-      <w:r>
-        <w:t xml:space="preserve"> = sum of all Recall / #</w:t>
+      <w:r>
+        <w:t>Recall_macro = sum of all Recall / #</w:t>
       </w:r>
       <w:r>
         <w:t>document</w:t>
@@ -6354,255 +5656,156 @@
     </w:p>
     <w:p>
       <w:r>
-        <w:t xml:space="preserve">F1_macro = 2* </w:t>
-      </w:r>
-      <w:proofErr w:type="spellStart"/>
-      <w:r>
-        <w:t>Precision_macro</w:t>
-      </w:r>
-      <w:proofErr w:type="spellEnd"/>
-      <w:r>
-        <w:t xml:space="preserve"> * </w:t>
-      </w:r>
-      <w:proofErr w:type="spellStart"/>
-      <w:r>
-        <w:t>Recall_macro</w:t>
-      </w:r>
-      <w:proofErr w:type="spellEnd"/>
-      <w:r>
-        <w:t xml:space="preserve"> / (</w:t>
-      </w:r>
-      <w:proofErr w:type="spellStart"/>
-      <w:r>
-        <w:t>Precision_macro</w:t>
-      </w:r>
-      <w:proofErr w:type="spellEnd"/>
-      <w:r>
-        <w:t xml:space="preserve"> + </w:t>
-      </w:r>
-      <w:proofErr w:type="spellStart"/>
-      <w:r>
-        <w:t>Recall_macro</w:t>
-      </w:r>
-      <w:proofErr w:type="spellEnd"/>
+        <w:t>F1_macro = 2* Precision_macro * Recall_macro / (Precision_macro + Recall_macro)</w:t>
+      </w:r>
+    </w:p>
+    <w:p>
+      <w:r>
+        <w:t>Ty</w:t>
+      </w:r>
+      <w:r>
+        <w:t xml:space="preserve">pe_detection_accuracy_macro = </w:t>
+      </w:r>
+      <w:r>
+        <w:t xml:space="preserve">sum of all </w:t>
+      </w:r>
+      <w:r>
+        <w:t>type_detection_accuracy / #</w:t>
+      </w:r>
+      <w:r>
+        <w:t>document</w:t>
+      </w:r>
+    </w:p>
+    <w:p>
+      <w:r>
+        <w:t>Real</w:t>
+      </w:r>
+      <w:r>
+        <w:t xml:space="preserve">is_detection_accuracy_macro = </w:t>
+      </w:r>
+      <w:r>
+        <w:t>sum of all realis_detection_accuracy / #document</w:t>
+      </w:r>
+    </w:p>
+    <w:p/>
+    <w:p>
+      <w:pPr>
+        <w:rPr>
+          <w:b/>
+        </w:rPr>
+      </w:pPr>
+      <w:r>
+        <w:rPr>
+          <w:b/>
+        </w:rPr>
+        <w:t xml:space="preserve">Micro Average Scores </w:t>
+      </w:r>
+      <w:r>
+        <w:rPr>
+          <w:b/>
+        </w:rPr>
+        <w:t>(s</w:t>
+      </w:r>
+      <w:r>
+        <w:rPr>
+          <w:b/>
+        </w:rPr>
+        <w:t xml:space="preserve">um </w:t>
+      </w:r>
+      <w:r>
+        <w:rPr>
+          <w:b/>
+        </w:rPr>
+        <w:t>of</w:t>
+      </w:r>
+      <w:r>
+        <w:rPr>
+          <w:b/>
+        </w:rPr>
+        <w:t xml:space="preserve"> the individual true positives, false positives, and false negatives of each mention </w:t>
+      </w:r>
+      <w:r>
+        <w:rPr>
+          <w:b/>
+        </w:rPr>
+        <w:t>to</w:t>
+      </w:r>
+      <w:r>
+        <w:rPr>
+          <w:b/>
+        </w:rPr>
+        <w:t xml:space="preserve"> calculate the overall F-Score)</w:t>
+      </w:r>
+    </w:p>
+    <w:p/>
+    <w:p>
+      <w:r>
+        <w:t>Precision_micro = (sum of TP on all doc</w:t>
+      </w:r>
+      <w:r>
+        <w:t>s</w:t>
+      </w:r>
+      <w:r>
+        <w:t xml:space="preserve"> )/ (sum of TP on all doc</w:t>
+      </w:r>
+      <w:r>
+        <w:t>s</w:t>
+      </w:r>
+      <w:r>
+        <w:t xml:space="preserve"> + sum of FP on all doc</w:t>
+      </w:r>
+      <w:r>
+        <w:t>s</w:t>
+      </w:r>
       <w:r>
         <w:t>)</w:t>
       </w:r>
     </w:p>
     <w:p>
-      <w:proofErr w:type="spellStart"/>
-      <w:r>
-        <w:t>Ty</w:t>
-      </w:r>
-      <w:r>
-        <w:t>pe_detection_accuracy_macro</w:t>
-      </w:r>
-      <w:proofErr w:type="spellEnd"/>
-      <w:r>
-        <w:t xml:space="preserve"> = </w:t>
-      </w:r>
-      <w:r>
-        <w:t xml:space="preserve">sum of all </w:t>
-      </w:r>
-      <w:proofErr w:type="spellStart"/>
-      <w:r>
-        <w:t>type_detection_accuracy</w:t>
-      </w:r>
-      <w:proofErr w:type="spellEnd"/>
-      <w:r>
-        <w:t xml:space="preserve"> / #</w:t>
-      </w:r>
-      <w:r>
-        <w:t>document</w:t>
-      </w:r>
-    </w:p>
-    <w:p>
-      <w:proofErr w:type="spellStart"/>
-      <w:r>
-        <w:t>Real</w:t>
-      </w:r>
-      <w:r>
-        <w:t>is_detection_accuracy_macro</w:t>
-      </w:r>
-      <w:proofErr w:type="spellEnd"/>
-      <w:r>
-        <w:t xml:space="preserve"> = </w:t>
-      </w:r>
-      <w:r>
-        <w:t xml:space="preserve">sum of all </w:t>
-      </w:r>
-      <w:proofErr w:type="spellStart"/>
-      <w:r>
-        <w:t>realis_detection_accuracy</w:t>
-      </w:r>
-      <w:proofErr w:type="spellEnd"/>
-      <w:r>
-        <w:t xml:space="preserve"> / #document</w:t>
-      </w:r>
-    </w:p>
-    <w:p/>
-    <w:p>
-      <w:pPr>
-        <w:rPr>
-          <w:b/>
-        </w:rPr>
-      </w:pPr>
-      <w:r>
-        <w:rPr>
-          <w:b/>
-        </w:rPr>
-        <w:t xml:space="preserve">Micro Average Scores </w:t>
-      </w:r>
-      <w:r>
-        <w:rPr>
-          <w:b/>
-        </w:rPr>
-        <w:t>(s</w:t>
-      </w:r>
-      <w:r>
-        <w:rPr>
-          <w:b/>
-        </w:rPr>
-        <w:t xml:space="preserve">um </w:t>
-      </w:r>
-      <w:r>
-        <w:rPr>
-          <w:b/>
-        </w:rPr>
-        <w:t>of</w:t>
-      </w:r>
-      <w:r>
-        <w:rPr>
-          <w:b/>
-        </w:rPr>
-        <w:t xml:space="preserve"> the individual true positives, false positives, and false negatives of each mention </w:t>
-      </w:r>
-      <w:r>
-        <w:rPr>
-          <w:b/>
-        </w:rPr>
-        <w:t>to</w:t>
-      </w:r>
-      <w:r>
-        <w:rPr>
-          <w:b/>
-        </w:rPr>
-        <w:t xml:space="preserve"> calculate the overall F-Score)</w:t>
-      </w:r>
-    </w:p>
-    <w:p/>
-    <w:p>
-      <w:proofErr w:type="spellStart"/>
-      <w:r>
-        <w:t>Precision_micro</w:t>
-      </w:r>
-      <w:proofErr w:type="spellEnd"/>
-      <w:r>
-        <w:t xml:space="preserve"> = (sum of TP on all </w:t>
-      </w:r>
-      <w:proofErr w:type="gramStart"/>
-      <w:r>
-        <w:t>doc</w:t>
+      <w:r>
+        <w:t>Recall_mic</w:t>
+      </w:r>
+      <w:r>
+        <w:t>ro = (sum of TP on all doc</w:t>
       </w:r>
       <w:r>
         <w:t>s</w:t>
       </w:r>
       <w:r>
-        <w:t xml:space="preserve"> )</w:t>
-      </w:r>
-      <w:proofErr w:type="gramEnd"/>
-      <w:r>
-        <w:t>/ (sum of TP on all doc</w:t>
+        <w:t>) / (</w:t>
+      </w:r>
+      <w:r>
+        <w:t>total number of gold standard mention in all docs)</w:t>
+      </w:r>
+    </w:p>
+    <w:p>
+      <w:r>
+        <w:t>F1_micro = 2* Precision_ micro * Recall_ micro / (Precision_ micro + Recall_ micro)</w:t>
+      </w:r>
+    </w:p>
+    <w:p>
+      <w:r>
+        <w:t>Type_detection_accuracy_micr</w:t>
+      </w:r>
+      <w:r>
+        <w:t>o = sum of num_type_correct / (</w:t>
+      </w:r>
+      <w:r>
+        <w:t>total number of gold standard mention in all doc</w:t>
       </w:r>
       <w:r>
         <w:t>s</w:t>
       </w:r>
       <w:r>
-        <w:t xml:space="preserve"> + sum of FP on all doc</w:t>
-      </w:r>
-      <w:r>
-        <w:t>s</w:t>
-      </w:r>
-      <w:r>
         <w:t>)</w:t>
       </w:r>
     </w:p>
     <w:p>
-      <w:proofErr w:type="spellStart"/>
-      <w:r>
-        <w:t>Recall_mic</w:t>
-      </w:r>
-      <w:r>
-        <w:t>ro</w:t>
-      </w:r>
-      <w:proofErr w:type="spellEnd"/>
-      <w:r>
-        <w:t xml:space="preserve"> = (sum of TP on all doc</w:t>
-      </w:r>
-      <w:r>
-        <w:t>s</w:t>
-      </w:r>
-      <w:r>
-        <w:t>) / (</w:t>
-      </w:r>
-      <w:r>
-        <w:t>total number of gold standard mention in all docs)</w:t>
-      </w:r>
-    </w:p>
-    <w:p>
-      <w:r>
-        <w:t>F1_micro = 2* Precision_ micro * Recall_ micro / (Precision_ micro + Recall_ micro)</w:t>
-      </w:r>
-    </w:p>
-    <w:p>
-      <w:proofErr w:type="spellStart"/>
-      <w:r>
-        <w:t>Type_detection_accuracy_micr</w:t>
-      </w:r>
-      <w:r>
-        <w:t>o</w:t>
-      </w:r>
-      <w:proofErr w:type="spellEnd"/>
-      <w:r>
-        <w:t xml:space="preserve"> = sum of </w:t>
-      </w:r>
-      <w:proofErr w:type="spellStart"/>
-      <w:r>
-        <w:t>num_type_correct</w:t>
-      </w:r>
-      <w:proofErr w:type="spellEnd"/>
-      <w:r>
-        <w:t xml:space="preserve"> / (</w:t>
-      </w:r>
-      <w:r>
-        <w:t>total number of gold standard mention in all doc</w:t>
-      </w:r>
-      <w:r>
-        <w:t>s</w:t>
-      </w:r>
-      <w:r>
-        <w:t>)</w:t>
-      </w:r>
-    </w:p>
-    <w:p>
-      <w:proofErr w:type="spellStart"/>
-      <w:r>
-        <w:t>Realis_detection_accuracy_micro</w:t>
-      </w:r>
-      <w:proofErr w:type="spellEnd"/>
-      <w:r>
-        <w:t xml:space="preserve"> = su</w:t>
-      </w:r>
-      <w:r>
-        <w:t xml:space="preserve">m of </w:t>
-      </w:r>
-      <w:proofErr w:type="spellStart"/>
-      <w:r>
-        <w:t>realis_detection_score</w:t>
-      </w:r>
-      <w:proofErr w:type="spellEnd"/>
-      <w:r>
-        <w:t xml:space="preserve"> / (</w:t>
+      <w:r>
+        <w:t>Realis_detection_accuracy_micro = su</w:t>
+      </w:r>
+      <w:r>
+        <w:t>m of realis_detection_score / (</w:t>
       </w:r>
       <w:r>
         <w:t>total number of gold standard mention in all docs)</w:t>
@@ -6682,13 +5885,8 @@
       <w:r>
         <w:t xml:space="preserve">Initialize </w:t>
       </w:r>
-      <w:proofErr w:type="spellStart"/>
-      <w:r>
-        <w:t>mappingScores</w:t>
-      </w:r>
-      <w:proofErr w:type="spellEnd"/>
-      <w:r>
-        <w:t xml:space="preserve"> </w:t>
+      <w:r>
+        <w:t xml:space="preserve">mappingScores </w:t>
       </w:r>
       <w:r>
         <w:t>as an empty list.</w:t>
@@ -6733,45 +5931,11 @@
         <w:t>FOR</w:t>
       </w:r>
       <w:r>
-        <w:t xml:space="preserve"> each system mention </w:t>
-      </w:r>
-      <w:proofErr w:type="gramStart"/>
-      <w:r>
-        <w:t>S :=</w:t>
-      </w:r>
-      <w:proofErr w:type="gramEnd"/>
-      <w:r>
-        <w:t xml:space="preserve"> {</w:t>
-      </w:r>
-      <w:proofErr w:type="spellStart"/>
-      <w:r>
-        <w:t>S_mid</w:t>
-      </w:r>
-      <w:proofErr w:type="spellEnd"/>
-      <w:r>
-        <w:t xml:space="preserve">, </w:t>
-      </w:r>
-      <w:proofErr w:type="spellStart"/>
-      <w:r>
-        <w:t>S_tokens</w:t>
-      </w:r>
-      <w:proofErr w:type="spellEnd"/>
-      <w:r>
-        <w:t xml:space="preserve">, </w:t>
-      </w:r>
-      <w:proofErr w:type="spellStart"/>
-      <w:r>
-        <w:t>S_realis</w:t>
-      </w:r>
-      <w:proofErr w:type="spellEnd"/>
-      <w:r>
-        <w:t xml:space="preserve">, </w:t>
-      </w:r>
-      <w:proofErr w:type="spellStart"/>
-      <w:r>
-        <w:t>S_type</w:t>
-      </w:r>
-      <w:proofErr w:type="spellEnd"/>
+        <w:t xml:space="preserve"> each system mention S := {S_mid, S_tokens</w:t>
+      </w:r>
+      <w:r>
+        <w:t>, S_realis, S_type</w:t>
+      </w:r>
       <w:r>
         <w:t>}</w:t>
       </w:r>
@@ -6781,44 +5945,12 @@
     </w:p>
     <w:p>
       <w:r>
-        <w:t xml:space="preserve">   Let </w:t>
-      </w:r>
-      <w:proofErr w:type="spellStart"/>
-      <w:r>
-        <w:t>S_</w:t>
-      </w:r>
-      <w:proofErr w:type="gramStart"/>
-      <w:r>
-        <w:t>mid</w:t>
-      </w:r>
-      <w:proofErr w:type="spellEnd"/>
-      <w:r>
-        <w:t xml:space="preserve"> :</w:t>
-      </w:r>
-      <w:proofErr w:type="gramEnd"/>
-      <w:r>
-        <w:t>= mention id of S</w:t>
-      </w:r>
-    </w:p>
-    <w:p>
-      <w:r>
-        <w:t xml:space="preserve">   Let </w:t>
-      </w:r>
-      <w:proofErr w:type="spellStart"/>
-      <w:r>
-        <w:t>S_</w:t>
-      </w:r>
-      <w:proofErr w:type="gramStart"/>
-      <w:r>
-        <w:t>tokens</w:t>
-      </w:r>
-      <w:proofErr w:type="spellEnd"/>
-      <w:r>
-        <w:t xml:space="preserve"> :</w:t>
-      </w:r>
-      <w:proofErr w:type="gramEnd"/>
-      <w:r>
-        <w:t xml:space="preserve">= token </w:t>
+        <w:t xml:space="preserve">   Let S_mid := mention id of S</w:t>
+      </w:r>
+    </w:p>
+    <w:p>
+      <w:r>
+        <w:t xml:space="preserve">   Let S_tokens := token </w:t>
       </w:r>
       <w:r>
         <w:t>ID</w:t>
@@ -6834,31 +5966,7 @@
         </w:rPr>
       </w:pPr>
       <w:r>
-        <w:t xml:space="preserve">   Let </w:t>
-      </w:r>
-      <w:proofErr w:type="spellStart"/>
-      <w:r>
-        <w:t>S_</w:t>
-      </w:r>
-      <w:proofErr w:type="gramStart"/>
-      <w:r>
-        <w:t>tokens</w:t>
-      </w:r>
-      <w:proofErr w:type="spellEnd"/>
-      <w:r>
-        <w:t xml:space="preserve"> :</w:t>
-      </w:r>
-      <w:proofErr w:type="gramEnd"/>
-      <w:r>
-        <w:t xml:space="preserve">= </w:t>
-      </w:r>
-      <w:proofErr w:type="spellStart"/>
-      <w:r>
-        <w:t>S_tokens</w:t>
-      </w:r>
-      <w:proofErr w:type="spellEnd"/>
-      <w:r>
-        <w:t xml:space="preserve"> – {token </w:t>
+        <w:t xml:space="preserve">   Let S_tokens := S_tokens – {token </w:t>
       </w:r>
       <w:r>
         <w:t>ID</w:t>
@@ -6878,60 +5986,19 @@
     </w:p>
     <w:p>
       <w:r>
-        <w:t xml:space="preserve">   Let </w:t>
-      </w:r>
-      <w:proofErr w:type="spellStart"/>
-      <w:r>
-        <w:t>S_</w:t>
-      </w:r>
-      <w:proofErr w:type="gramStart"/>
-      <w:r>
-        <w:t>realis</w:t>
-      </w:r>
-      <w:proofErr w:type="spellEnd"/>
-      <w:r>
-        <w:t xml:space="preserve"> :</w:t>
-      </w:r>
-      <w:proofErr w:type="gramEnd"/>
-      <w:r>
-        <w:t xml:space="preserve">= </w:t>
-      </w:r>
-      <w:proofErr w:type="spellStart"/>
+        <w:t xml:space="preserve">   Let S_realis := </w:t>
+      </w:r>
       <w:r>
         <w:rPr>
           <w:rFonts w:ascii="Cambria" w:eastAsia="Times New Roman" w:hAnsi="Cambria" w:cs="Times New Roman"/>
           <w:shd w:val="clear" w:color="auto" w:fill="FFFFFF"/>
         </w:rPr>
-        <w:t>realis</w:t>
-      </w:r>
-      <w:proofErr w:type="spellEnd"/>
-      <w:r>
-        <w:rPr>
-          <w:rFonts w:ascii="Cambria" w:eastAsia="Times New Roman" w:hAnsi="Cambria" w:cs="Times New Roman"/>
-          <w:shd w:val="clear" w:color="auto" w:fill="FFFFFF"/>
-        </w:rPr>
-        <w:t xml:space="preserve"> status of S</w:t>
-      </w:r>
-    </w:p>
-    <w:p>
-      <w:r>
-        <w:t xml:space="preserve">   Let </w:t>
-      </w:r>
-      <w:proofErr w:type="spellStart"/>
-      <w:r>
-        <w:t>S_</w:t>
-      </w:r>
-      <w:proofErr w:type="gramStart"/>
-      <w:r>
-        <w:t>type</w:t>
-      </w:r>
-      <w:proofErr w:type="spellEnd"/>
-      <w:r>
-        <w:t xml:space="preserve"> :</w:t>
-      </w:r>
-      <w:proofErr w:type="gramEnd"/>
-      <w:r>
-        <w:t>= mention type of S</w:t>
+        <w:t>realis status of S</w:t>
+      </w:r>
+    </w:p>
+    <w:p>
+      <w:r>
+        <w:t xml:space="preserve">   Let S_type := mention type of S</w:t>
       </w:r>
     </w:p>
     <w:p/>
@@ -6943,89 +6010,23 @@
         <w:t>FOR</w:t>
       </w:r>
       <w:r>
-        <w:t xml:space="preserve"> each gold mention G</w:t>
-      </w:r>
-      <w:proofErr w:type="gramStart"/>
-      <w:r>
-        <w:t>:=</w:t>
-      </w:r>
-      <w:proofErr w:type="gramEnd"/>
-      <w:r>
-        <w:t xml:space="preserve"> {</w:t>
-      </w:r>
-      <w:proofErr w:type="spellStart"/>
-      <w:r>
-        <w:t>G_mid</w:t>
-      </w:r>
-      <w:proofErr w:type="spellEnd"/>
-      <w:r>
-        <w:t xml:space="preserve">, </w:t>
-      </w:r>
-      <w:proofErr w:type="spellStart"/>
-      <w:r>
-        <w:t>G_tokens</w:t>
-      </w:r>
-      <w:proofErr w:type="spellEnd"/>
-      <w:r>
-        <w:t xml:space="preserve">, </w:t>
-      </w:r>
-      <w:proofErr w:type="spellStart"/>
-      <w:r>
-        <w:t>G_realis</w:t>
-      </w:r>
-      <w:proofErr w:type="spellEnd"/>
-      <w:r>
-        <w:t xml:space="preserve">, </w:t>
-      </w:r>
-      <w:proofErr w:type="spellStart"/>
-      <w:r>
-        <w:t>G_type</w:t>
-      </w:r>
-      <w:proofErr w:type="spellEnd"/>
+        <w:t xml:space="preserve"> each gold mention G:= {G_mid, G_tokens</w:t>
+      </w:r>
+      <w:r>
+        <w:t>, G_realis, G_type</w:t>
+      </w:r>
       <w:r>
         <w:t>}</w:t>
       </w:r>
     </w:p>
     <w:p>
       <w:r>
-        <w:t xml:space="preserve">     Let </w:t>
-      </w:r>
-      <w:proofErr w:type="spellStart"/>
-      <w:r>
-        <w:t>G_</w:t>
-      </w:r>
-      <w:proofErr w:type="gramStart"/>
-      <w:r>
-        <w:t>mid</w:t>
-      </w:r>
-      <w:proofErr w:type="spellEnd"/>
-      <w:r>
-        <w:t xml:space="preserve"> :</w:t>
-      </w:r>
-      <w:proofErr w:type="gramEnd"/>
-      <w:r>
-        <w:t>= mention id of G</w:t>
-      </w:r>
-    </w:p>
-    <w:p>
-      <w:r>
-        <w:t xml:space="preserve">     Let </w:t>
-      </w:r>
-      <w:proofErr w:type="spellStart"/>
-      <w:r>
-        <w:t>G_</w:t>
-      </w:r>
-      <w:proofErr w:type="gramStart"/>
-      <w:r>
-        <w:t>tokens</w:t>
-      </w:r>
-      <w:proofErr w:type="spellEnd"/>
-      <w:r>
-        <w:t xml:space="preserve"> :</w:t>
-      </w:r>
-      <w:proofErr w:type="gramEnd"/>
-      <w:r>
-        <w:t xml:space="preserve">= token </w:t>
+        <w:t xml:space="preserve">     Let G_mid := mention id of G</w:t>
+      </w:r>
+    </w:p>
+    <w:p>
+      <w:r>
+        <w:t xml:space="preserve">     Let G_tokens := token </w:t>
       </w:r>
       <w:r>
         <w:t>ID</w:t>
@@ -7036,31 +6037,7 @@
     </w:p>
     <w:p>
       <w:r>
-        <w:t xml:space="preserve">     Let </w:t>
-      </w:r>
-      <w:proofErr w:type="spellStart"/>
-      <w:r>
-        <w:t>G_</w:t>
-      </w:r>
-      <w:proofErr w:type="gramStart"/>
-      <w:r>
-        <w:t>tokens</w:t>
-      </w:r>
-      <w:proofErr w:type="spellEnd"/>
-      <w:r>
-        <w:t xml:space="preserve"> :</w:t>
-      </w:r>
-      <w:proofErr w:type="gramEnd"/>
-      <w:r>
-        <w:t xml:space="preserve">= </w:t>
-      </w:r>
-      <w:proofErr w:type="spellStart"/>
-      <w:r>
-        <w:t>G_tokens</w:t>
-      </w:r>
-      <w:proofErr w:type="spellEnd"/>
-      <w:r>
-        <w:t xml:space="preserve"> – {token </w:t>
+        <w:t xml:space="preserve">     Let G_tokens := G_tokens – {token </w:t>
       </w:r>
       <w:r>
         <w:t>ID</w:t>
@@ -7071,95 +6048,34 @@
     </w:p>
     <w:p>
       <w:r>
-        <w:t xml:space="preserve">     Let </w:t>
-      </w:r>
-      <w:proofErr w:type="spellStart"/>
-      <w:r>
-        <w:t>G_</w:t>
-      </w:r>
-      <w:proofErr w:type="gramStart"/>
-      <w:r>
-        <w:t>realis</w:t>
-      </w:r>
-      <w:proofErr w:type="spellEnd"/>
-      <w:r>
-        <w:t xml:space="preserve"> :</w:t>
-      </w:r>
-      <w:proofErr w:type="gramEnd"/>
-      <w:r>
-        <w:t xml:space="preserve">= </w:t>
-      </w:r>
-      <w:proofErr w:type="spellStart"/>
-      <w:r>
-        <w:t>realis</w:t>
-      </w:r>
-      <w:proofErr w:type="spellEnd"/>
-      <w:r>
-        <w:t xml:space="preserve"> status of G</w:t>
-      </w:r>
-    </w:p>
-    <w:p>
-      <w:r>
-        <w:t xml:space="preserve">     Let </w:t>
-      </w:r>
-      <w:proofErr w:type="spellStart"/>
-      <w:r>
-        <w:t>G_</w:t>
-      </w:r>
-      <w:proofErr w:type="gramStart"/>
-      <w:r>
-        <w:t>type</w:t>
-      </w:r>
-      <w:proofErr w:type="spellEnd"/>
-      <w:r>
-        <w:t xml:space="preserve"> :</w:t>
-      </w:r>
-      <w:proofErr w:type="gramEnd"/>
-      <w:r>
-        <w:t>= mention type of G</w:t>
+        <w:t xml:space="preserve">     Let G_realis := realis status of G</w:t>
+      </w:r>
+    </w:p>
+    <w:p>
+      <w:r>
+        <w:t xml:space="preserve">     Let G_type := mention type of G</w:t>
       </w:r>
     </w:p>
     <w:p/>
     <w:p>
       <w:r>
-        <w:t xml:space="preserve">     Let </w:t>
-      </w:r>
-      <w:proofErr w:type="gramStart"/>
-      <w:r>
-        <w:t>o</w:t>
-      </w:r>
-      <w:r>
-        <w:t>verlap :=</w:t>
-      </w:r>
-      <w:proofErr w:type="gramEnd"/>
+        <w:t xml:space="preserve">     Let o</w:t>
+      </w:r>
+      <w:r>
+        <w:t xml:space="preserve">verlap := </w:t>
+      </w:r>
+      <w:r>
+        <w:t>OVERLAP</w:t>
+      </w:r>
+      <w:r>
+        <w:t>(S_tokens, G_tokens</w:t>
+      </w:r>
+      <w:r>
+        <w:t>)</w:t>
+      </w:r>
       <w:r>
         <w:t xml:space="preserve"> </w:t>
       </w:r>
-      <w:r>
-        <w:t>OVERLAP</w:t>
-      </w:r>
-      <w:r>
-        <w:t>(</w:t>
-      </w:r>
-      <w:proofErr w:type="spellStart"/>
-      <w:r>
-        <w:t>S_tokens</w:t>
-      </w:r>
-      <w:proofErr w:type="spellEnd"/>
-      <w:r>
-        <w:t xml:space="preserve">, </w:t>
-      </w:r>
-      <w:proofErr w:type="spellStart"/>
-      <w:r>
-        <w:t>G_tokens</w:t>
-      </w:r>
-      <w:proofErr w:type="spellEnd"/>
-      <w:r>
-        <w:t>)</w:t>
-      </w:r>
-      <w:r>
-        <w:t xml:space="preserve"> </w:t>
-      </w:r>
     </w:p>
     <w:p>
       <w:r>
@@ -7168,25 +6084,7 @@
     </w:p>
     <w:p>
       <w:r>
-        <w:t xml:space="preserve">          </w:t>
-      </w:r>
-      <w:proofErr w:type="spellStart"/>
-      <w:proofErr w:type="gramStart"/>
-      <w:r>
-        <w:t>mappingScores</w:t>
-      </w:r>
-      <w:proofErr w:type="spellEnd"/>
-      <w:proofErr w:type="gramEnd"/>
-      <w:r>
-        <w:t xml:space="preserve"> := </w:t>
-      </w:r>
-      <w:proofErr w:type="spellStart"/>
-      <w:r>
-        <w:t>mappingScores</w:t>
-      </w:r>
-      <w:proofErr w:type="spellEnd"/>
-      <w:r>
-        <w:t xml:space="preserve"> + (G, S, overlap)</w:t>
+        <w:t xml:space="preserve">          mappingScores := mappingScores + (G, S, overlap)</w:t>
       </w:r>
     </w:p>
     <w:p>
@@ -7239,15 +6137,7 @@
     <w:p/>
     <w:p>
       <w:r>
-        <w:t xml:space="preserve">Sort </w:t>
-      </w:r>
-      <w:proofErr w:type="spellStart"/>
-      <w:r>
-        <w:t>mappingScores</w:t>
-      </w:r>
-      <w:proofErr w:type="spellEnd"/>
-      <w:r>
-        <w:t xml:space="preserve"> based on overlap</w:t>
+        <w:t>Sort mappingScores based on overlap</w:t>
       </w:r>
     </w:p>
     <w:p/>
@@ -7277,20 +6167,7 @@
     </w:p>
     <w:p>
       <w:r>
-        <w:t xml:space="preserve">WHILE </w:t>
-      </w:r>
-      <w:proofErr w:type="spellStart"/>
-      <w:proofErr w:type="gramStart"/>
-      <w:r>
-        <w:t>mappingScores</w:t>
-      </w:r>
-      <w:proofErr w:type="spellEnd"/>
-      <w:r>
-        <w:t xml:space="preserve"> !</w:t>
-      </w:r>
-      <w:proofErr w:type="gramEnd"/>
-      <w:r>
-        <w:t>= {}:</w:t>
+        <w:t>WHILE mappingScores != {}:</w:t>
       </w:r>
     </w:p>
     <w:p>
@@ -7298,20 +6175,7 @@
         <w:t xml:space="preserve">   </w:t>
       </w:r>
       <w:r>
-        <w:t xml:space="preserve">(G, S, overlap) = </w:t>
-      </w:r>
-      <w:proofErr w:type="spellStart"/>
-      <w:proofErr w:type="gramStart"/>
-      <w:r>
-        <w:t>mappingScores.pop</w:t>
-      </w:r>
-      <w:proofErr w:type="spellEnd"/>
-      <w:r>
-        <w:t>(</w:t>
-      </w:r>
-      <w:proofErr w:type="gramEnd"/>
-      <w:r>
-        <w:t>)</w:t>
+        <w:t>(G, S, overlap) = mappingScores.pop()</w:t>
       </w:r>
       <w:r>
         <w:t xml:space="preserve"> </w:t>
@@ -7356,15 +6220,7 @@
         <w:ind w:firstLine="720"/>
       </w:pPr>
       <w:r>
-        <w:t xml:space="preserve">THEN </w:t>
-      </w:r>
-      <w:proofErr w:type="gramStart"/>
-      <w:r>
-        <w:t>Mapping :=</w:t>
-      </w:r>
-      <w:proofErr w:type="gramEnd"/>
-      <w:r>
-        <w:t xml:space="preserve"> Mapping + {G,S, overlap} </w:t>
+        <w:t xml:space="preserve">THEN Mapping := Mapping + {G,S, overlap} </w:t>
       </w:r>
     </w:p>
     <w:p>
@@ -7438,41 +6294,21 @@
     <w:p>
       <w:r>
         <w:tab/>
-      </w:r>
-      <w:proofErr w:type="gramStart"/>
-      <w:r>
-        <w:t>Score :=</w:t>
-      </w:r>
-      <w:proofErr w:type="gramEnd"/>
-      <w:r>
-        <w:t xml:space="preserve"> Mapping[G].overlap</w:t>
+        <w:t>Score := Mapping[G].overlap</w:t>
       </w:r>
     </w:p>
     <w:p>
       <w:pPr>
         <w:ind w:left="720"/>
       </w:pPr>
-      <w:proofErr w:type="gramStart"/>
-      <w:r>
-        <w:t>append</w:t>
-      </w:r>
-      <w:proofErr w:type="gramEnd"/>
-      <w:r>
-        <w:t xml:space="preserve"> S</w:t>
+      <w:r>
+        <w:t>append S</w:t>
       </w:r>
       <w:r>
         <w:t xml:space="preserve">core to the end of </w:t>
       </w:r>
       <w:r>
-        <w:t xml:space="preserve">the line of </w:t>
-      </w:r>
-      <w:proofErr w:type="spellStart"/>
-      <w:r>
-        <w:t>G_mid</w:t>
-      </w:r>
-      <w:proofErr w:type="spellEnd"/>
-      <w:r>
-        <w:t xml:space="preserve"> </w:t>
+        <w:t xml:space="preserve">the line of G_mid </w:t>
       </w:r>
       <w:r>
         <w:t xml:space="preserve">in </w:t>
@@ -7527,7 +6363,6 @@
       </w:r>
     </w:p>
     <w:p>
-      <w:proofErr w:type="gramStart"/>
       <w:r>
         <w:t xml:space="preserve">TP </w:t>
       </w:r>
@@ -7535,11 +6370,7 @@
         <w:t>:</w:t>
       </w:r>
       <w:r>
-        <w:t>=</w:t>
-      </w:r>
-      <w:proofErr w:type="gramEnd"/>
-      <w:r>
-        <w:t xml:space="preserve"> 0</w:t>
+        <w:t>= 0</w:t>
       </w:r>
     </w:p>
     <w:p>
@@ -7571,13 +6402,8 @@
       <w:r>
         <w:t xml:space="preserve">  </w:t>
       </w:r>
-      <w:proofErr w:type="gramStart"/>
-      <w:r>
-        <w:t>TP :=</w:t>
-      </w:r>
-      <w:proofErr w:type="gramEnd"/>
-      <w:r>
-        <w:t xml:space="preserve"> TP + Mapping[</w:t>
+      <w:r>
+        <w:t>TP := TP + Mapping[</w:t>
       </w:r>
       <w:r>
         <w:t>S</w:t>
@@ -7595,13 +6421,8 @@
       <w:r>
         <w:t xml:space="preserve">      </w:t>
       </w:r>
-      <w:proofErr w:type="gramStart"/>
-      <w:r>
-        <w:t>FP :=</w:t>
-      </w:r>
-      <w:proofErr w:type="gramEnd"/>
-      <w:r>
-        <w:t xml:space="preserve"> FP + 1</w:t>
+      <w:r>
+        <w:t>FP := FP + 1</w:t>
       </w:r>
     </w:p>
     <w:p>
@@ -7636,180 +6457,169 @@
       </w:r>
     </w:p>
     <w:p>
-      <w:proofErr w:type="gramStart"/>
-      <w:r>
-        <w:t>Precision :=</w:t>
-      </w:r>
-      <w:proofErr w:type="gramEnd"/>
-      <w:r>
-        <w:t xml:space="preserve"> TP / (TP+FP)</w:t>
-      </w:r>
-    </w:p>
-    <w:p>
-      <w:proofErr w:type="gramStart"/>
-      <w:r>
-        <w:t>Recall :=</w:t>
-      </w:r>
-      <w:proofErr w:type="gramEnd"/>
-      <w:r>
-        <w:t xml:space="preserve"> TP / #</w:t>
-      </w:r>
-      <w:proofErr w:type="spellStart"/>
-      <w:r>
-        <w:t>GoldStandardMentions</w:t>
-      </w:r>
-      <w:proofErr w:type="spellEnd"/>
+      <w:r>
+        <w:t>Precision := TP / (TP+FP)</w:t>
+      </w:r>
+    </w:p>
+    <w:p>
+      <w:r>
+        <w:t>Recall := TP / #GoldStandardMentions</w:t>
+      </w:r>
     </w:p>
     <w:p>
       <w:r>
         <w:t>F</w:t>
       </w:r>
       <w:r>
-        <w:t>1_</w:t>
-      </w:r>
-      <w:proofErr w:type="gramStart"/>
-      <w:r>
-        <w:t>Score</w:t>
-      </w:r>
-      <w:r>
-        <w:t xml:space="preserve"> :</w:t>
-      </w:r>
-      <w:proofErr w:type="gramEnd"/>
-      <w:r>
-        <w:t>= 2*Precision*Recall/(</w:t>
-      </w:r>
-      <w:proofErr w:type="spellStart"/>
-      <w:r>
-        <w:t>Precision+Recall</w:t>
-      </w:r>
-      <w:proofErr w:type="spellEnd"/>
-      <w:r>
-        <w:t>)</w:t>
+        <w:t>1_Score</w:t>
+      </w:r>
+      <w:r>
+        <w:t xml:space="preserve"> := 2*Precision*Recall/(Precision+Recall)</w:t>
       </w:r>
     </w:p>
     <w:p/>
     <w:p>
       <w:r>
-        <w:t xml:space="preserve">#STEP3.3: Compute mention and </w:t>
-      </w:r>
-      <w:proofErr w:type="spellStart"/>
-      <w:r>
-        <w:t>realis</w:t>
-      </w:r>
-      <w:proofErr w:type="spellEnd"/>
-      <w:r>
-        <w:t xml:space="preserve"> type detection score:</w:t>
-      </w:r>
-    </w:p>
-    <w:p>
-      <w:proofErr w:type="spellStart"/>
-      <w:r>
-        <w:t>type_correct</w:t>
-      </w:r>
-      <w:r>
-        <w:t>_</w:t>
-      </w:r>
-      <w:proofErr w:type="gramStart"/>
-      <w:r>
-        <w:t>score</w:t>
-      </w:r>
-      <w:proofErr w:type="spellEnd"/>
+        <w:t>#STEP3.3: Compute mention and realis type detection score:</w:t>
+      </w:r>
+    </w:p>
+    <w:p>
+      <w:r>
+        <w:t xml:space="preserve">type_correct_score </w:t>
+      </w:r>
+      <w:r>
+        <w:t>:= 0</w:t>
+      </w:r>
+    </w:p>
+    <w:p>
+      <w:r>
+        <w:t>realis_correct</w:t>
+      </w:r>
+      <w:r>
+        <w:t>_score</w:t>
+      </w:r>
+      <w:r>
+        <w:t xml:space="preserve"> := 0</w:t>
+      </w:r>
+    </w:p>
+    <w:p>
+      <w:r>
+        <w:t>FOR EACH LINE (G,</w:t>
+      </w:r>
+      <w:r>
+        <w:t>{</w:t>
+      </w:r>
+      <w:r>
+        <w:t>S</w:t>
+      </w:r>
+      <w:r>
+        <w:t>}</w:t>
+      </w:r>
+      <w:r>
+        <w:t>, overlap) in Mapping</w:t>
+      </w:r>
+    </w:p>
+    <w:p>
+      <w:r>
+        <w:t xml:space="preserve">        Mapping_num:= |{S}|</w:t>
+      </w:r>
+    </w:p>
+    <w:p>
+      <w:r>
+        <w:t xml:space="preserve">        </w:t>
+      </w:r>
+      <w:r>
+        <w:t>Single_score := 1/ Mapping_num</w:t>
+      </w:r>
+    </w:p>
+    <w:p>
+      <w:r>
+        <w:t xml:space="preserve">        FOR EACH LINE S in {S}</w:t>
+      </w:r>
+    </w:p>
+    <w:p>
+      <w:r>
+        <w:t xml:space="preserve">        </w:t>
+      </w:r>
+      <w:r>
+        <w:t xml:space="preserve">    </w:t>
+      </w:r>
+      <w:r>
+        <w:t>IF G_type == S_type</w:t>
+      </w:r>
+    </w:p>
+    <w:p>
+      <w:r>
+        <w:t xml:space="preserve">            </w:t>
+      </w:r>
+      <w:r>
+        <w:t xml:space="preserve">   </w:t>
+      </w:r>
+      <w:r>
+        <w:t xml:space="preserve"> type_correct_score</w:t>
+      </w:r>
+      <w:r>
+        <w:t xml:space="preserve"> := </w:t>
+      </w:r>
+      <w:r>
+        <w:t>type_correct_score</w:t>
+      </w:r>
+      <w:r>
+        <w:t xml:space="preserve"> +</w:t>
+      </w:r>
       <w:r>
         <w:t xml:space="preserve"> </w:t>
       </w:r>
       <w:r>
-        <w:t>:</w:t>
-      </w:r>
-      <w:proofErr w:type="gramEnd"/>
-      <w:r>
-        <w:t>= 0</w:t>
-      </w:r>
-    </w:p>
-    <w:p>
-      <w:proofErr w:type="spellStart"/>
-      <w:r>
-        <w:t>realis_correct</w:t>
-      </w:r>
-      <w:r>
-        <w:t>_</w:t>
-      </w:r>
-      <w:proofErr w:type="gramStart"/>
-      <w:r>
-        <w:t>score</w:t>
-      </w:r>
-      <w:proofErr w:type="spellEnd"/>
-      <w:r>
-        <w:t xml:space="preserve"> :</w:t>
-      </w:r>
-      <w:proofErr w:type="gramEnd"/>
-      <w:r>
-        <w:t>= 0</w:t>
-      </w:r>
-    </w:p>
-    <w:p>
-      <w:r>
-        <w:t>FOR EACH LINE (G</w:t>
-      </w:r>
-      <w:proofErr w:type="gramStart"/>
-      <w:r>
-        <w:t>,</w:t>
-      </w:r>
-      <w:r>
-        <w:t>{</w:t>
-      </w:r>
-      <w:proofErr w:type="gramEnd"/>
-      <w:r>
-        <w:t>S</w:t>
-      </w:r>
-      <w:r>
-        <w:t>}</w:t>
-      </w:r>
-      <w:r>
-        <w:t>, overlap) in Mapping</w:t>
+        <w:t>Single_score</w:t>
       </w:r>
     </w:p>
     <w:p>
       <w:r>
         <w:t xml:space="preserve">        </w:t>
       </w:r>
-      <w:proofErr w:type="spellStart"/>
-      <w:r>
-        <w:t>Mapping_num</w:t>
-      </w:r>
-      <w:proofErr w:type="spellEnd"/>
-      <w:r>
-        <w:t>:= |{S}|</w:t>
+      <w:r>
+        <w:t xml:space="preserve">    </w:t>
+      </w:r>
+      <w:r>
+        <w:t>END IF</w:t>
       </w:r>
     </w:p>
     <w:p>
       <w:r>
         <w:t xml:space="preserve">        </w:t>
       </w:r>
-      <w:proofErr w:type="spellStart"/>
-      <w:r>
-        <w:t>Single_</w:t>
-      </w:r>
-      <w:proofErr w:type="gramStart"/>
-      <w:r>
-        <w:t>score</w:t>
-      </w:r>
-      <w:proofErr w:type="spellEnd"/>
-      <w:r>
-        <w:t xml:space="preserve"> :</w:t>
-      </w:r>
-      <w:proofErr w:type="gramEnd"/>
-      <w:r>
-        <w:t xml:space="preserve">= 1/ </w:t>
-      </w:r>
-      <w:proofErr w:type="spellStart"/>
-      <w:r>
-        <w:t>Mapping_num</w:t>
-      </w:r>
-      <w:proofErr w:type="spellEnd"/>
-    </w:p>
-    <w:p>
-      <w:r>
-        <w:t xml:space="preserve">        FOR EACH LINE S in {S}</w:t>
+      <w:r>
+        <w:t xml:space="preserve">    </w:t>
+      </w:r>
+      <w:r>
+        <w:t>IF G_realis == S_realis</w:t>
+      </w:r>
+    </w:p>
+    <w:p>
+      <w:r>
+        <w:t xml:space="preserve">            </w:t>
+      </w:r>
+      <w:r>
+        <w:t xml:space="preserve">    </w:t>
+      </w:r>
+      <w:r>
+        <w:t>realis_correct_score</w:t>
+      </w:r>
+      <w:r>
+        <w:t xml:space="preserve"> := </w:t>
+      </w:r>
+      <w:r>
+        <w:t>realis_correct_score</w:t>
+      </w:r>
+      <w:r>
+        <w:t xml:space="preserve"> +</w:t>
+      </w:r>
+      <w:r>
+        <w:t xml:space="preserve"> </w:t>
+      </w:r>
+      <w:r>
+        <w:t>Single_score</w:t>
       </w:r>
     </w:p>
     <w:p>
@@ -7820,349 +6630,118 @@
         <w:t xml:space="preserve">    </w:t>
       </w:r>
       <w:r>
-        <w:t xml:space="preserve">IF </w:t>
-      </w:r>
-      <w:proofErr w:type="spellStart"/>
-      <w:r>
-        <w:t>G_type</w:t>
-      </w:r>
-      <w:proofErr w:type="spellEnd"/>
-      <w:r>
-        <w:t xml:space="preserve"> == </w:t>
-      </w:r>
-      <w:proofErr w:type="spellStart"/>
-      <w:r>
-        <w:t>S_type</w:t>
-      </w:r>
-      <w:proofErr w:type="spellEnd"/>
-    </w:p>
-    <w:p>
-      <w:r>
-        <w:t xml:space="preserve">            </w:t>
-      </w:r>
-      <w:r>
-        <w:t xml:space="preserve">   </w:t>
+        <w:t>END IF</w:t>
+      </w:r>
+    </w:p>
+    <w:p>
+      <w:r>
+        <w:t xml:space="preserve">        END FOR</w:t>
+      </w:r>
+    </w:p>
+    <w:p>
+      <w:r>
+        <w:t>END FOR</w:t>
+      </w:r>
+    </w:p>
+    <w:p/>
+    <w:p>
+      <w:r>
+        <w:t>T</w:t>
+      </w:r>
+      <w:r>
+        <w:t>ype_detection_</w:t>
+      </w:r>
+      <w:r>
+        <w:t>accuracy</w:t>
+      </w:r>
+      <w:r>
+        <w:t xml:space="preserve"> := </w:t>
+      </w:r>
+      <w:r>
+        <w:t xml:space="preserve">type_correct_score </w:t>
+      </w:r>
+      <w:r>
+        <w:t>/ #GoldStandardMentions</w:t>
+      </w:r>
+    </w:p>
+    <w:p>
+      <w:r>
+        <w:t>R</w:t>
+      </w:r>
+      <w:r>
+        <w:t>ealis_detection_</w:t>
+      </w:r>
+      <w:r>
+        <w:t>accuracy</w:t>
+      </w:r>
+      <w:r>
+        <w:t xml:space="preserve">:= </w:t>
+      </w:r>
+      <w:r>
+        <w:t>realis_correct_score</w:t>
+      </w:r>
+      <w:r>
+        <w:t xml:space="preserve">  / #GoldStandardMentions</w:t>
+      </w:r>
+    </w:p>
+    <w:p/>
+    <w:p>
+      <w:r>
+        <w:t xml:space="preserve"># </w:t>
+      </w:r>
+      <w:r>
+        <w:t xml:space="preserve">Return and report the following </w:t>
+      </w:r>
+      <w:r>
+        <w:t>measures</w:t>
+      </w:r>
+      <w:r>
+        <w:t xml:space="preserve"> for this document:</w:t>
+      </w:r>
+    </w:p>
+    <w:p>
+      <w:r>
+        <w:t>Measures</w:t>
+      </w:r>
+      <w:r>
+        <w:t xml:space="preserve"> for this doc</w:t>
       </w:r>
       <w:r>
         <w:t xml:space="preserve"> </w:t>
       </w:r>
-      <w:proofErr w:type="spellStart"/>
-      <w:r>
-        <w:t>type_correct</w:t>
-      </w:r>
-      <w:r>
-        <w:t>_</w:t>
-      </w:r>
-      <w:proofErr w:type="gramStart"/>
-      <w:r>
-        <w:t>score</w:t>
-      </w:r>
-      <w:proofErr w:type="spellEnd"/>
-      <w:r>
-        <w:t xml:space="preserve"> :</w:t>
-      </w:r>
-      <w:proofErr w:type="gramEnd"/>
-      <w:r>
-        <w:t xml:space="preserve">= </w:t>
-      </w:r>
-      <w:proofErr w:type="spellStart"/>
-      <w:r>
-        <w:t>type_correct</w:t>
-      </w:r>
-      <w:r>
-        <w:t>_score</w:t>
-      </w:r>
-      <w:proofErr w:type="spellEnd"/>
-      <w:r>
-        <w:t xml:space="preserve"> +</w:t>
+      <w:r>
+        <w:t>= {</w:t>
+      </w:r>
+      <w:r>
+        <w:t xml:space="preserve">TP, FP, </w:t>
+      </w:r>
+      <w:r>
+        <w:t>type_correct_score, realis_correct_score</w:t>
       </w:r>
       <w:r>
         <w:t xml:space="preserve"> </w:t>
       </w:r>
-      <w:proofErr w:type="spellStart"/>
-      <w:r>
-        <w:t>Single_score</w:t>
-      </w:r>
-      <w:proofErr w:type="spellEnd"/>
-    </w:p>
-    <w:p>
-      <w:r>
-        <w:t xml:space="preserve">        </w:t>
-      </w:r>
-      <w:r>
-        <w:t xml:space="preserve">    </w:t>
-      </w:r>
-      <w:r>
-        <w:t>END IF</w:t>
-      </w:r>
-    </w:p>
-    <w:p>
-      <w:r>
-        <w:t xml:space="preserve">        </w:t>
-      </w:r>
-      <w:r>
-        <w:t xml:space="preserve">    </w:t>
-      </w:r>
-      <w:r>
-        <w:t xml:space="preserve">IF </w:t>
-      </w:r>
-      <w:proofErr w:type="spellStart"/>
-      <w:r>
-        <w:t>G_realis</w:t>
-      </w:r>
-      <w:proofErr w:type="spellEnd"/>
-      <w:r>
-        <w:t xml:space="preserve"> == </w:t>
-      </w:r>
-      <w:proofErr w:type="spellStart"/>
-      <w:r>
-        <w:t>S_realis</w:t>
-      </w:r>
-      <w:proofErr w:type="spellEnd"/>
-    </w:p>
-    <w:p>
-      <w:r>
-        <w:t xml:space="preserve">            </w:t>
-      </w:r>
-      <w:r>
-        <w:t xml:space="preserve">    </w:t>
-      </w:r>
-      <w:proofErr w:type="spellStart"/>
-      <w:r>
-        <w:t>realis_correct</w:t>
-      </w:r>
-      <w:r>
-        <w:t>_</w:t>
-      </w:r>
-      <w:proofErr w:type="gramStart"/>
-      <w:r>
-        <w:t>score</w:t>
-      </w:r>
-      <w:proofErr w:type="spellEnd"/>
-      <w:r>
-        <w:t xml:space="preserve"> :</w:t>
-      </w:r>
-      <w:proofErr w:type="gramEnd"/>
-      <w:r>
-        <w:t xml:space="preserve">= </w:t>
-      </w:r>
-      <w:proofErr w:type="spellStart"/>
-      <w:r>
-        <w:t>realis_correct</w:t>
-      </w:r>
-      <w:r>
-        <w:t>_score</w:t>
-      </w:r>
-      <w:proofErr w:type="spellEnd"/>
-      <w:r>
-        <w:t xml:space="preserve"> +</w:t>
-      </w:r>
-      <w:r>
-        <w:t xml:space="preserve"> </w:t>
-      </w:r>
-      <w:proofErr w:type="spellStart"/>
-      <w:r>
-        <w:t>Single_score</w:t>
-      </w:r>
-      <w:proofErr w:type="spellEnd"/>
-    </w:p>
-    <w:p>
-      <w:r>
-        <w:t xml:space="preserve">        </w:t>
-      </w:r>
-      <w:r>
-        <w:t xml:space="preserve">    </w:t>
-      </w:r>
-      <w:r>
-        <w:t>END IF</w:t>
-      </w:r>
-    </w:p>
-    <w:p>
-      <w:r>
-        <w:t xml:space="preserve">        END FOR</w:t>
-      </w:r>
-    </w:p>
-    <w:p>
-      <w:r>
-        <w:t>END FOR</w:t>
+      <w:r>
+        <w:t xml:space="preserve">, </w:t>
+      </w:r>
+      <w:r>
+        <w:t xml:space="preserve">Precision, Recall, F1_Score, </w:t>
+      </w:r>
+      <w:r>
+        <w:t>Type_detection_accuracy</w:t>
+      </w:r>
+      <w:r>
+        <w:t xml:space="preserve">, </w:t>
+      </w:r>
+      <w:r>
+        <w:t xml:space="preserve">Realis_detection_accuracy </w:t>
+      </w:r>
+      <w:r>
+        <w:t xml:space="preserve">}  </w:t>
       </w:r>
     </w:p>
     <w:p/>
     <w:p>
-      <w:proofErr w:type="spellStart"/>
-      <w:r>
-        <w:t>T</w:t>
-      </w:r>
-      <w:r>
-        <w:t>ype_detection_</w:t>
-      </w:r>
-      <w:proofErr w:type="gramStart"/>
-      <w:r>
-        <w:t>accuracy</w:t>
-      </w:r>
-      <w:proofErr w:type="spellEnd"/>
-      <w:r>
-        <w:t xml:space="preserve"> :</w:t>
-      </w:r>
-      <w:proofErr w:type="gramEnd"/>
-      <w:r>
-        <w:t xml:space="preserve">= </w:t>
-      </w:r>
-      <w:proofErr w:type="spellStart"/>
-      <w:r>
-        <w:t>t</w:t>
-      </w:r>
-      <w:r>
-        <w:t>ype_correct</w:t>
-      </w:r>
-      <w:r>
-        <w:t>_score</w:t>
-      </w:r>
-      <w:proofErr w:type="spellEnd"/>
-      <w:r>
-        <w:t xml:space="preserve"> </w:t>
-      </w:r>
-      <w:r>
-        <w:t>/ #</w:t>
-      </w:r>
-      <w:proofErr w:type="spellStart"/>
-      <w:r>
-        <w:t>GoldStandardMentions</w:t>
-      </w:r>
-      <w:proofErr w:type="spellEnd"/>
-    </w:p>
-    <w:p>
-      <w:proofErr w:type="spellStart"/>
-      <w:r>
-        <w:t>R</w:t>
-      </w:r>
-      <w:r>
-        <w:t>ealis_detection_</w:t>
-      </w:r>
-      <w:r>
-        <w:t>accuracy</w:t>
-      </w:r>
-      <w:proofErr w:type="spellEnd"/>
-      <w:r>
-        <w:t xml:space="preserve">:= </w:t>
-      </w:r>
-      <w:proofErr w:type="spellStart"/>
-      <w:r>
-        <w:t>realis_correct</w:t>
-      </w:r>
-      <w:r>
-        <w:t>_</w:t>
-      </w:r>
-      <w:proofErr w:type="gramStart"/>
-      <w:r>
-        <w:t>score</w:t>
-      </w:r>
-      <w:proofErr w:type="spellEnd"/>
-      <w:r>
-        <w:t xml:space="preserve">  /</w:t>
-      </w:r>
-      <w:proofErr w:type="gramEnd"/>
-      <w:r>
-        <w:t xml:space="preserve"> #</w:t>
-      </w:r>
-      <w:proofErr w:type="spellStart"/>
-      <w:r>
-        <w:t>GoldStandardMentions</w:t>
-      </w:r>
-      <w:proofErr w:type="spellEnd"/>
-    </w:p>
-    <w:p/>
-    <w:p>
-      <w:r>
-        <w:t xml:space="preserve"># </w:t>
-      </w:r>
-      <w:r>
-        <w:t xml:space="preserve">Return and report the following </w:t>
-      </w:r>
-      <w:r>
-        <w:t>measures</w:t>
-      </w:r>
-      <w:r>
-        <w:t xml:space="preserve"> for this document:</w:t>
-      </w:r>
-    </w:p>
-    <w:p>
-      <w:r>
-        <w:t>Measures</w:t>
-      </w:r>
-      <w:r>
-        <w:t xml:space="preserve"> for this doc</w:t>
-      </w:r>
-      <w:r>
-        <w:t xml:space="preserve"> </w:t>
-      </w:r>
-      <w:r>
-        <w:t>= {</w:t>
-      </w:r>
-      <w:r>
-        <w:t xml:space="preserve">TP, FP, </w:t>
-      </w:r>
-      <w:proofErr w:type="spellStart"/>
-      <w:r>
-        <w:t>t</w:t>
-      </w:r>
-      <w:r>
-        <w:t>ype_correct</w:t>
-      </w:r>
-      <w:r>
-        <w:t>_score</w:t>
-      </w:r>
-      <w:proofErr w:type="spellEnd"/>
-      <w:r>
-        <w:t xml:space="preserve">, </w:t>
-      </w:r>
-      <w:proofErr w:type="spellStart"/>
-      <w:r>
-        <w:t>realis_correct</w:t>
-      </w:r>
-      <w:r>
-        <w:t>_</w:t>
-      </w:r>
-      <w:proofErr w:type="gramStart"/>
-      <w:r>
-        <w:t>score</w:t>
-      </w:r>
-      <w:proofErr w:type="spellEnd"/>
-      <w:r>
-        <w:t xml:space="preserve"> </w:t>
-      </w:r>
-      <w:r>
-        <w:t>,</w:t>
-      </w:r>
-      <w:proofErr w:type="gramEnd"/>
-      <w:r>
-        <w:t xml:space="preserve"> </w:t>
-      </w:r>
-      <w:r>
-        <w:t xml:space="preserve">Precision, Recall, F1_Score, </w:t>
-      </w:r>
-      <w:proofErr w:type="spellStart"/>
-      <w:r>
-        <w:t>Type_detection_accuracy</w:t>
-      </w:r>
-      <w:proofErr w:type="spellEnd"/>
-      <w:r>
-        <w:t xml:space="preserve">, </w:t>
-      </w:r>
-      <w:proofErr w:type="spellStart"/>
-      <w:r>
-        <w:t>Realis_detection_accuracy</w:t>
-      </w:r>
-      <w:proofErr w:type="spellEnd"/>
-      <w:r>
-        <w:t xml:space="preserve"> </w:t>
-      </w:r>
-      <w:r>
-        <w:t xml:space="preserve">}  </w:t>
-      </w:r>
-    </w:p>
-    <w:p/>
-    <w:p>
       <w:pPr>
         <w:rPr>
           <w:b/>
@@ -8172,38 +6751,16 @@
         <w:rPr>
           <w:b/>
         </w:rPr>
-        <w:t xml:space="preserve">Subroutine </w:t>
-      </w:r>
-      <w:proofErr w:type="gramStart"/>
-      <w:r>
-        <w:rPr>
-          <w:b/>
-        </w:rPr>
-        <w:t>OVERLAP(</w:t>
-      </w:r>
-      <w:proofErr w:type="gramEnd"/>
-      <w:r>
-        <w:rPr>
-          <w:b/>
-        </w:rPr>
-        <w:t>G,S):</w:t>
+        <w:t>Subroutine OVERLAP(G,S):</w:t>
       </w:r>
     </w:p>
     <w:p>
       <w:r>
         <w:lastRenderedPageBreak/>
-        <w:t xml:space="preserve">  IF G == S, </w:t>
-      </w:r>
-      <w:proofErr w:type="gramStart"/>
-      <w:r>
-        <w:t xml:space="preserve">THEN </w:t>
-      </w:r>
-      <w:r>
-        <w:t xml:space="preserve"> score</w:t>
-      </w:r>
-      <w:proofErr w:type="gramEnd"/>
-      <w:r>
-        <w:t xml:space="preserve"> := 1.0</w:t>
+        <w:t xml:space="preserve">  IF G == S, THEN </w:t>
+      </w:r>
+      <w:r>
+        <w:t xml:space="preserve"> score := 1.0</w:t>
       </w:r>
     </w:p>
     <w:p>
@@ -8219,13 +6776,8 @@
       <w:r>
         <w:t xml:space="preserve">S == {}, THEN </w:t>
       </w:r>
-      <w:proofErr w:type="gramStart"/>
-      <w:r>
-        <w:t>score :=</w:t>
-      </w:r>
-      <w:proofErr w:type="gramEnd"/>
-      <w:r>
-        <w:t xml:space="preserve"> 0.0</w:t>
+      <w:r>
+        <w:t>score := 0.0</w:t>
       </w:r>
     </w:p>
     <w:p>
@@ -8237,21 +6789,8 @@
       <w:pPr>
         <w:ind w:firstLine="720"/>
       </w:pPr>
-      <w:proofErr w:type="spellStart"/>
-      <w:r>
-        <w:t>precision_</w:t>
-      </w:r>
-      <w:proofErr w:type="gramStart"/>
-      <w:r>
-        <w:t>m</w:t>
-      </w:r>
-      <w:proofErr w:type="spellEnd"/>
-      <w:r>
-        <w:t xml:space="preserve"> :</w:t>
-      </w:r>
-      <w:proofErr w:type="gramEnd"/>
-      <w:r>
-        <w:t>= (|S</w:t>
+      <w:r>
+        <w:t>precision_m := (|S</w:t>
       </w:r>
       <w:r>
         <w:rPr>
@@ -8267,21 +6806,8 @@
       <w:pPr>
         <w:ind w:firstLine="720"/>
       </w:pPr>
-      <w:proofErr w:type="spellStart"/>
-      <w:r>
-        <w:t>recall_</w:t>
-      </w:r>
-      <w:proofErr w:type="gramStart"/>
-      <w:r>
-        <w:t>m</w:t>
-      </w:r>
-      <w:proofErr w:type="spellEnd"/>
-      <w:r>
-        <w:t xml:space="preserve"> :</w:t>
-      </w:r>
-      <w:proofErr w:type="gramEnd"/>
-      <w:r>
-        <w:t>= (|S</w:t>
+      <w:r>
+        <w:t>recall_m := (|S</w:t>
       </w:r>
       <w:r>
         <w:rPr>
@@ -8295,47 +6821,7 @@
     </w:p>
     <w:p>
       <w:r>
-        <w:t xml:space="preserve">              </w:t>
-      </w:r>
-      <w:proofErr w:type="gramStart"/>
-      <w:r>
-        <w:t>score</w:t>
-      </w:r>
-      <w:proofErr w:type="gramEnd"/>
-      <w:r>
-        <w:t xml:space="preserve"> := 2*</w:t>
-      </w:r>
-      <w:proofErr w:type="spellStart"/>
-      <w:r>
-        <w:t>precision_m</w:t>
-      </w:r>
-      <w:proofErr w:type="spellEnd"/>
-      <w:r>
-        <w:t>*</w:t>
-      </w:r>
-      <w:proofErr w:type="spellStart"/>
-      <w:r>
-        <w:t>recall_m</w:t>
-      </w:r>
-      <w:proofErr w:type="spellEnd"/>
-      <w:r>
-        <w:t xml:space="preserve"> / (</w:t>
-      </w:r>
-      <w:proofErr w:type="spellStart"/>
-      <w:r>
-        <w:t>precision_m</w:t>
-      </w:r>
-      <w:proofErr w:type="spellEnd"/>
-      <w:r>
-        <w:t xml:space="preserve"> + </w:t>
-      </w:r>
-      <w:proofErr w:type="spellStart"/>
-      <w:r>
-        <w:t>recall_m</w:t>
-      </w:r>
-      <w:proofErr w:type="spellEnd"/>
-      <w:r>
-        <w:t>)</w:t>
+        <w:t xml:space="preserve">              score := 2*precision_m*recall_m / (precision_m + recall_m)</w:t>
       </w:r>
     </w:p>
     <w:p>
@@ -8555,13 +7041,8 @@
             <w:pPr>
               <w:pStyle w:val="NoSpacing"/>
             </w:pPr>
-            <w:proofErr w:type="spellStart"/>
-            <w:r>
-              <w:t>Realis</w:t>
-            </w:r>
-            <w:proofErr w:type="spellEnd"/>
-            <w:r>
-              <w:t xml:space="preserve"> Status</w:t>
+            <w:r>
+              <w:t>Realis Status</w:t>
             </w:r>
           </w:p>
         </w:tc>
@@ -9125,13 +7606,8 @@
             <w:pPr>
               <w:pStyle w:val="NoSpacing"/>
             </w:pPr>
-            <w:proofErr w:type="spellStart"/>
-            <w:r>
-              <w:t>Realis</w:t>
-            </w:r>
-            <w:proofErr w:type="spellEnd"/>
-            <w:r>
-              <w:t xml:space="preserve"> Status</w:t>
+            <w:r>
+              <w:t>Realis Status</w:t>
             </w:r>
           </w:p>
         </w:tc>
@@ -9600,21 +8076,7 @@
         <w:rPr>
           <w:rFonts w:eastAsia="Times New Roman" w:cs="Times New Roman"/>
         </w:rPr>
-        <w:t xml:space="preserve"> following tables, the “Event Type” and “</w:t>
-      </w:r>
-      <w:proofErr w:type="spellStart"/>
-      <w:r>
-        <w:rPr>
-          <w:rFonts w:eastAsia="Times New Roman" w:cs="Times New Roman"/>
-        </w:rPr>
-        <w:t>Realis</w:t>
-      </w:r>
-      <w:proofErr w:type="spellEnd"/>
-      <w:r>
-        <w:rPr>
-          <w:rFonts w:eastAsia="Times New Roman" w:cs="Times New Roman"/>
-        </w:rPr>
-        <w:t xml:space="preserve"> Status” are omitted for clarity</w:t>
+        <w:t xml:space="preserve"> following tables, the “Event Type” and “Realis Status” are omitted for clarity</w:t>
       </w:r>
     </w:p>
     <w:p>
@@ -9632,21 +8094,7 @@
         <w:rPr>
           <w:color w:val="auto"/>
         </w:rPr>
-        <w:t xml:space="preserve">STEP </w:t>
-      </w:r>
-      <w:proofErr w:type="gramStart"/>
-      <w:r>
-        <w:rPr>
-          <w:color w:val="auto"/>
-        </w:rPr>
-        <w:t>1 :</w:t>
-      </w:r>
-      <w:proofErr w:type="gramEnd"/>
-      <w:r>
-        <w:rPr>
-          <w:color w:val="auto"/>
-        </w:rPr>
-        <w:t xml:space="preserve"> Compute overlap scores for each pair of Gold/System Mention </w:t>
+        <w:t xml:space="preserve">STEP 1 : Compute overlap scores for each pair of Gold/System Mention </w:t>
       </w:r>
     </w:p>
     <w:p>
@@ -9672,16 +8120,11 @@
         <w:t>Comp</w:t>
       </w:r>
       <w:r>
-        <w:t>ute the “</w:t>
-      </w:r>
-      <w:proofErr w:type="spellStart"/>
-      <w:r>
-        <w:t>m</w:t>
+        <w:t>ute the “m</w:t>
       </w:r>
       <w:r>
         <w:t>appingScore</w:t>
       </w:r>
-      <w:proofErr w:type="spellEnd"/>
       <w:r>
         <w:t>”</w:t>
       </w:r>
@@ -9912,27 +8355,26 @@
           <w:rFonts w:eastAsia="Times New Roman" w:cs="Times New Roman"/>
         </w:rPr>
       </w:pPr>
-      <w:proofErr w:type="spellStart"/>
-      <w:proofErr w:type="gramStart"/>
       <w:r>
         <w:rPr>
           <w:rFonts w:eastAsia="Times New Roman" w:cs="Times New Roman"/>
         </w:rPr>
-        <w:t>Prec</w:t>
-      </w:r>
-      <w:proofErr w:type="spellEnd"/>
-      <w:r>
+        <w:t xml:space="preserve">Prec(G_E4,S_E1) = (|E1 ^ E4|) / |E1|  = 1/1 = 1;   </w:t>
+      </w:r>
+    </w:p>
+    <w:p>
+      <w:pPr>
+        <w:spacing w:before="100" w:beforeAutospacing="1" w:after="100" w:afterAutospacing="1"/>
         <w:rPr>
           <w:rFonts w:eastAsia="Times New Roman" w:cs="Times New Roman"/>
         </w:rPr>
-        <w:t>(</w:t>
-      </w:r>
-      <w:proofErr w:type="gramEnd"/>
+      </w:pPr>
       <w:r>
         <w:rPr>
           <w:rFonts w:eastAsia="Times New Roman" w:cs="Times New Roman"/>
         </w:rPr>
-        <w:t xml:space="preserve">G_E4,S_E1) = (|E1 ^ E4|) / |E1|  = 1/1 = 1;   </w:t>
+        <w:lastRenderedPageBreak/>
+        <w:t>Recall(G_E4,S_E1) =  (|E1 ^ E4|) / |E4| = ¼ = ¼;</w:t>
       </w:r>
     </w:p>
     <w:p>
@@ -9942,68 +8384,17 @@
           <w:rFonts w:eastAsia="Times New Roman" w:cs="Times New Roman"/>
         </w:rPr>
       </w:pPr>
-      <w:proofErr w:type="gramStart"/>
       <w:r>
         <w:rPr>
           <w:rFonts w:eastAsia="Times New Roman" w:cs="Times New Roman"/>
         </w:rPr>
-        <w:lastRenderedPageBreak/>
-        <w:t>Recall(</w:t>
-      </w:r>
-      <w:proofErr w:type="gramEnd"/>
+        <w:t>Overlap</w:t>
+      </w:r>
       <w:r>
         <w:rPr>
           <w:rFonts w:eastAsia="Times New Roman" w:cs="Times New Roman"/>
         </w:rPr>
-        <w:t>G_E4,S_E1) =  (|E1 ^ E4|) / |E4| = ¼ = ¼;</w:t>
-      </w:r>
-    </w:p>
-    <w:p>
-      <w:pPr>
-        <w:spacing w:before="100" w:beforeAutospacing="1" w:after="100" w:afterAutospacing="1"/>
-        <w:rPr>
-          <w:rFonts w:eastAsia="Times New Roman" w:cs="Times New Roman"/>
-        </w:rPr>
-      </w:pPr>
-      <w:r>
-        <w:rPr>
-          <w:rFonts w:eastAsia="Times New Roman" w:cs="Times New Roman"/>
-        </w:rPr>
-        <w:t>Overlap</w:t>
-      </w:r>
-      <w:r>
-        <w:rPr>
-          <w:rFonts w:eastAsia="Times New Roman" w:cs="Times New Roman"/>
-        </w:rPr>
-        <w:t xml:space="preserve">(G_E4,S_E1) = 2 * </w:t>
-      </w:r>
-      <w:proofErr w:type="spellStart"/>
-      <w:r>
-        <w:rPr>
-          <w:rFonts w:eastAsia="Times New Roman" w:cs="Times New Roman"/>
-        </w:rPr>
-        <w:t>Prec</w:t>
-      </w:r>
-      <w:proofErr w:type="spellEnd"/>
-      <w:r>
-        <w:rPr>
-          <w:rFonts w:eastAsia="Times New Roman" w:cs="Times New Roman"/>
-        </w:rPr>
-        <w:t>(G_E4,S_E1) * Recall(G_E4,S_E1) / (</w:t>
-      </w:r>
-      <w:proofErr w:type="spellStart"/>
-      <w:r>
-        <w:rPr>
-          <w:rFonts w:eastAsia="Times New Roman" w:cs="Times New Roman"/>
-        </w:rPr>
-        <w:t>Prec</w:t>
-      </w:r>
-      <w:proofErr w:type="spellEnd"/>
-      <w:r>
-        <w:rPr>
-          <w:rFonts w:eastAsia="Times New Roman" w:cs="Times New Roman"/>
-        </w:rPr>
-        <w:t xml:space="preserve">(G_E4,S_E1) + Recall(G_E4,S_E1) ) = 2 * 1 * ¼ / (1 + ¼ </w:t>
+        <w:t xml:space="preserve">(G_E4,S_E1) = 2 * Prec(G_E4,S_E1) * Recall(G_E4,S_E1) / (Prec(G_E4,S_E1) + Recall(G_E4,S_E1) ) = 2 * 1 * ¼ / (1 + ¼ </w:t>
       </w:r>
       <w:r>
         <w:rPr>
@@ -10044,15 +8435,7 @@
         <w:t xml:space="preserve">Sort the </w:t>
       </w:r>
       <w:r>
-        <w:t>“</w:t>
-      </w:r>
-      <w:proofErr w:type="spellStart"/>
-      <w:r>
-        <w:t>mappingScore</w:t>
-      </w:r>
-      <w:proofErr w:type="spellEnd"/>
-      <w:r>
-        <w:t xml:space="preserve">” </w:t>
+        <w:t xml:space="preserve">“mappingScore” </w:t>
       </w:r>
       <w:r>
         <w:rPr>
@@ -10402,15 +8785,7 @@
     </w:p>
     <w:p>
       <w:r>
-        <w:t>We have the following mapping table (</w:t>
-      </w:r>
-      <w:proofErr w:type="spellStart"/>
-      <w:r>
-        <w:t>mappingScore</w:t>
-      </w:r>
-      <w:proofErr w:type="spellEnd"/>
-      <w:r>
-        <w:t xml:space="preserve"> table):</w:t>
+        <w:t>We have the following mapping table (mappingScore table):</w:t>
       </w:r>
     </w:p>
     <w:tbl>
@@ -10592,21 +8967,27 @@
         <w:rPr>
           <w:rFonts w:eastAsia="Times New Roman" w:cs="Times New Roman"/>
         </w:rPr>
-        <w:t xml:space="preserve">TP is the sum of the overlap in the </w:t>
-      </w:r>
-      <w:proofErr w:type="spellStart"/>
-      <w:r>
+        <w:t>TP is the sum of the overlap in the mappingScore table:</w:t>
+      </w:r>
+    </w:p>
+    <w:p>
+      <w:pPr>
+        <w:spacing w:before="100" w:beforeAutospacing="1" w:after="100" w:afterAutospacing="1"/>
         <w:rPr>
           <w:rFonts w:eastAsia="Times New Roman" w:cs="Times New Roman"/>
         </w:rPr>
-        <w:t>mappingScore</w:t>
-      </w:r>
-      <w:proofErr w:type="spellEnd"/>
+      </w:pPr>
       <w:r>
         <w:rPr>
           <w:rFonts w:eastAsia="Times New Roman" w:cs="Times New Roman"/>
         </w:rPr>
-        <w:t xml:space="preserve"> table:</w:t>
+        <w:t xml:space="preserve">TP = </w:t>
+      </w:r>
+      <w:r>
+        <w:rPr>
+          <w:rFonts w:eastAsia="Times New Roman" w:cs="Times New Roman"/>
+        </w:rPr>
+        <w:t>1 + 1 + 2/5 = 2.4</w:t>
       </w:r>
     </w:p>
     <w:p>
@@ -10620,67 +9001,25 @@
         <w:rPr>
           <w:rFonts w:eastAsia="Times New Roman" w:cs="Times New Roman"/>
         </w:rPr>
-        <w:t xml:space="preserve">TP = </w:t>
+        <w:t>S</w:t>
       </w:r>
       <w:r>
         <w:rPr>
           <w:rFonts w:eastAsia="Times New Roman" w:cs="Times New Roman"/>
         </w:rPr>
-        <w:t>1 + 1 + 2/5 = 2.4</w:t>
-      </w:r>
-    </w:p>
-    <w:p>
-      <w:pPr>
-        <w:spacing w:before="100" w:beforeAutospacing="1" w:after="100" w:afterAutospacing="1"/>
+        <w:t>{E</w:t>
+      </w:r>
+      <w:r>
         <w:rPr>
           <w:rFonts w:eastAsia="Times New Roman" w:cs="Times New Roman"/>
         </w:rPr>
-      </w:pPr>
-      <w:proofErr w:type="gramStart"/>
+        <w:t>2</w:t>
+      </w:r>
       <w:r>
         <w:rPr>
           <w:rFonts w:eastAsia="Times New Roman" w:cs="Times New Roman"/>
         </w:rPr>
-        <w:t>S</w:t>
-      </w:r>
-      <w:r>
-        <w:rPr>
-          <w:rFonts w:eastAsia="Times New Roman" w:cs="Times New Roman"/>
-        </w:rPr>
-        <w:t>{</w:t>
-      </w:r>
-      <w:proofErr w:type="gramEnd"/>
-      <w:r>
-        <w:rPr>
-          <w:rFonts w:eastAsia="Times New Roman" w:cs="Times New Roman"/>
-        </w:rPr>
-        <w:t>E</w:t>
-      </w:r>
-      <w:r>
-        <w:rPr>
-          <w:rFonts w:eastAsia="Times New Roman" w:cs="Times New Roman"/>
-        </w:rPr>
-        <w:t>2</w:t>
-      </w:r>
-      <w:r>
-        <w:rPr>
-          <w:rFonts w:eastAsia="Times New Roman" w:cs="Times New Roman"/>
-        </w:rPr>
-        <w:t xml:space="preserve">} is not contained in the </w:t>
-      </w:r>
-      <w:proofErr w:type="spellStart"/>
-      <w:r>
-        <w:rPr>
-          <w:rFonts w:eastAsia="Times New Roman" w:cs="Times New Roman"/>
-        </w:rPr>
-        <w:t>mappingScore</w:t>
-      </w:r>
-      <w:proofErr w:type="spellEnd"/>
-      <w:r>
-        <w:rPr>
-          <w:rFonts w:eastAsia="Times New Roman" w:cs="Times New Roman"/>
-        </w:rPr>
-        <w:t xml:space="preserve"> table, so</w:t>
+        <w:t>} is not contained in the mappingScore table, so</w:t>
       </w:r>
     </w:p>
     <w:p>
@@ -10715,16 +9054,11 @@
     </w:p>
     <w:p/>
     <w:p>
-      <w:proofErr w:type="gramStart"/>
       <w:r>
         <w:t>P</w:t>
       </w:r>
       <w:r>
-        <w:t>recision :=</w:t>
-      </w:r>
-      <w:proofErr w:type="gramEnd"/>
-      <w:r>
-        <w:t xml:space="preserve"> TP / (TP+FP) = 2.4 / (2.4</w:t>
+        <w:t>recision := TP / (TP+FP) = 2.4 / (2.4</w:t>
       </w:r>
       <w:r>
         <w:t>+</w:t>
@@ -10740,19 +9074,9 @@
       </w:r>
     </w:p>
     <w:p>
-      <w:proofErr w:type="gramStart"/>
-      <w:r>
-        <w:t>Recall :=</w:t>
-      </w:r>
-      <w:proofErr w:type="gramEnd"/>
-      <w:r>
-        <w:t xml:space="preserve"> TP / #</w:t>
-      </w:r>
-      <w:proofErr w:type="spellStart"/>
-      <w:r>
-        <w:t>GoldStandardMentions</w:t>
-      </w:r>
-      <w:proofErr w:type="spellEnd"/>
+      <w:r>
+        <w:t>Recall := TP / #GoldStandardMentions</w:t>
+      </w:r>
       <w:r>
         <w:t xml:space="preserve"> = 2.25</w:t>
       </w:r>
@@ -10764,21 +9088,8 @@
       </w:r>
     </w:p>
     <w:p>
-      <w:proofErr w:type="gramStart"/>
-      <w:r>
-        <w:t>F1 :</w:t>
-      </w:r>
-      <w:proofErr w:type="gramEnd"/>
-      <w:r>
-        <w:t>= 2*Precision*Recall/ (</w:t>
-      </w:r>
-      <w:proofErr w:type="spellStart"/>
-      <w:r>
-        <w:t>Precision+Recall</w:t>
-      </w:r>
-      <w:proofErr w:type="spellEnd"/>
-      <w:r>
-        <w:t>) = 2*0.</w:t>
+      <w:r>
+        <w:t>F1 := 2*Precision*Recall/ (Precision+Recall) = 2*0.</w:t>
       </w:r>
       <w:r>
         <w:t xml:space="preserve"> </w:t>
@@ -10835,279 +9146,162 @@
         <w:rPr>
           <w:color w:val="auto"/>
         </w:rPr>
-        <w:t xml:space="preserve">and </w:t>
-      </w:r>
-      <w:proofErr w:type="spellStart"/>
+        <w:t xml:space="preserve">and realis </w:t>
+      </w:r>
       <w:r>
         <w:rPr>
           <w:color w:val="auto"/>
         </w:rPr>
-        <w:t>realis</w:t>
-      </w:r>
-      <w:proofErr w:type="spellEnd"/>
+        <w:t>status</w:t>
+      </w:r>
       <w:r>
         <w:rPr>
           <w:color w:val="auto"/>
         </w:rPr>
+        <w:t xml:space="preserve"> detection score:</w:t>
+      </w:r>
+    </w:p>
+    <w:p/>
+    <w:p>
+      <w:r>
+        <w:t>For each row in the mapping table, we check</w:t>
+      </w:r>
+      <w:r>
+        <w:t xml:space="preserve"> whether the system mention(s) has/have</w:t>
+      </w:r>
+      <w:r>
+        <w:t xml:space="preserve"> the same realis status and menti</w:t>
+      </w:r>
+      <w:r>
+        <w:t xml:space="preserve">on type </w:t>
+      </w:r>
+      <w:r>
+        <w:t>as</w:t>
+      </w:r>
+      <w:r>
+        <w:t xml:space="preserve"> the gold mention.</w:t>
+      </w:r>
+    </w:p>
+    <w:p/>
+    <w:p>
+      <w:r>
+        <w:t>G_E1 – S_E4 and G_E2 –</w:t>
+      </w:r>
+      <w:r>
+        <w:t xml:space="preserve"> S_E3 are both one-to-</w:t>
+      </w:r>
+      <w:r>
+        <w:t>one mapping</w:t>
+      </w:r>
+      <w:r>
+        <w:t>s</w:t>
+      </w:r>
+      <w:r>
+        <w:t xml:space="preserve">, so N </w:t>
+      </w:r>
+      <w:r>
+        <w:t>=</w:t>
+      </w:r>
+      <w:r>
+        <w:t xml:space="preserve"> 1.</w:t>
+      </w:r>
+      <w:r>
         <w:t xml:space="preserve"> </w:t>
       </w:r>
       <w:r>
-        <w:rPr>
-          <w:color w:val="auto"/>
-        </w:rPr>
-        <w:t>status</w:t>
-      </w:r>
-      <w:r>
-        <w:rPr>
-          <w:color w:val="auto"/>
-        </w:rPr>
-        <w:t xml:space="preserve"> detection score:</w:t>
+        <w:t>B</w:t>
+      </w:r>
+      <w:r>
+        <w:t xml:space="preserve">oth mention types and realis status are correct, </w:t>
+      </w:r>
+      <w:r>
+        <w:t>giving</w:t>
+      </w:r>
+      <w:r>
+        <w:t xml:space="preserve"> type_score = 2, realis_score = 2.</w:t>
       </w:r>
     </w:p>
     <w:p/>
     <w:p>
       <w:r>
-        <w:t>For each row in the mapping table, we check</w:t>
-      </w:r>
-      <w:r>
-        <w:t xml:space="preserve"> whether the system mention(s) has/have</w:t>
-      </w:r>
-      <w:r>
-        <w:t xml:space="preserve"> the same </w:t>
-      </w:r>
-      <w:proofErr w:type="spellStart"/>
-      <w:r>
-        <w:t>realis</w:t>
-      </w:r>
-      <w:proofErr w:type="spellEnd"/>
-      <w:r>
-        <w:t xml:space="preserve"> status and menti</w:t>
-      </w:r>
-      <w:r>
-        <w:t xml:space="preserve">on type </w:t>
-      </w:r>
-      <w:r>
-        <w:t>as</w:t>
-      </w:r>
-      <w:r>
-        <w:t xml:space="preserve"> the gold mention.</w:t>
+        <w:t xml:space="preserve">G_E4 </w:t>
+      </w:r>
+      <w:r>
+        <w:t xml:space="preserve"> is mapped to 2 mentions {S_E1, S_E2}</w:t>
+      </w:r>
+      <w:r>
+        <w:t xml:space="preserve">, </w:t>
+      </w:r>
+      <w:r>
+        <w:t>so N = 2. B</w:t>
+      </w:r>
+      <w:r>
+        <w:t xml:space="preserve">oth mention types and realis status are correct, </w:t>
+      </w:r>
+      <w:r>
+        <w:t>giving</w:t>
+      </w:r>
+      <w:r>
+        <w:t xml:space="preserve"> type_s</w:t>
+      </w:r>
+      <w:bookmarkStart w:id="0" w:name="_GoBack"/>
+      <w:bookmarkEnd w:id="0"/>
+      <w:r>
+        <w:t>core = ½ + ½ = 1, realis_score = ½ + ½ = 1.</w:t>
       </w:r>
     </w:p>
     <w:p/>
     <w:p>
       <w:r>
-        <w:t>G_E1 – S_E4 and G_E2 –</w:t>
-      </w:r>
-      <w:r>
-        <w:t xml:space="preserve"> S_E3 are both one-to-</w:t>
-      </w:r>
-      <w:r>
-        <w:t>one mapping</w:t>
-      </w:r>
-      <w:r>
-        <w:t>s</w:t>
-      </w:r>
-      <w:r>
-        <w:t xml:space="preserve">, so N </w:t>
-      </w:r>
-      <w:r>
-        <w:t>=</w:t>
-      </w:r>
-      <w:r>
-        <w:t xml:space="preserve"> 1.</w:t>
+        <w:t xml:space="preserve">The sum of type score is 2 + 1  = 3, and the total realis score 2+1 = 3. </w:t>
+      </w:r>
+      <w:r>
+        <w:t xml:space="preserve"> This gives </w:t>
+      </w:r>
+      <w:r>
+        <w:t>the accuracy</w:t>
+      </w:r>
+      <w:r>
+        <w:t xml:space="preserve"> as</w:t>
+      </w:r>
+      <w:r>
+        <w:t>:</w:t>
+      </w:r>
+    </w:p>
+    <w:p/>
+    <w:p>
+      <w:r>
+        <w:t xml:space="preserve">Type_detection_accuracy := </w:t>
+      </w:r>
+      <w:r>
+        <w:t>3</w:t>
+      </w:r>
+      <w:r>
+        <w:t xml:space="preserve"> / #GoldStandardMentions </w:t>
       </w:r>
       <w:r>
         <w:t xml:space="preserve"> </w:t>
       </w:r>
       <w:r>
-        <w:t>B</w:t>
-      </w:r>
-      <w:r>
-        <w:t xml:space="preserve">oth mention types and </w:t>
-      </w:r>
-      <w:proofErr w:type="spellStart"/>
-      <w:r>
-        <w:t>realis</w:t>
-      </w:r>
-      <w:proofErr w:type="spellEnd"/>
-      <w:r>
-        <w:t xml:space="preserve"> status are correct, </w:t>
-      </w:r>
-      <w:r>
-        <w:t>giving</w:t>
-      </w:r>
-      <w:r>
-        <w:t xml:space="preserve"> </w:t>
-      </w:r>
-      <w:proofErr w:type="spellStart"/>
-      <w:r>
-        <w:t>type_score</w:t>
-      </w:r>
-      <w:proofErr w:type="spellEnd"/>
-      <w:r>
-        <w:t xml:space="preserve"> = 2, </w:t>
-      </w:r>
-      <w:proofErr w:type="spellStart"/>
-      <w:r>
-        <w:t>realis_score</w:t>
-      </w:r>
-      <w:proofErr w:type="spellEnd"/>
-      <w:r>
-        <w:t xml:space="preserve"> = 2.</w:t>
-      </w:r>
-    </w:p>
-    <w:p/>
-    <w:p>
-      <w:r>
-        <w:t>G_</w:t>
-      </w:r>
-      <w:proofErr w:type="gramStart"/>
-      <w:r>
-        <w:t xml:space="preserve">E4 </w:t>
-      </w:r>
-      <w:r>
-        <w:t xml:space="preserve"> is</w:t>
-      </w:r>
-      <w:proofErr w:type="gramEnd"/>
-      <w:r>
-        <w:t xml:space="preserve"> mapped to 2 mentions {S_E1, S_E2}</w:t>
-      </w:r>
-      <w:r>
-        <w:t xml:space="preserve">, </w:t>
-      </w:r>
-      <w:r>
-        <w:t>so N = 2. B</w:t>
-      </w:r>
-      <w:r>
-        <w:t xml:space="preserve">oth mention types and </w:t>
-      </w:r>
-      <w:proofErr w:type="spellStart"/>
-      <w:r>
-        <w:t>realis</w:t>
-      </w:r>
-      <w:proofErr w:type="spellEnd"/>
-      <w:r>
-        <w:t xml:space="preserve"> status are correct, </w:t>
-      </w:r>
-      <w:r>
-        <w:t>giving</w:t>
-      </w:r>
-      <w:r>
-        <w:t xml:space="preserve"> </w:t>
-      </w:r>
-      <w:proofErr w:type="spellStart"/>
-      <w:r>
-        <w:t>type_score</w:t>
-      </w:r>
-      <w:proofErr w:type="spellEnd"/>
-      <w:r>
-        <w:t xml:space="preserve"> = ½ + ½ = 1, </w:t>
-      </w:r>
-      <w:proofErr w:type="spellStart"/>
-      <w:r>
-        <w:t>realis_score</w:t>
-      </w:r>
-      <w:proofErr w:type="spellEnd"/>
-      <w:r>
-        <w:t xml:space="preserve"> = ½ + ½ = 1.</w:t>
-      </w:r>
-    </w:p>
-    <w:p/>
-    <w:p>
-      <w:r>
-        <w:t xml:space="preserve">The sum of type score is 2 + 1  = 3, and the total </w:t>
-      </w:r>
-      <w:proofErr w:type="spellStart"/>
-      <w:r>
-        <w:t>realis</w:t>
-      </w:r>
-      <w:proofErr w:type="spellEnd"/>
-      <w:r>
-        <w:t xml:space="preserve"> score 2+1 = 3. </w:t>
-      </w:r>
-      <w:r>
-        <w:t xml:space="preserve"> This gives </w:t>
-      </w:r>
-      <w:r>
-        <w:t>the accuracy</w:t>
-      </w:r>
-      <w:r>
-        <w:t xml:space="preserve"> as</w:t>
-      </w:r>
-      <w:r>
-        <w:t>:</w:t>
-      </w:r>
-    </w:p>
-    <w:p/>
-    <w:p>
-      <w:proofErr w:type="spellStart"/>
-      <w:r>
-        <w:t>Type_detection_</w:t>
-      </w:r>
-      <w:proofErr w:type="gramStart"/>
-      <w:r>
-        <w:t>accuracy</w:t>
-      </w:r>
-      <w:proofErr w:type="spellEnd"/>
-      <w:r>
-        <w:t xml:space="preserve"> :</w:t>
-      </w:r>
-      <w:proofErr w:type="gramEnd"/>
-      <w:r>
-        <w:t xml:space="preserve">= </w:t>
+        <w:t>= 0.</w:t>
+      </w:r>
+      <w:r>
+        <w:t>7</w:t>
+      </w:r>
+      <w:r>
+        <w:t>5</w:t>
+      </w:r>
+    </w:p>
+    <w:p>
+      <w:r>
+        <w:t xml:space="preserve">Realis_detection_accuracy:= </w:t>
       </w:r>
       <w:r>
         <w:t>3</w:t>
       </w:r>
       <w:r>
-        <w:t xml:space="preserve"> / #</w:t>
-      </w:r>
-      <w:proofErr w:type="spellStart"/>
-      <w:r>
-        <w:t>GoldStandardMentions</w:t>
-      </w:r>
-      <w:proofErr w:type="spellEnd"/>
-      <w:r>
-        <w:t xml:space="preserve"> </w:t>
-      </w:r>
-      <w:r>
-        <w:t xml:space="preserve"> </w:t>
-      </w:r>
-      <w:r>
-        <w:t>= 0.</w:t>
-      </w:r>
-      <w:r>
-        <w:t>7</w:t>
-      </w:r>
-      <w:r>
-        <w:t>5</w:t>
-      </w:r>
-    </w:p>
-    <w:p>
-      <w:proofErr w:type="spellStart"/>
-      <w:r>
-        <w:t>Realis_detection_accuracy</w:t>
-      </w:r>
-      <w:proofErr w:type="spellEnd"/>
-      <w:r>
-        <w:t xml:space="preserve">:= </w:t>
-      </w:r>
-      <w:proofErr w:type="gramStart"/>
-      <w:r>
-        <w:t>3</w:t>
-      </w:r>
-      <w:r>
-        <w:t xml:space="preserve">  /</w:t>
-      </w:r>
-      <w:proofErr w:type="gramEnd"/>
-      <w:r>
-        <w:t xml:space="preserve"> #</w:t>
-      </w:r>
-      <w:proofErr w:type="spellStart"/>
-      <w:r>
-        <w:t>GoldStandardMentions</w:t>
-      </w:r>
-      <w:proofErr w:type="spellEnd"/>
+        <w:t xml:space="preserve">  / #GoldStandardMentions</w:t>
+      </w:r>
       <w:r>
         <w:t xml:space="preserve"> = </w:t>
       </w:r>
@@ -11280,13 +9474,8 @@
             <w:pPr>
               <w:pStyle w:val="NoSpacing"/>
             </w:pPr>
-            <w:proofErr w:type="spellStart"/>
-            <w:r>
-              <w:t>Realis</w:t>
-            </w:r>
-            <w:proofErr w:type="spellEnd"/>
-            <w:r>
-              <w:t xml:space="preserve"> Status</w:t>
+            <w:r>
+              <w:t>Realis Status</w:t>
             </w:r>
           </w:p>
         </w:tc>
@@ -11822,7 +10011,6 @@
       <w:r>
         <w:rPr>
           <w:noProof/>
-          <w:lang w:eastAsia="ja-JP"/>
         </w:rPr>
         <w:lastRenderedPageBreak/>
         <w:drawing>
@@ -11887,7 +10075,7 @@
 </file>
 
 <file path=word/endnotes.xml><?xml version="1.0" encoding="utf-8"?>
-<w:endnotes xmlns:wpc="http://schemas.microsoft.com/office/word/2010/wordprocessingCanvas" xmlns:mc="http://schemas.openxmlformats.org/markup-compatibility/2006" xmlns:o="urn:schemas-microsoft-com:office:office" xmlns:r="http://schemas.openxmlformats.org/officeDocument/2006/relationships" xmlns:m="http://schemas.openxmlformats.org/officeDocument/2006/math" xmlns:v="urn:schemas-microsoft-com:vml" xmlns:wp14="http://schemas.microsoft.com/office/word/2010/wordprocessingDrawing" xmlns:wp="http://schemas.openxmlformats.org/drawingml/2006/wordprocessingDrawing" xmlns:w10="urn:schemas-microsoft-com:office:word" xmlns:w="http://schemas.openxmlformats.org/wordprocessingml/2006/main" xmlns:w14="http://schemas.microsoft.com/office/word/2010/wordml" xmlns:wpg="http://schemas.microsoft.com/office/word/2010/wordprocessingGroup" xmlns:wpi="http://schemas.microsoft.com/office/word/2010/wordprocessingInk" xmlns:wne="http://schemas.microsoft.com/office/word/2006/wordml" xmlns:wps="http://schemas.microsoft.com/office/word/2010/wordprocessingShape" mc:Ignorable="w14 wp14">
+<w:endnotes xmlns:wpc="http://schemas.microsoft.com/office/word/2010/wordprocessingCanvas" xmlns:mo="http://schemas.microsoft.com/office/mac/office/2008/main" xmlns:mc="http://schemas.openxmlformats.org/markup-compatibility/2006" xmlns:mv="urn:schemas-microsoft-com:mac:vml" xmlns:o="urn:schemas-microsoft-com:office:office" xmlns:r="http://schemas.openxmlformats.org/officeDocument/2006/relationships" xmlns:m="http://schemas.openxmlformats.org/officeDocument/2006/math" xmlns:v="urn:schemas-microsoft-com:vml" xmlns:wp14="http://schemas.microsoft.com/office/word/2010/wordprocessingDrawing" xmlns:wp="http://schemas.openxmlformats.org/drawingml/2006/wordprocessingDrawing" xmlns:w10="urn:schemas-microsoft-com:office:word" xmlns:w="http://schemas.openxmlformats.org/wordprocessingml/2006/main" xmlns:w14="http://schemas.microsoft.com/office/word/2010/wordml" xmlns:wpg="http://schemas.microsoft.com/office/word/2010/wordprocessingGroup" xmlns:wpi="http://schemas.microsoft.com/office/word/2010/wordprocessingInk" xmlns:wne="http://schemas.microsoft.com/office/word/2006/wordml" xmlns:wps="http://schemas.microsoft.com/office/word/2010/wordprocessingShape" mc:Ignorable="w14 wp14">
   <w:endnote w:type="separator" w:id="-1">
     <w:p>
       <w:r>
@@ -11906,7 +10094,7 @@
 </file>
 
 <file path=word/footer1.xml><?xml version="1.0" encoding="utf-8"?>
-<w:ftr xmlns:wpc="http://schemas.microsoft.com/office/word/2010/wordprocessingCanvas" xmlns:mc="http://schemas.openxmlformats.org/markup-compatibility/2006" xmlns:o="urn:schemas-microsoft-com:office:office" xmlns:r="http://schemas.openxmlformats.org/officeDocument/2006/relationships" xmlns:m="http://schemas.openxmlformats.org/officeDocument/2006/math" xmlns:v="urn:schemas-microsoft-com:vml" xmlns:wp14="http://schemas.microsoft.com/office/word/2010/wordprocessingDrawing" xmlns:wp="http://schemas.openxmlformats.org/drawingml/2006/wordprocessingDrawing" xmlns:w10="urn:schemas-microsoft-com:office:word" xmlns:w="http://schemas.openxmlformats.org/wordprocessingml/2006/main" xmlns:w14="http://schemas.microsoft.com/office/word/2010/wordml" xmlns:wpg="http://schemas.microsoft.com/office/word/2010/wordprocessingGroup" xmlns:wpi="http://schemas.microsoft.com/office/word/2010/wordprocessingInk" xmlns:wne="http://schemas.microsoft.com/office/word/2006/wordml" xmlns:wps="http://schemas.microsoft.com/office/word/2010/wordprocessingShape" mc:Ignorable="w14 wp14">
+<w:ftr xmlns:wpc="http://schemas.microsoft.com/office/word/2010/wordprocessingCanvas" xmlns:mo="http://schemas.microsoft.com/office/mac/office/2008/main" xmlns:mc="http://schemas.openxmlformats.org/markup-compatibility/2006" xmlns:mv="urn:schemas-microsoft-com:mac:vml" xmlns:o="urn:schemas-microsoft-com:office:office" xmlns:r="http://schemas.openxmlformats.org/officeDocument/2006/relationships" xmlns:m="http://schemas.openxmlformats.org/officeDocument/2006/math" xmlns:v="urn:schemas-microsoft-com:vml" xmlns:wp14="http://schemas.microsoft.com/office/word/2010/wordprocessingDrawing" xmlns:wp="http://schemas.openxmlformats.org/drawingml/2006/wordprocessingDrawing" xmlns:w10="urn:schemas-microsoft-com:office:word" xmlns:w="http://schemas.openxmlformats.org/wordprocessingml/2006/main" xmlns:w14="http://schemas.microsoft.com/office/word/2010/wordml" xmlns:wpg="http://schemas.microsoft.com/office/word/2010/wordprocessingGroup" xmlns:wpi="http://schemas.microsoft.com/office/word/2010/wordprocessingInk" xmlns:wne="http://schemas.microsoft.com/office/word/2006/wordml" xmlns:wps="http://schemas.microsoft.com/office/word/2010/wordprocessingShape" mc:Ignorable="w14 wp14">
   <w:sdt>
     <w:sdtPr>
       <w:id w:val="129290860"/>
@@ -11959,7 +10147,7 @@
 </file>
 
 <file path=word/footnotes.xml><?xml version="1.0" encoding="utf-8"?>
-<w:footnotes xmlns:wpc="http://schemas.microsoft.com/office/word/2010/wordprocessingCanvas" xmlns:mc="http://schemas.openxmlformats.org/markup-compatibility/2006" xmlns:o="urn:schemas-microsoft-com:office:office" xmlns:r="http://schemas.openxmlformats.org/officeDocument/2006/relationships" xmlns:m="http://schemas.openxmlformats.org/officeDocument/2006/math" xmlns:v="urn:schemas-microsoft-com:vml" xmlns:wp14="http://schemas.microsoft.com/office/word/2010/wordprocessingDrawing" xmlns:wp="http://schemas.openxmlformats.org/drawingml/2006/wordprocessingDrawing" xmlns:w10="urn:schemas-microsoft-com:office:word" xmlns:w="http://schemas.openxmlformats.org/wordprocessingml/2006/main" xmlns:w14="http://schemas.microsoft.com/office/word/2010/wordml" xmlns:wpg="http://schemas.microsoft.com/office/word/2010/wordprocessingGroup" xmlns:wpi="http://schemas.microsoft.com/office/word/2010/wordprocessingInk" xmlns:wne="http://schemas.microsoft.com/office/word/2006/wordml" xmlns:wps="http://schemas.microsoft.com/office/word/2010/wordprocessingShape" mc:Ignorable="w14 wp14">
+<w:footnotes xmlns:wpc="http://schemas.microsoft.com/office/word/2010/wordprocessingCanvas" xmlns:mo="http://schemas.microsoft.com/office/mac/office/2008/main" xmlns:mc="http://schemas.openxmlformats.org/markup-compatibility/2006" xmlns:mv="urn:schemas-microsoft-com:mac:vml" xmlns:o="urn:schemas-microsoft-com:office:office" xmlns:r="http://schemas.openxmlformats.org/officeDocument/2006/relationships" xmlns:m="http://schemas.openxmlformats.org/officeDocument/2006/math" xmlns:v="urn:schemas-microsoft-com:vml" xmlns:wp14="http://schemas.microsoft.com/office/word/2010/wordprocessingDrawing" xmlns:wp="http://schemas.openxmlformats.org/drawingml/2006/wordprocessingDrawing" xmlns:w10="urn:schemas-microsoft-com:office:word" xmlns:w="http://schemas.openxmlformats.org/wordprocessingml/2006/main" xmlns:w14="http://schemas.microsoft.com/office/word/2010/wordml" xmlns:wpg="http://schemas.microsoft.com/office/word/2010/wordprocessingGroup" xmlns:wpi="http://schemas.microsoft.com/office/word/2010/wordprocessingInk" xmlns:wne="http://schemas.microsoft.com/office/word/2006/wordml" xmlns:wps="http://schemas.microsoft.com/office/word/2010/wordprocessingShape" mc:Ignorable="w14 wp14">
   <w:footnote w:type="separator" w:id="-1">
     <w:p>
       <w:r>
@@ -12035,7 +10223,7 @@
 </file>
 
 <file path=word/numbering.xml><?xml version="1.0" encoding="utf-8"?>
-<w:numbering xmlns:wpc="http://schemas.microsoft.com/office/word/2010/wordprocessingCanvas" xmlns:mc="http://schemas.openxmlformats.org/markup-compatibility/2006" xmlns:o="urn:schemas-microsoft-com:office:office" xmlns:r="http://schemas.openxmlformats.org/officeDocument/2006/relationships" xmlns:m="http://schemas.openxmlformats.org/officeDocument/2006/math" xmlns:v="urn:schemas-microsoft-com:vml" xmlns:wp14="http://schemas.microsoft.com/office/word/2010/wordprocessingDrawing" xmlns:wp="http://schemas.openxmlformats.org/drawingml/2006/wordprocessingDrawing" xmlns:w10="urn:schemas-microsoft-com:office:word" xmlns:w="http://schemas.openxmlformats.org/wordprocessingml/2006/main" xmlns:w14="http://schemas.microsoft.com/office/word/2010/wordml" xmlns:wpg="http://schemas.microsoft.com/office/word/2010/wordprocessingGroup" xmlns:wpi="http://schemas.microsoft.com/office/word/2010/wordprocessingInk" xmlns:wne="http://schemas.microsoft.com/office/word/2006/wordml" xmlns:wps="http://schemas.microsoft.com/office/word/2010/wordprocessingShape" mc:Ignorable="w14 wp14">
+<w:numbering xmlns:wpc="http://schemas.microsoft.com/office/word/2010/wordprocessingCanvas" xmlns:mo="http://schemas.microsoft.com/office/mac/office/2008/main" xmlns:mc="http://schemas.openxmlformats.org/markup-compatibility/2006" xmlns:mv="urn:schemas-microsoft-com:mac:vml" xmlns:o="urn:schemas-microsoft-com:office:office" xmlns:r="http://schemas.openxmlformats.org/officeDocument/2006/relationships" xmlns:m="http://schemas.openxmlformats.org/officeDocument/2006/math" xmlns:v="urn:schemas-microsoft-com:vml" xmlns:wp14="http://schemas.microsoft.com/office/word/2010/wordprocessingDrawing" xmlns:wp="http://schemas.openxmlformats.org/drawingml/2006/wordprocessingDrawing" xmlns:w10="urn:schemas-microsoft-com:office:word" xmlns:w="http://schemas.openxmlformats.org/wordprocessingml/2006/main" xmlns:w14="http://schemas.microsoft.com/office/word/2010/wordml" xmlns:wpg="http://schemas.microsoft.com/office/word/2010/wordprocessingGroup" xmlns:wpi="http://schemas.microsoft.com/office/word/2010/wordprocessingInk" xmlns:wne="http://schemas.microsoft.com/office/word/2006/wordml" xmlns:wps="http://schemas.microsoft.com/office/word/2010/wordprocessingShape" mc:Ignorable="w14 wp14">
   <w:abstractNum w:abstractNumId="0">
     <w:nsid w:val="03D06034"/>
     <w:multiLevelType w:val="hybridMultilevel"/>
@@ -14072,7 +12260,7 @@
     </w:rPrDefault>
     <w:pPrDefault/>
   </w:docDefaults>
-  <w:latentStyles w:defLockedState="0" w:defUIPriority="99" w:defSemiHidden="1" w:defUnhideWhenUsed="1" w:defQFormat="0" w:count="267">
+  <w:latentStyles w:defLockedState="0" w:defUIPriority="99" w:defSemiHidden="1" w:defUnhideWhenUsed="1" w:defQFormat="0" w:count="276">
     <w:lsdException w:name="Normal" w:semiHidden="0" w:uiPriority="0" w:unhideWhenUsed="0" w:qFormat="1"/>
     <w:lsdException w:name="heading 1" w:semiHidden="0" w:uiPriority="9" w:unhideWhenUsed="0" w:qFormat="1"/>
     <w:lsdException w:name="heading 2" w:uiPriority="9" w:qFormat="1"/>
@@ -14558,6 +12746,7 @@
     <w:uiPriority w:val="59"/>
     <w:rsid w:val="00D8455A"/>
     <w:tblPr>
+      <w:tblInd w:w="0" w:type="dxa"/>
       <w:tblBorders>
         <w:top w:val="single" w:sz="4" w:space="0" w:color="auto"/>
         <w:left w:val="single" w:sz="4" w:space="0" w:color="auto"/>
@@ -14566,6 +12755,12 @@
         <w:insideH w:val="single" w:sz="4" w:space="0" w:color="auto"/>
         <w:insideV w:val="single" w:sz="4" w:space="0" w:color="auto"/>
       </w:tblBorders>
+      <w:tblCellMar>
+        <w:top w:w="0" w:type="dxa"/>
+        <w:left w:w="108" w:type="dxa"/>
+        <w:bottom w:w="0" w:type="dxa"/>
+        <w:right w:w="108" w:type="dxa"/>
+      </w:tblCellMar>
     </w:tblPr>
   </w:style>
   <w:style w:type="character" w:customStyle="1" w:styleId="Heading1Char">
@@ -14788,7 +12983,7 @@
 </file>
 
 <file path=word/stylesWithEffects.xml><?xml version="1.0" encoding="utf-8"?>
-<w:styles xmlns:wpc="http://schemas.microsoft.com/office/word/2010/wordprocessingCanvas" xmlns:mc="http://schemas.openxmlformats.org/markup-compatibility/2006" xmlns:o="urn:schemas-microsoft-com:office:office" xmlns:r="http://schemas.openxmlformats.org/officeDocument/2006/relationships" xmlns:m="http://schemas.openxmlformats.org/officeDocument/2006/math" xmlns:v="urn:schemas-microsoft-com:vml" xmlns:wp14="http://schemas.microsoft.com/office/word/2010/wordprocessingDrawing" xmlns:wp="http://schemas.openxmlformats.org/drawingml/2006/wordprocessingDrawing" xmlns:w10="urn:schemas-microsoft-com:office:word" xmlns:w="http://schemas.openxmlformats.org/wordprocessingml/2006/main" xmlns:w14="http://schemas.microsoft.com/office/word/2010/wordml" xmlns:wpg="http://schemas.microsoft.com/office/word/2010/wordprocessingGroup" xmlns:wpi="http://schemas.microsoft.com/office/word/2010/wordprocessingInk" xmlns:wne="http://schemas.microsoft.com/office/word/2006/wordml" xmlns:wps="http://schemas.microsoft.com/office/word/2010/wordprocessingShape" mc:Ignorable="w14 wp14">
+<w:styles xmlns:wpc="http://schemas.microsoft.com/office/word/2010/wordprocessingCanvas" xmlns:mo="http://schemas.microsoft.com/office/mac/office/2008/main" xmlns:mc="http://schemas.openxmlformats.org/markup-compatibility/2006" xmlns:mv="urn:schemas-microsoft-com:mac:vml" xmlns:o="urn:schemas-microsoft-com:office:office" xmlns:r="http://schemas.openxmlformats.org/officeDocument/2006/relationships" xmlns:m="http://schemas.openxmlformats.org/officeDocument/2006/math" xmlns:v="urn:schemas-microsoft-com:vml" xmlns:wp14="http://schemas.microsoft.com/office/word/2010/wordprocessingDrawing" xmlns:wp="http://schemas.openxmlformats.org/drawingml/2006/wordprocessingDrawing" xmlns:w10="urn:schemas-microsoft-com:office:word" xmlns:w="http://schemas.openxmlformats.org/wordprocessingml/2006/main" xmlns:w14="http://schemas.microsoft.com/office/word/2010/wordml" xmlns:wpg="http://schemas.microsoft.com/office/word/2010/wordprocessingGroup" xmlns:wpi="http://schemas.microsoft.com/office/word/2010/wordprocessingInk" xmlns:wne="http://schemas.microsoft.com/office/word/2006/wordml" xmlns:wps="http://schemas.microsoft.com/office/word/2010/wordprocessingShape" mc:Ignorable="w14 wp14">
   <w:docDefaults>
     <w:rPrDefault>
       <w:rPr>
@@ -14800,7 +12995,7 @@
     </w:rPrDefault>
     <w:pPrDefault/>
   </w:docDefaults>
-  <w:latentStyles w:defLockedState="0" w:defUIPriority="99" w:defSemiHidden="1" w:defUnhideWhenUsed="1" w:defQFormat="0" w:count="267">
+  <w:latentStyles w:defLockedState="0" w:defUIPriority="99" w:defSemiHidden="1" w:defUnhideWhenUsed="1" w:defQFormat="0" w:count="276">
     <w:lsdException w:name="Normal" w:semiHidden="0" w:uiPriority="0" w:unhideWhenUsed="0" w:qFormat="1"/>
     <w:lsdException w:name="heading 1" w:semiHidden="0" w:uiPriority="9" w:unhideWhenUsed="0" w:qFormat="1"/>
     <w:lsdException w:name="heading 2" w:uiPriority="9" w:qFormat="1"/>
@@ -15286,6 +13481,7 @@
     <w:uiPriority w:val="59"/>
     <w:rsid w:val="00D8455A"/>
     <w:tblPr>
+      <w:tblInd w:w="0" w:type="dxa"/>
       <w:tblBorders>
         <w:top w:val="single" w:sz="4" w:space="0" w:color="auto"/>
         <w:left w:val="single" w:sz="4" w:space="0" w:color="auto"/>
@@ -15294,6 +13490,12 @@
         <w:insideH w:val="single" w:sz="4" w:space="0" w:color="auto"/>
         <w:insideV w:val="single" w:sz="4" w:space="0" w:color="auto"/>
       </w:tblBorders>
+      <w:tblCellMar>
+        <w:top w:w="0" w:type="dxa"/>
+        <w:left w:w="108" w:type="dxa"/>
+        <w:bottom w:w="0" w:type="dxa"/>
+        <w:right w:w="108" w:type="dxa"/>
+      </w:tblCellMar>
     </w:tblPr>
   </w:style>
   <w:style w:type="character" w:customStyle="1" w:styleId="Heading1Char">
@@ -15840,7 +14042,7 @@
 </file>
 
 <file path=customXml/itemProps1.xml><?xml version="1.0" encoding="utf-8"?>
-<ds:datastoreItem xmlns:ds="http://schemas.openxmlformats.org/officeDocument/2006/customXml" ds:itemID="{A25D5443-7AF0-4234-9D07-0FF8D25438C4}">
+<ds:datastoreItem xmlns:ds="http://schemas.openxmlformats.org/officeDocument/2006/customXml" ds:itemID="{11AAB690-7265-2E41-A012-8A4397C9B519}">
   <ds:schemaRefs>
     <ds:schemaRef ds:uri="http://schemas.openxmlformats.org/officeDocument/2006/bibliography"/>
   </ds:schemaRefs>

</xml_diff>